<commit_message>
Update Project Plan 23-02-2015
</commit_message>
<xml_diff>
--- a/Doc/Project Plan ProCP.docx
+++ b/Doc/Project Plan ProCP.docx
@@ -361,6 +361,7 @@
                                 <w:dataBinding w:prefixMappings="xmlns:ns0='http://purl.org/dc/elements/1.1/' xmlns:ns1='http://schemas.openxmlformats.org/package/2006/metadata/core-properties' " w:xpath="/ns1:coreProperties[1]/ns0:title[1]" w:storeItemID="{6C3C8BC8-F283-45AE-878A-BAB7291924A1}"/>
                                 <w:text/>
                               </w:sdtPr>
+                              <w:sdtEndPr/>
                               <w:sdtContent>
                                 <w:r>
                                   <w:rPr>
@@ -571,6 +572,7 @@
                               <w:dataBinding w:prefixMappings="xmlns:ns0='http://schemas.openxmlformats.org/officeDocument/2006/extended-properties' " w:xpath="/ns0:Properties[1]/ns0:Company[1]" w:storeItemID="{6668398D-A668-4E3E-A5EB-62B293D839F1}"/>
                               <w:text/>
                             </w:sdtPr>
+                            <w:sdtEndPr/>
                             <w:sdtContent>
                               <w:r>
                                 <w:rPr>
@@ -970,6 +972,7 @@
                               <w:calendar w:val="gregorian"/>
                             </w:date>
                           </w:sdtPr>
+                          <w:sdtEndPr/>
                           <w:sdtContent>
                             <w:p>
                               <w:pPr>
@@ -1017,6 +1020,8 @@
       <w:r>
         <w:tab/>
       </w:r>
+      <w:bookmarkStart w:id="0" w:name="_GoBack"/>
+      <w:bookmarkEnd w:id="0"/>
     </w:p>
     <w:sdt>
       <w:sdtPr>
@@ -1077,7 +1082,7 @@
           <w:r>
             <w:fldChar w:fldCharType="separate"/>
           </w:r>
-          <w:hyperlink w:anchor="_Toc412466896" w:history="1">
+          <w:hyperlink w:anchor="_Toc412480786" w:history="1">
             <w:r>
               <w:rPr>
                 <w:rStyle w:val="Hyperlink"/>
@@ -1105,7 +1110,7 @@
                 <w:noProof/>
                 <w:webHidden/>
               </w:rPr>
-              <w:instrText xml:space="preserve"> PAGEREF _Toc412466896 \h </w:instrText>
+              <w:instrText xml:space="preserve"> PAGEREF _Toc412480786 \h </w:instrText>
             </w:r>
             <w:r>
               <w:rPr>
@@ -1148,7 +1153,7 @@
               <w:lang w:val="en-GB" w:eastAsia="en-GB"/>
             </w:rPr>
           </w:pPr>
-          <w:hyperlink w:anchor="_Toc412466897" w:history="1">
+          <w:hyperlink w:anchor="_Toc412480787" w:history="1">
             <w:r>
               <w:rPr>
                 <w:rStyle w:val="Hyperlink"/>
@@ -1176,7 +1181,7 @@
                 <w:noProof/>
                 <w:webHidden/>
               </w:rPr>
-              <w:instrText xml:space="preserve"> PAGEREF _Toc412466897 \h </w:instrText>
+              <w:instrText xml:space="preserve"> PAGEREF _Toc412480787 \h </w:instrText>
             </w:r>
             <w:r>
               <w:rPr>
@@ -1220,7 +1225,7 @@
               <w:lang w:val="en-GB" w:eastAsia="en-GB"/>
             </w:rPr>
           </w:pPr>
-          <w:hyperlink w:anchor="_Toc412466898" w:history="1">
+          <w:hyperlink w:anchor="_Toc412480788" w:history="1">
             <w:r>
               <w:rPr>
                 <w:rStyle w:val="Hyperlink"/>
@@ -1262,7 +1267,7 @@
                 <w:noProof/>
                 <w:webHidden/>
               </w:rPr>
-              <w:instrText xml:space="preserve"> PAGEREF _Toc412466898 \h </w:instrText>
+              <w:instrText xml:space="preserve"> PAGEREF _Toc412480788 \h </w:instrText>
             </w:r>
             <w:r>
               <w:rPr>
@@ -1306,7 +1311,7 @@
               <w:lang w:val="en-GB" w:eastAsia="en-GB"/>
             </w:rPr>
           </w:pPr>
-          <w:hyperlink w:anchor="_Toc412466899" w:history="1">
+          <w:hyperlink w:anchor="_Toc412480789" w:history="1">
             <w:r>
               <w:rPr>
                 <w:rStyle w:val="Hyperlink"/>
@@ -1348,7 +1353,7 @@
                 <w:noProof/>
                 <w:webHidden/>
               </w:rPr>
-              <w:instrText xml:space="preserve"> PAGEREF _Toc412466899 \h </w:instrText>
+              <w:instrText xml:space="preserve"> PAGEREF _Toc412480789 \h </w:instrText>
             </w:r>
             <w:r>
               <w:rPr>
@@ -1392,7 +1397,7 @@
               <w:lang w:val="en-GB" w:eastAsia="en-GB"/>
             </w:rPr>
           </w:pPr>
-          <w:hyperlink w:anchor="_Toc412466900" w:history="1">
+          <w:hyperlink w:anchor="_Toc412480790" w:history="1">
             <w:r>
               <w:rPr>
                 <w:rStyle w:val="Hyperlink"/>
@@ -1434,7 +1439,7 @@
                 <w:noProof/>
                 <w:webHidden/>
               </w:rPr>
-              <w:instrText xml:space="preserve"> PAGEREF _Toc412466900 \h </w:instrText>
+              <w:instrText xml:space="preserve"> PAGEREF _Toc412480790 \h </w:instrText>
             </w:r>
             <w:r>
               <w:rPr>
@@ -1478,7 +1483,7 @@
               <w:lang w:val="en-GB" w:eastAsia="en-GB"/>
             </w:rPr>
           </w:pPr>
-          <w:hyperlink w:anchor="_Toc412466901" w:history="1">
+          <w:hyperlink w:anchor="_Toc412480791" w:history="1">
             <w:r>
               <w:rPr>
                 <w:rStyle w:val="Hyperlink"/>
@@ -1520,7 +1525,7 @@
                 <w:noProof/>
                 <w:webHidden/>
               </w:rPr>
-              <w:instrText xml:space="preserve"> PAGEREF _Toc412466901 \h </w:instrText>
+              <w:instrText xml:space="preserve"> PAGEREF _Toc412480791 \h </w:instrText>
             </w:r>
             <w:r>
               <w:rPr>
@@ -1564,7 +1569,7 @@
               <w:lang w:val="en-GB" w:eastAsia="en-GB"/>
             </w:rPr>
           </w:pPr>
-          <w:hyperlink w:anchor="_Toc412466902" w:history="1">
+          <w:hyperlink w:anchor="_Toc412480792" w:history="1">
             <w:r>
               <w:rPr>
                 <w:rStyle w:val="Hyperlink"/>
@@ -1606,7 +1611,7 @@
                 <w:noProof/>
                 <w:webHidden/>
               </w:rPr>
-              <w:instrText xml:space="preserve"> PAGEREF _Toc412466902 \h </w:instrText>
+              <w:instrText xml:space="preserve"> PAGEREF _Toc412480792 \h </w:instrText>
             </w:r>
             <w:r>
               <w:rPr>
@@ -1650,7 +1655,7 @@
               <w:lang w:val="en-GB" w:eastAsia="en-GB"/>
             </w:rPr>
           </w:pPr>
-          <w:hyperlink w:anchor="_Toc412466903" w:history="1">
+          <w:hyperlink w:anchor="_Toc412480793" w:history="1">
             <w:r>
               <w:rPr>
                 <w:rStyle w:val="Hyperlink"/>
@@ -1692,7 +1697,7 @@
                 <w:noProof/>
                 <w:webHidden/>
               </w:rPr>
-              <w:instrText xml:space="preserve"> PAGEREF _Toc412466903 \h </w:instrText>
+              <w:instrText xml:space="preserve"> PAGEREF _Toc412480793 \h </w:instrText>
             </w:r>
             <w:r>
               <w:rPr>
@@ -1735,7 +1740,7 @@
               <w:lang w:val="en-GB" w:eastAsia="en-GB"/>
             </w:rPr>
           </w:pPr>
-          <w:hyperlink w:anchor="_Toc412466904" w:history="1">
+          <w:hyperlink w:anchor="_Toc412480794" w:history="1">
             <w:r>
               <w:rPr>
                 <w:rStyle w:val="Hyperlink"/>
@@ -1762,7 +1767,7 @@
                 <w:noProof/>
                 <w:webHidden/>
               </w:rPr>
-              <w:instrText xml:space="preserve"> PAGEREF _Toc412466904 \h </w:instrText>
+              <w:instrText xml:space="preserve"> PAGEREF _Toc412480794 \h </w:instrText>
             </w:r>
             <w:r>
               <w:rPr>
@@ -1805,7 +1810,7 @@
               <w:lang w:val="en-GB" w:eastAsia="en-GB"/>
             </w:rPr>
           </w:pPr>
-          <w:hyperlink w:anchor="_Toc412466905" w:history="1">
+          <w:hyperlink w:anchor="_Toc412480795" w:history="1">
             <w:r>
               <w:rPr>
                 <w:rStyle w:val="Hyperlink"/>
@@ -1832,7 +1837,7 @@
                 <w:noProof/>
                 <w:webHidden/>
               </w:rPr>
-              <w:instrText xml:space="preserve"> PAGEREF _Toc412466905 \h </w:instrText>
+              <w:instrText xml:space="preserve"> PAGEREF _Toc412480795 \h </w:instrText>
             </w:r>
             <w:r>
               <w:rPr>
@@ -1852,7 +1857,7 @@
                 <w:noProof/>
                 <w:webHidden/>
               </w:rPr>
-              <w:t>4</w:t>
+              <w:t>3</w:t>
             </w:r>
             <w:r>
               <w:rPr>
@@ -1876,7 +1881,7 @@
               <w:lang w:val="en-GB" w:eastAsia="en-GB"/>
             </w:rPr>
           </w:pPr>
-          <w:hyperlink w:anchor="_Toc412466906" w:history="1">
+          <w:hyperlink w:anchor="_Toc412480796" w:history="1">
             <w:r>
               <w:rPr>
                 <w:rStyle w:val="Hyperlink"/>
@@ -1918,7 +1923,7 @@
                 <w:noProof/>
                 <w:webHidden/>
               </w:rPr>
-              <w:instrText xml:space="preserve"> PAGEREF _Toc412466906 \h </w:instrText>
+              <w:instrText xml:space="preserve"> PAGEREF _Toc412480796 \h </w:instrText>
             </w:r>
             <w:r>
               <w:rPr>
@@ -1961,7 +1966,7 @@
               <w:lang w:val="en-GB" w:eastAsia="en-GB"/>
             </w:rPr>
           </w:pPr>
-          <w:hyperlink w:anchor="_Toc412466907" w:history="1">
+          <w:hyperlink w:anchor="_Toc412480797" w:history="1">
             <w:r>
               <w:rPr>
                 <w:rStyle w:val="Hyperlink"/>
@@ -1988,7 +1993,7 @@
                 <w:noProof/>
                 <w:webHidden/>
               </w:rPr>
-              <w:instrText xml:space="preserve"> PAGEREF _Toc412466907 \h </w:instrText>
+              <w:instrText xml:space="preserve"> PAGEREF _Toc412480797 \h </w:instrText>
             </w:r>
             <w:r>
               <w:rPr>
@@ -2031,7 +2036,7 @@
               <w:lang w:val="en-GB" w:eastAsia="en-GB"/>
             </w:rPr>
           </w:pPr>
-          <w:hyperlink w:anchor="_Toc412466908" w:history="1">
+          <w:hyperlink w:anchor="_Toc412480798" w:history="1">
             <w:r>
               <w:rPr>
                 <w:rStyle w:val="Hyperlink"/>
@@ -2058,7 +2063,7 @@
                 <w:noProof/>
                 <w:webHidden/>
               </w:rPr>
-              <w:instrText xml:space="preserve"> PAGEREF _Toc412466908 \h </w:instrText>
+              <w:instrText xml:space="preserve"> PAGEREF _Toc412480798 \h </w:instrText>
             </w:r>
             <w:r>
               <w:rPr>
@@ -2101,7 +2106,7 @@
               <w:lang w:val="en-GB" w:eastAsia="en-GB"/>
             </w:rPr>
           </w:pPr>
-          <w:hyperlink w:anchor="_Toc412466909" w:history="1">
+          <w:hyperlink w:anchor="_Toc412480799" w:history="1">
             <w:r>
               <w:rPr>
                 <w:rStyle w:val="Hyperlink"/>
@@ -2128,7 +2133,7 @@
                 <w:noProof/>
                 <w:webHidden/>
               </w:rPr>
-              <w:instrText xml:space="preserve"> PAGEREF _Toc412466909 \h </w:instrText>
+              <w:instrText xml:space="preserve"> PAGEREF _Toc412480799 \h </w:instrText>
             </w:r>
             <w:r>
               <w:rPr>
@@ -2172,7 +2177,7 @@
               <w:lang w:val="en-GB" w:eastAsia="en-GB"/>
             </w:rPr>
           </w:pPr>
-          <w:hyperlink w:anchor="_Toc412466910" w:history="1">
+          <w:hyperlink w:anchor="_Toc412480800" w:history="1">
             <w:r>
               <w:rPr>
                 <w:rStyle w:val="Hyperlink"/>
@@ -2214,7 +2219,7 @@
                 <w:noProof/>
                 <w:webHidden/>
               </w:rPr>
-              <w:instrText xml:space="preserve"> PAGEREF _Toc412466910 \h </w:instrText>
+              <w:instrText xml:space="preserve"> PAGEREF _Toc412480800 \h </w:instrText>
             </w:r>
             <w:r>
               <w:rPr>
@@ -2257,7 +2262,7 @@
               <w:lang w:val="en-GB" w:eastAsia="en-GB"/>
             </w:rPr>
           </w:pPr>
-          <w:hyperlink w:anchor="_Toc412466911" w:history="1">
+          <w:hyperlink w:anchor="_Toc412480801" w:history="1">
             <w:r>
               <w:rPr>
                 <w:rStyle w:val="Hyperlink"/>
@@ -2285,7 +2290,7 @@
                 <w:noProof/>
                 <w:webHidden/>
               </w:rPr>
-              <w:instrText xml:space="preserve"> PAGEREF _Toc412466911 \h </w:instrText>
+              <w:instrText xml:space="preserve"> PAGEREF _Toc412480801 \h </w:instrText>
             </w:r>
             <w:r>
               <w:rPr>
@@ -2328,7 +2333,7 @@
               <w:lang w:val="en-GB" w:eastAsia="en-GB"/>
             </w:rPr>
           </w:pPr>
-          <w:hyperlink w:anchor="_Toc412466912" w:history="1">
+          <w:hyperlink w:anchor="_Toc412480802" w:history="1">
             <w:r>
               <w:rPr>
                 <w:rStyle w:val="Hyperlink"/>
@@ -2355,7 +2360,7 @@
                 <w:noProof/>
                 <w:webHidden/>
               </w:rPr>
-              <w:instrText xml:space="preserve"> PAGEREF _Toc412466912 \h </w:instrText>
+              <w:instrText xml:space="preserve"> PAGEREF _Toc412480802 \h </w:instrText>
             </w:r>
             <w:r>
               <w:rPr>
@@ -2398,7 +2403,7 @@
               <w:lang w:val="en-GB" w:eastAsia="en-GB"/>
             </w:rPr>
           </w:pPr>
-          <w:hyperlink w:anchor="_Toc412466913" w:history="1">
+          <w:hyperlink w:anchor="_Toc412480803" w:history="1">
             <w:r>
               <w:rPr>
                 <w:rStyle w:val="Hyperlink"/>
@@ -2425,7 +2430,7 @@
                 <w:noProof/>
                 <w:webHidden/>
               </w:rPr>
-              <w:instrText xml:space="preserve"> PAGEREF _Toc412466913 \h </w:instrText>
+              <w:instrText xml:space="preserve"> PAGEREF _Toc412480803 \h </w:instrText>
             </w:r>
             <w:r>
               <w:rPr>
@@ -2468,7 +2473,7 @@
               <w:lang w:val="en-GB" w:eastAsia="en-GB"/>
             </w:rPr>
           </w:pPr>
-          <w:hyperlink w:anchor="_Toc412466914" w:history="1">
+          <w:hyperlink w:anchor="_Toc412480804" w:history="1">
             <w:r>
               <w:rPr>
                 <w:rStyle w:val="Hyperlink"/>
@@ -2495,7 +2500,7 @@
                 <w:noProof/>
                 <w:webHidden/>
               </w:rPr>
-              <w:instrText xml:space="preserve"> PAGEREF _Toc412466914 \h </w:instrText>
+              <w:instrText xml:space="preserve"> PAGEREF _Toc412480804 \h </w:instrText>
             </w:r>
             <w:r>
               <w:rPr>
@@ -2538,7 +2543,7 @@
               <w:lang w:val="en-GB" w:eastAsia="en-GB"/>
             </w:rPr>
           </w:pPr>
-          <w:hyperlink w:anchor="_Toc412466915" w:history="1">
+          <w:hyperlink w:anchor="_Toc412480805" w:history="1">
             <w:r>
               <w:rPr>
                 <w:rStyle w:val="Hyperlink"/>
@@ -2565,7 +2570,7 @@
                 <w:noProof/>
                 <w:webHidden/>
               </w:rPr>
-              <w:instrText xml:space="preserve"> PAGEREF _Toc412466915 \h </w:instrText>
+              <w:instrText xml:space="preserve"> PAGEREF _Toc412480805 \h </w:instrText>
             </w:r>
             <w:r>
               <w:rPr>
@@ -2608,7 +2613,7 @@
               <w:lang w:val="en-GB" w:eastAsia="en-GB"/>
             </w:rPr>
           </w:pPr>
-          <w:hyperlink w:anchor="_Toc412466916" w:history="1">
+          <w:hyperlink w:anchor="_Toc412480806" w:history="1">
             <w:r>
               <w:rPr>
                 <w:rStyle w:val="Hyperlink"/>
@@ -2636,7 +2641,7 @@
                 <w:noProof/>
                 <w:webHidden/>
               </w:rPr>
-              <w:instrText xml:space="preserve"> PAGEREF _Toc412466916 \h </w:instrText>
+              <w:instrText xml:space="preserve"> PAGEREF _Toc412480806 \h </w:instrText>
             </w:r>
             <w:r>
               <w:rPr>
@@ -2679,7 +2684,7 @@
               <w:lang w:val="en-GB" w:eastAsia="en-GB"/>
             </w:rPr>
           </w:pPr>
-          <w:hyperlink w:anchor="_Toc412466917" w:history="1">
+          <w:hyperlink w:anchor="_Toc412480807" w:history="1">
             <w:r>
               <w:rPr>
                 <w:rStyle w:val="Hyperlink"/>
@@ -2706,7 +2711,7 @@
                 <w:noProof/>
                 <w:webHidden/>
               </w:rPr>
-              <w:instrText xml:space="preserve"> PAGEREF _Toc412466917 \h </w:instrText>
+              <w:instrText xml:space="preserve"> PAGEREF _Toc412480807 \h </w:instrText>
             </w:r>
             <w:r>
               <w:rPr>
@@ -2749,7 +2754,7 @@
               <w:lang w:val="en-GB" w:eastAsia="en-GB"/>
             </w:rPr>
           </w:pPr>
-          <w:hyperlink w:anchor="_Toc412466918" w:history="1">
+          <w:hyperlink w:anchor="_Toc412480808" w:history="1">
             <w:r>
               <w:rPr>
                 <w:rStyle w:val="Hyperlink"/>
@@ -2776,7 +2781,7 @@
                 <w:noProof/>
                 <w:webHidden/>
               </w:rPr>
-              <w:instrText xml:space="preserve"> PAGEREF _Toc412466918 \h </w:instrText>
+              <w:instrText xml:space="preserve"> PAGEREF _Toc412480808 \h </w:instrText>
             </w:r>
             <w:r>
               <w:rPr>
@@ -2819,7 +2824,7 @@
               <w:lang w:val="en-GB" w:eastAsia="en-GB"/>
             </w:rPr>
           </w:pPr>
-          <w:hyperlink w:anchor="_Toc412466919" w:history="1">
+          <w:hyperlink w:anchor="_Toc412480809" w:history="1">
             <w:r>
               <w:rPr>
                 <w:rStyle w:val="Hyperlink"/>
@@ -2846,7 +2851,7 @@
                 <w:noProof/>
                 <w:webHidden/>
               </w:rPr>
-              <w:instrText xml:space="preserve"> PAGEREF _Toc412466919 \h </w:instrText>
+              <w:instrText xml:space="preserve"> PAGEREF _Toc412480809 \h </w:instrText>
             </w:r>
             <w:r>
               <w:rPr>
@@ -2889,7 +2894,7 @@
               <w:lang w:val="en-GB" w:eastAsia="en-GB"/>
             </w:rPr>
           </w:pPr>
-          <w:hyperlink w:anchor="_Toc412466920" w:history="1">
+          <w:hyperlink w:anchor="_Toc412480810" w:history="1">
             <w:r>
               <w:rPr>
                 <w:rStyle w:val="Hyperlink"/>
@@ -2916,7 +2921,7 @@
                 <w:noProof/>
                 <w:webHidden/>
               </w:rPr>
-              <w:instrText xml:space="preserve"> PAGEREF _Toc412466920 \h </w:instrText>
+              <w:instrText xml:space="preserve"> PAGEREF _Toc412480810 \h </w:instrText>
             </w:r>
             <w:r>
               <w:rPr>
@@ -2959,7 +2964,7 @@
               <w:lang w:val="en-GB" w:eastAsia="en-GB"/>
             </w:rPr>
           </w:pPr>
-          <w:hyperlink w:anchor="_Toc412466921" w:history="1">
+          <w:hyperlink w:anchor="_Toc412480811" w:history="1">
             <w:r>
               <w:rPr>
                 <w:rStyle w:val="Hyperlink"/>
@@ -2986,7 +2991,7 @@
                 <w:noProof/>
                 <w:webHidden/>
               </w:rPr>
-              <w:instrText xml:space="preserve"> PAGEREF _Toc412466921 \h </w:instrText>
+              <w:instrText xml:space="preserve"> PAGEREF _Toc412480811 \h </w:instrText>
             </w:r>
             <w:r>
               <w:rPr>
@@ -3029,7 +3034,7 @@
               <w:lang w:val="en-GB" w:eastAsia="en-GB"/>
             </w:rPr>
           </w:pPr>
-          <w:hyperlink w:anchor="_Toc412466922" w:history="1">
+          <w:hyperlink w:anchor="_Toc412480812" w:history="1">
             <w:r>
               <w:rPr>
                 <w:rStyle w:val="Hyperlink"/>
@@ -3056,7 +3061,7 @@
                 <w:noProof/>
                 <w:webHidden/>
               </w:rPr>
-              <w:instrText xml:space="preserve"> PAGEREF _Toc412466922 \h </w:instrText>
+              <w:instrText xml:space="preserve"> PAGEREF _Toc412480812 \h </w:instrText>
             </w:r>
             <w:r>
               <w:rPr>
@@ -3099,7 +3104,7 @@
               <w:lang w:val="en-GB" w:eastAsia="en-GB"/>
             </w:rPr>
           </w:pPr>
-          <w:hyperlink w:anchor="_Toc412466923" w:history="1">
+          <w:hyperlink w:anchor="_Toc412480813" w:history="1">
             <w:r>
               <w:rPr>
                 <w:rStyle w:val="Hyperlink"/>
@@ -3126,7 +3131,7 @@
                 <w:noProof/>
                 <w:webHidden/>
               </w:rPr>
-              <w:instrText xml:space="preserve"> PAGEREF _Toc412466923 \h </w:instrText>
+              <w:instrText xml:space="preserve"> PAGEREF _Toc412480813 \h </w:instrText>
             </w:r>
             <w:r>
               <w:rPr>
@@ -3169,7 +3174,7 @@
               <w:lang w:val="en-GB" w:eastAsia="en-GB"/>
             </w:rPr>
           </w:pPr>
-          <w:hyperlink w:anchor="_Toc412466924" w:history="1">
+          <w:hyperlink w:anchor="_Toc412480814" w:history="1">
             <w:r>
               <w:rPr>
                 <w:rStyle w:val="Hyperlink"/>
@@ -3196,7 +3201,7 @@
                 <w:noProof/>
                 <w:webHidden/>
               </w:rPr>
-              <w:instrText xml:space="preserve"> PAGEREF _Toc412466924 \h </w:instrText>
+              <w:instrText xml:space="preserve"> PAGEREF _Toc412480814 \h </w:instrText>
             </w:r>
             <w:r>
               <w:rPr>
@@ -3270,7 +3275,7 @@
         </w:rPr>
         <w:tab/>
       </w:r>
-      <w:bookmarkStart w:id="0" w:name="_Toc412466896"/>
+      <w:bookmarkStart w:id="1" w:name="_Toc412480786"/>
       <w:r>
         <w:rPr>
           <w:b/>
@@ -3279,7 +3284,7 @@
         </w:rPr>
         <w:t>INTRODUCTION</w:t>
       </w:r>
-      <w:bookmarkEnd w:id="0"/>
+      <w:bookmarkEnd w:id="1"/>
     </w:p>
     <w:p/>
     <w:p>
@@ -3347,7 +3352,7 @@
           <w:szCs w:val="22"/>
         </w:rPr>
       </w:pPr>
-      <w:bookmarkStart w:id="1" w:name="_Toc412466897"/>
+      <w:bookmarkStart w:id="2" w:name="_Toc412480787"/>
       <w:r>
         <w:rPr>
           <w:b/>
@@ -3357,7 +3362,7 @@
         <w:lastRenderedPageBreak/>
         <w:t>PROJECT STATEMENT</w:t>
       </w:r>
-      <w:bookmarkEnd w:id="1"/>
+      <w:bookmarkEnd w:id="2"/>
       <w:r>
         <w:rPr>
           <w:b/>
@@ -3380,9 +3385,9 @@
           <w:szCs w:val="22"/>
         </w:rPr>
       </w:pPr>
-      <w:bookmarkStart w:id="2" w:name="_Toc411893192"/>
-      <w:bookmarkStart w:id="3" w:name="_Toc411899475"/>
-      <w:bookmarkStart w:id="4" w:name="_Toc412466898"/>
+      <w:bookmarkStart w:id="3" w:name="_Toc411893192"/>
+      <w:bookmarkStart w:id="4" w:name="_Toc411899475"/>
+      <w:bookmarkStart w:id="5" w:name="_Toc412480788"/>
       <w:r>
         <w:rPr>
           <w:sz w:val="22"/>
@@ -3390,24 +3395,23 @@
         </w:rPr>
         <w:t>Formal Client</w:t>
       </w:r>
-      <w:bookmarkEnd w:id="2"/>
       <w:bookmarkEnd w:id="3"/>
       <w:bookmarkEnd w:id="4"/>
+      <w:bookmarkEnd w:id="5"/>
     </w:p>
     <w:p>
       <w:pPr>
         <w:pStyle w:val="ListParagraph"/>
         <w:ind w:left="1440"/>
       </w:pPr>
-      <w:r>
-        <w:t>Mr. Peter</w:t>
-      </w:r>
-      <w:r>
-        <w:t xml:space="preserve"> Boots</w:t>
-      </w:r>
-      <w:r>
-        <w:t>.</w:t>
-      </w:r>
+      <w:proofErr w:type="gramStart"/>
+      <w:r>
+        <w:t>Mr. George, who</w:t>
+      </w:r>
+      <w:r>
+        <w:t xml:space="preserve"> is primarily responsible for the traffic situation.</w:t>
+      </w:r>
+      <w:proofErr w:type="gramEnd"/>
     </w:p>
     <w:p>
       <w:pPr>
@@ -3421,7 +3425,7 @@
           <w:szCs w:val="22"/>
         </w:rPr>
       </w:pPr>
-      <w:bookmarkStart w:id="5" w:name="_Toc412466899"/>
+      <w:bookmarkStart w:id="6" w:name="_Toc412480789"/>
       <w:r>
         <w:rPr>
           <w:sz w:val="22"/>
@@ -3429,7 +3433,7 @@
         </w:rPr>
         <w:t>Project Leader</w:t>
       </w:r>
-      <w:bookmarkEnd w:id="5"/>
+      <w:bookmarkEnd w:id="6"/>
     </w:p>
     <w:p>
       <w:pPr>
@@ -3438,27 +3442,18 @@
           <w:color w:val="2E74B5" w:themeColor="accent1" w:themeShade="BF"/>
         </w:rPr>
       </w:pPr>
-      <w:proofErr w:type="spellStart"/>
-      <w:proofErr w:type="gramStart"/>
-      <w:r>
-        <w:t>Ishant</w:t>
-      </w:r>
-      <w:proofErr w:type="spellEnd"/>
-      <w:r>
-        <w:t xml:space="preserve"> </w:t>
-      </w:r>
-      <w:proofErr w:type="spellStart"/>
-      <w:r>
-        <w:t>U</w:t>
+      <w:r>
+        <w:t>Ishant U</w:t>
       </w:r>
       <w:r>
         <w:t>padhyay</w:t>
       </w:r>
-      <w:proofErr w:type="spellEnd"/>
+      <w:r>
+        <w:t>,</w:t>
+      </w:r>
       <w:r>
         <w:t xml:space="preserve"> student at Fontys Hogeschool.</w:t>
       </w:r>
-      <w:proofErr w:type="gramEnd"/>
     </w:p>
     <w:p>
       <w:pPr>
@@ -3472,7 +3467,7 @@
           <w:szCs w:val="22"/>
         </w:rPr>
       </w:pPr>
-      <w:bookmarkStart w:id="6" w:name="_Toc412466900"/>
+      <w:bookmarkStart w:id="7" w:name="_Toc412480790"/>
       <w:r>
         <w:rPr>
           <w:sz w:val="22"/>
@@ -3480,7 +3475,7 @@
         </w:rPr>
         <w:t>Current Situation</w:t>
       </w:r>
-      <w:bookmarkEnd w:id="6"/>
+      <w:bookmarkEnd w:id="7"/>
       <w:r>
         <w:rPr>
           <w:sz w:val="22"/>
@@ -3557,7 +3552,7 @@
           <w:szCs w:val="22"/>
         </w:rPr>
       </w:pPr>
-      <w:bookmarkStart w:id="7" w:name="_Toc412466901"/>
+      <w:bookmarkStart w:id="8" w:name="_Toc412480791"/>
       <w:r>
         <w:rPr>
           <w:sz w:val="22"/>
@@ -3565,16 +3560,18 @@
         </w:rPr>
         <w:t>Project justification</w:t>
       </w:r>
-      <w:bookmarkEnd w:id="7"/>
+      <w:bookmarkEnd w:id="8"/>
     </w:p>
     <w:p>
       <w:pPr>
         <w:pStyle w:val="ListParagraph"/>
         <w:ind w:left="1440"/>
       </w:pPr>
-      <w:proofErr w:type="gramStart"/>
-      <w:r>
-        <w:t>Implementation of a good and cheap traffic system</w:t>
+      <w:r>
+        <w:t xml:space="preserve">Implementation </w:t>
+      </w:r>
+      <w:r>
+        <w:t>of a good and cheap traffic system</w:t>
       </w:r>
       <w:r>
         <w:t xml:space="preserve"> simulation</w:t>
@@ -3583,11 +3580,7 @@
         <w:t xml:space="preserve"> in the city</w:t>
       </w:r>
       <w:r>
-        <w:t>.</w:t>
-      </w:r>
-      <w:proofErr w:type="gramEnd"/>
-      <w:r>
-        <w:t xml:space="preserve"> The simulation will help our potential client to choose what will suit the city to avoid or reduce traffics jams, and accidents.</w:t>
+        <w:t>. The simulation will help our potential client to choose what will suit the city to avoid or reduce traffics jams, and accidents.</w:t>
       </w:r>
     </w:p>
     <w:p>
@@ -3602,7 +3595,7 @@
           <w:szCs w:val="22"/>
         </w:rPr>
       </w:pPr>
-      <w:bookmarkStart w:id="8" w:name="_Toc412466902"/>
+      <w:bookmarkStart w:id="9" w:name="_Toc412480792"/>
       <w:r>
         <w:rPr>
           <w:sz w:val="22"/>
@@ -3610,7 +3603,7 @@
         </w:rPr>
         <w:t>Project Product</w:t>
       </w:r>
-      <w:bookmarkEnd w:id="8"/>
+      <w:bookmarkEnd w:id="9"/>
       <w:r>
         <w:rPr>
           <w:sz w:val="22"/>
@@ -3679,7 +3672,7 @@
           <w:color w:val="2E74B5" w:themeColor="accent1" w:themeShade="BF"/>
         </w:rPr>
       </w:pPr>
-      <w:bookmarkStart w:id="9" w:name="_Toc412466903"/>
+      <w:bookmarkStart w:id="10" w:name="_Toc412480793"/>
       <w:r>
         <w:rPr>
           <w:rStyle w:val="Heading2Char"/>
@@ -3688,17 +3681,17 @@
         </w:rPr>
         <w:t>Project deliverable and non-deliverable</w:t>
       </w:r>
-      <w:bookmarkEnd w:id="9"/>
+      <w:bookmarkEnd w:id="10"/>
     </w:p>
     <w:p>
       <w:pPr>
         <w:pStyle w:val="Heading3"/>
       </w:pPr>
-      <w:bookmarkStart w:id="10" w:name="_Toc412466904"/>
+      <w:bookmarkStart w:id="11" w:name="_Toc412480794"/>
       <w:r>
         <w:t>Deliverables:</w:t>
       </w:r>
-      <w:bookmarkEnd w:id="10"/>
+      <w:bookmarkEnd w:id="11"/>
     </w:p>
     <w:p>
       <w:pPr>
@@ -3841,46 +3834,19 @@
     </w:p>
     <w:p>
       <w:pPr>
-        <w:pStyle w:val="ListParagraph"/>
-        <w:spacing w:after="200" w:line="276" w:lineRule="auto"/>
-        <w:rPr>
-          <w:rFonts w:cstheme="minorHAnsi"/>
-        </w:rPr>
+        <w:pStyle w:val="Heading3"/>
       </w:pPr>
     </w:p>
     <w:p>
       <w:pPr>
-        <w:spacing w:after="200" w:line="276" w:lineRule="auto"/>
-        <w:rPr>
-          <w:rFonts w:cstheme="minorHAnsi"/>
-        </w:rPr>
-      </w:pPr>
-    </w:p>
-    <w:p>
-      <w:pPr>
-        <w:spacing w:after="200" w:line="276" w:lineRule="auto"/>
-        <w:rPr>
-          <w:rFonts w:cstheme="minorHAnsi"/>
-        </w:rPr>
-      </w:pPr>
-    </w:p>
-    <w:p>
-      <w:pPr>
-        <w:spacing w:after="200" w:line="276" w:lineRule="auto"/>
-        <w:rPr>
-          <w:rFonts w:cstheme="minorHAnsi"/>
-        </w:rPr>
-      </w:pPr>
-    </w:p>
-    <w:p>
-      <w:pPr>
         <w:pStyle w:val="Heading3"/>
-      </w:pPr>
-      <w:bookmarkStart w:id="11" w:name="_Toc412466905"/>
+        <w:ind w:left="142"/>
+      </w:pPr>
+      <w:bookmarkStart w:id="12" w:name="_Toc412480795"/>
       <w:r>
         <w:t>Non-Deliverable:</w:t>
       </w:r>
-      <w:bookmarkEnd w:id="11"/>
+      <w:bookmarkEnd w:id="12"/>
     </w:p>
     <w:p>
       <w:pPr>
@@ -3917,7 +3883,6 @@
         <w:rPr>
           <w:rFonts w:cstheme="minorHAnsi"/>
         </w:rPr>
-        <w:lastRenderedPageBreak/>
         <w:t>Application running on an android device (Phone, tablet</w:t>
       </w:r>
       <w:r>
@@ -3970,32 +3935,33 @@
           <w:szCs w:val="22"/>
         </w:rPr>
       </w:pPr>
-      <w:bookmarkStart w:id="12" w:name="_Toc412466906"/>
+      <w:bookmarkStart w:id="13" w:name="_Toc412480796"/>
       <w:r>
         <w:rPr>
           <w:sz w:val="22"/>
           <w:szCs w:val="22"/>
         </w:rPr>
+        <w:lastRenderedPageBreak/>
         <w:t>Project Constraint</w:t>
       </w:r>
-      <w:bookmarkEnd w:id="12"/>
+      <w:bookmarkEnd w:id="13"/>
     </w:p>
     <w:p/>
     <w:p>
       <w:pPr>
         <w:pStyle w:val="Heading3"/>
       </w:pPr>
-      <w:bookmarkStart w:id="13" w:name="_Toc379536155"/>
-      <w:bookmarkStart w:id="14" w:name="_Toc379537499"/>
-      <w:bookmarkStart w:id="15" w:name="_Toc380961850"/>
-      <w:bookmarkStart w:id="16" w:name="_Toc412466907"/>
+      <w:bookmarkStart w:id="14" w:name="_Toc379536155"/>
+      <w:bookmarkStart w:id="15" w:name="_Toc379537499"/>
+      <w:bookmarkStart w:id="16" w:name="_Toc380961850"/>
+      <w:bookmarkStart w:id="17" w:name="_Toc412480797"/>
       <w:r>
         <w:t>Time</w:t>
       </w:r>
-      <w:bookmarkEnd w:id="13"/>
       <w:bookmarkEnd w:id="14"/>
       <w:bookmarkEnd w:id="15"/>
       <w:bookmarkEnd w:id="16"/>
+      <w:bookmarkEnd w:id="17"/>
       <w:r>
         <w:t xml:space="preserve"> </w:t>
       </w:r>
@@ -4015,17 +3981,17 @@
       <w:pPr>
         <w:pStyle w:val="Heading3"/>
       </w:pPr>
-      <w:bookmarkStart w:id="17" w:name="_Toc379536156"/>
-      <w:bookmarkStart w:id="18" w:name="_Toc379537500"/>
-      <w:bookmarkStart w:id="19" w:name="_Toc380961851"/>
-      <w:bookmarkStart w:id="20" w:name="_Toc412466908"/>
+      <w:bookmarkStart w:id="18" w:name="_Toc379536156"/>
+      <w:bookmarkStart w:id="19" w:name="_Toc379537500"/>
+      <w:bookmarkStart w:id="20" w:name="_Toc380961851"/>
+      <w:bookmarkStart w:id="21" w:name="_Toc412480798"/>
       <w:r>
         <w:t>Founding</w:t>
       </w:r>
-      <w:bookmarkEnd w:id="17"/>
       <w:bookmarkEnd w:id="18"/>
       <w:bookmarkEnd w:id="19"/>
       <w:bookmarkEnd w:id="20"/>
+      <w:bookmarkEnd w:id="21"/>
     </w:p>
     <w:p>
       <w:r>
@@ -4039,17 +4005,17 @@
       <w:pPr>
         <w:pStyle w:val="Heading3"/>
       </w:pPr>
-      <w:bookmarkStart w:id="21" w:name="_Toc379536157"/>
-      <w:bookmarkStart w:id="22" w:name="_Toc379537501"/>
-      <w:bookmarkStart w:id="23" w:name="_Toc380961852"/>
-      <w:bookmarkStart w:id="24" w:name="_Toc412466909"/>
+      <w:bookmarkStart w:id="22" w:name="_Toc379536157"/>
+      <w:bookmarkStart w:id="23" w:name="_Toc379537501"/>
+      <w:bookmarkStart w:id="24" w:name="_Toc380961852"/>
+      <w:bookmarkStart w:id="25" w:name="_Toc412480799"/>
       <w:r>
         <w:t>Programming techniques and tools for development</w:t>
       </w:r>
-      <w:bookmarkEnd w:id="21"/>
       <w:bookmarkEnd w:id="22"/>
       <w:bookmarkEnd w:id="23"/>
       <w:bookmarkEnd w:id="24"/>
+      <w:bookmarkEnd w:id="25"/>
     </w:p>
     <w:p>
       <w:pPr>
@@ -4094,12 +4060,13 @@
           <w:ilvl w:val="0"/>
           <w:numId w:val="23"/>
         </w:numPr>
+        <w:ind w:left="426"/>
         <w:rPr>
           <w:sz w:val="22"/>
           <w:szCs w:val="22"/>
         </w:rPr>
       </w:pPr>
-      <w:bookmarkStart w:id="25" w:name="_Toc412466910"/>
+      <w:bookmarkStart w:id="26" w:name="_Toc412480800"/>
       <w:r>
         <w:rPr>
           <w:sz w:val="22"/>
@@ -4107,7 +4074,7 @@
         </w:rPr>
         <w:t>Risks</w:t>
       </w:r>
-      <w:bookmarkEnd w:id="25"/>
+      <w:bookmarkEnd w:id="26"/>
     </w:p>
     <w:p>
       <w:pPr>
@@ -4176,7 +4143,7 @@
           <w:szCs w:val="22"/>
         </w:rPr>
       </w:pPr>
-      <w:bookmarkStart w:id="26" w:name="_Toc412466911"/>
+      <w:bookmarkStart w:id="27" w:name="_Toc412480801"/>
       <w:r>
         <w:rPr>
           <w:b/>
@@ -4185,7 +4152,7 @@
         </w:rPr>
         <w:t>Project Phasing</w:t>
       </w:r>
-      <w:bookmarkEnd w:id="26"/>
+      <w:bookmarkEnd w:id="27"/>
     </w:p>
     <w:p>
       <w:pPr>
@@ -4254,7 +4221,7 @@
           <w:szCs w:val="22"/>
         </w:rPr>
       </w:pPr>
-      <w:bookmarkStart w:id="27" w:name="_Toc412466912"/>
+      <w:bookmarkStart w:id="28" w:name="_Toc412480802"/>
       <w:r>
         <w:rPr>
           <w:sz w:val="22"/>
@@ -4262,7 +4229,7 @@
         </w:rPr>
         <w:t>Phase 1:  Requirement Gatherings</w:t>
       </w:r>
-      <w:bookmarkEnd w:id="27"/>
+      <w:bookmarkEnd w:id="28"/>
     </w:p>
     <w:p>
       <w:r>
@@ -4484,7 +4451,7 @@
           <w:szCs w:val="22"/>
         </w:rPr>
       </w:pPr>
-      <w:bookmarkStart w:id="28" w:name="_Toc412466913"/>
+      <w:bookmarkStart w:id="29" w:name="_Toc412480803"/>
       <w:r>
         <w:rPr>
           <w:sz w:val="22"/>
@@ -4492,7 +4459,7 @@
         </w:rPr>
         <w:t>Phase 2:  Initiations</w:t>
       </w:r>
-      <w:bookmarkEnd w:id="28"/>
+      <w:bookmarkEnd w:id="29"/>
     </w:p>
     <w:p>
       <w:r>
@@ -4669,7 +4636,7 @@
           <w:szCs w:val="22"/>
         </w:rPr>
       </w:pPr>
-      <w:bookmarkStart w:id="29" w:name="_Toc412466914"/>
+      <w:bookmarkStart w:id="30" w:name="_Toc412480804"/>
       <w:r>
         <w:rPr>
           <w:sz w:val="22"/>
@@ -4677,7 +4644,7 @@
         </w:rPr>
         <w:t>Phase 3:  Building</w:t>
       </w:r>
-      <w:bookmarkEnd w:id="29"/>
+      <w:bookmarkEnd w:id="30"/>
     </w:p>
     <w:p>
       <w:r>
@@ -4814,7 +4781,7 @@
           <w:szCs w:val="22"/>
         </w:rPr>
       </w:pPr>
-      <w:bookmarkStart w:id="30" w:name="_Toc412466915"/>
+      <w:bookmarkStart w:id="31" w:name="_Toc412480805"/>
       <w:r>
         <w:rPr>
           <w:sz w:val="22"/>
@@ -4822,7 +4789,7 @@
         </w:rPr>
         <w:t>Phase 4:  Finalization</w:t>
       </w:r>
-      <w:bookmarkEnd w:id="30"/>
+      <w:bookmarkEnd w:id="31"/>
     </w:p>
     <w:p>
       <w:r>
@@ -4947,7 +4914,7 @@
           <w:szCs w:val="22"/>
         </w:rPr>
       </w:pPr>
-      <w:bookmarkStart w:id="31" w:name="_Toc412466916"/>
+      <w:bookmarkStart w:id="32" w:name="_Toc412480806"/>
       <w:r>
         <w:rPr>
           <w:b/>
@@ -4956,23 +4923,23 @@
         </w:rPr>
         <w:t>Project Management</w:t>
       </w:r>
-      <w:bookmarkEnd w:id="31"/>
+      <w:bookmarkEnd w:id="32"/>
     </w:p>
     <w:p>
       <w:pPr>
         <w:pStyle w:val="Heading3"/>
       </w:pPr>
-      <w:bookmarkStart w:id="32" w:name="_Toc379536168"/>
-      <w:bookmarkStart w:id="33" w:name="_Toc379537512"/>
-      <w:bookmarkStart w:id="34" w:name="_Toc380961864"/>
-      <w:bookmarkStart w:id="35" w:name="_Toc412466917"/>
+      <w:bookmarkStart w:id="33" w:name="_Toc379536168"/>
+      <w:bookmarkStart w:id="34" w:name="_Toc379537512"/>
+      <w:bookmarkStart w:id="35" w:name="_Toc380961864"/>
+      <w:bookmarkStart w:id="36" w:name="_Toc412480807"/>
       <w:r>
         <w:t>Money</w:t>
       </w:r>
-      <w:bookmarkEnd w:id="32"/>
       <w:bookmarkEnd w:id="33"/>
       <w:bookmarkEnd w:id="34"/>
       <w:bookmarkEnd w:id="35"/>
+      <w:bookmarkEnd w:id="36"/>
     </w:p>
     <w:p>
       <w:pPr>
@@ -5106,17 +5073,17 @@
       <w:pPr>
         <w:pStyle w:val="Heading3"/>
       </w:pPr>
-      <w:bookmarkStart w:id="36" w:name="_Toc379536169"/>
-      <w:bookmarkStart w:id="37" w:name="_Toc379537513"/>
-      <w:bookmarkStart w:id="38" w:name="_Toc380961865"/>
-      <w:bookmarkStart w:id="39" w:name="_Toc412466918"/>
+      <w:bookmarkStart w:id="37" w:name="_Toc379536169"/>
+      <w:bookmarkStart w:id="38" w:name="_Toc379537513"/>
+      <w:bookmarkStart w:id="39" w:name="_Toc380961865"/>
+      <w:bookmarkStart w:id="40" w:name="_Toc412480808"/>
       <w:r>
         <w:t>Skills</w:t>
       </w:r>
-      <w:bookmarkEnd w:id="36"/>
       <w:bookmarkEnd w:id="37"/>
       <w:bookmarkEnd w:id="38"/>
       <w:bookmarkEnd w:id="39"/>
+      <w:bookmarkEnd w:id="40"/>
     </w:p>
     <w:p>
       <w:pPr>
@@ -5303,17 +5270,17 @@
       <w:pPr>
         <w:pStyle w:val="Heading3"/>
       </w:pPr>
-      <w:bookmarkStart w:id="40" w:name="_Toc379536170"/>
-      <w:bookmarkStart w:id="41" w:name="_Toc379537514"/>
-      <w:bookmarkStart w:id="42" w:name="_Toc380961866"/>
-      <w:bookmarkStart w:id="43" w:name="_Toc412466919"/>
+      <w:bookmarkStart w:id="41" w:name="_Toc379536170"/>
+      <w:bookmarkStart w:id="42" w:name="_Toc379537514"/>
+      <w:bookmarkStart w:id="43" w:name="_Toc380961866"/>
+      <w:bookmarkStart w:id="44" w:name="_Toc412480809"/>
       <w:r>
         <w:t>Quality</w:t>
       </w:r>
-      <w:bookmarkEnd w:id="40"/>
       <w:bookmarkEnd w:id="41"/>
       <w:bookmarkEnd w:id="42"/>
       <w:bookmarkEnd w:id="43"/>
+      <w:bookmarkEnd w:id="44"/>
     </w:p>
     <w:p>
       <w:r>
@@ -5963,17 +5930,17 @@
       <w:pPr>
         <w:pStyle w:val="Heading3"/>
       </w:pPr>
-      <w:bookmarkStart w:id="44" w:name="_Toc379536171"/>
-      <w:bookmarkStart w:id="45" w:name="_Toc379537515"/>
-      <w:bookmarkStart w:id="46" w:name="_Toc380961867"/>
-      <w:bookmarkStart w:id="47" w:name="_Toc412466920"/>
+      <w:bookmarkStart w:id="45" w:name="_Toc379536171"/>
+      <w:bookmarkStart w:id="46" w:name="_Toc379537515"/>
+      <w:bookmarkStart w:id="47" w:name="_Toc380961867"/>
+      <w:bookmarkStart w:id="48" w:name="_Toc412480810"/>
       <w:r>
         <w:t>Time</w:t>
       </w:r>
-      <w:bookmarkEnd w:id="44"/>
       <w:bookmarkEnd w:id="45"/>
       <w:bookmarkEnd w:id="46"/>
       <w:bookmarkEnd w:id="47"/>
+      <w:bookmarkEnd w:id="48"/>
     </w:p>
     <w:p>
       <w:pPr>
@@ -6148,11 +6115,11 @@
       <w:pPr>
         <w:pStyle w:val="Heading3"/>
       </w:pPr>
-      <w:bookmarkStart w:id="48" w:name="_Toc412466921"/>
+      <w:bookmarkStart w:id="49" w:name="_Toc412480811"/>
       <w:r>
         <w:t>Time schedule</w:t>
       </w:r>
-      <w:bookmarkEnd w:id="48"/>
+      <w:bookmarkEnd w:id="49"/>
     </w:p>
     <w:tbl>
       <w:tblPr>
@@ -6888,8 +6855,6 @@
             </w:r>
           </w:p>
         </w:tc>
-        <w:bookmarkStart w:id="49" w:name="_GoBack"/>
-        <w:bookmarkEnd w:id="49"/>
       </w:tr>
       <w:tr>
         <w:trPr>
@@ -7081,7 +7046,7 @@
       <w:pPr>
         <w:pStyle w:val="Heading3"/>
       </w:pPr>
-      <w:bookmarkStart w:id="53" w:name="_Toc412466922"/>
+      <w:bookmarkStart w:id="53" w:name="_Toc412480812"/>
       <w:r>
         <w:t>Information</w:t>
       </w:r>
@@ -8152,7 +8117,7 @@
       <w:bookmarkStart w:id="54" w:name="_Toc379536173"/>
       <w:bookmarkStart w:id="55" w:name="_Toc379537517"/>
       <w:bookmarkStart w:id="56" w:name="_Toc380961869"/>
-      <w:bookmarkStart w:id="57" w:name="_Toc412466923"/>
+      <w:bookmarkStart w:id="57" w:name="_Toc412480813"/>
       <w:r>
         <w:t>Abbreviations</w:t>
       </w:r>
@@ -8409,7 +8374,7 @@
       </w:pPr>
       <w:bookmarkStart w:id="58" w:name="_Toc379537518"/>
       <w:bookmarkStart w:id="59" w:name="_Toc380961870"/>
-      <w:bookmarkStart w:id="60" w:name="_Toc412466924"/>
+      <w:bookmarkStart w:id="60" w:name="_Toc412480814"/>
       <w:r>
         <w:t>Organization</w:t>
       </w:r>
@@ -8418,6 +8383,78 @@
       <w:bookmarkEnd w:id="60"/>
     </w:p>
     <w:p>
+      <w:r>
+        <w:rPr>
+          <w:noProof/>
+          <w:lang w:val="en-GB" w:eastAsia="en-GB"/>
+        </w:rPr>
+        <mc:AlternateContent>
+          <mc:Choice Requires="wps">
+            <w:drawing>
+              <wp:anchor distT="0" distB="0" distL="114300" distR="114300" simplePos="0" relativeHeight="251663360" behindDoc="0" locked="0" layoutInCell="1" allowOverlap="1">
+                <wp:simplePos x="0" y="0"/>
+                <wp:positionH relativeFrom="column">
+                  <wp:posOffset>1799539</wp:posOffset>
+                </wp:positionH>
+                <wp:positionV relativeFrom="paragraph">
+                  <wp:posOffset>1175029</wp:posOffset>
+                </wp:positionV>
+                <wp:extent cx="431165" cy="0"/>
+                <wp:effectExtent l="0" t="0" r="26035" b="19050"/>
+                <wp:wrapNone/>
+                <wp:docPr id="3" name="Straight Connector 3"/>
+                <wp:cNvGraphicFramePr/>
+                <a:graphic xmlns:a="http://schemas.openxmlformats.org/drawingml/2006/main">
+                  <a:graphicData uri="http://schemas.microsoft.com/office/word/2010/wordprocessingShape">
+                    <wps:wsp>
+                      <wps:cNvCnPr/>
+                      <wps:spPr>
+                        <a:xfrm>
+                          <a:off x="0" y="0"/>
+                          <a:ext cx="431165" cy="0"/>
+                        </a:xfrm>
+                        <a:prstGeom prst="line">
+                          <a:avLst/>
+                        </a:prstGeom>
+                        <a:ln>
+                          <a:solidFill>
+                            <a:schemeClr val="accent5"/>
+                          </a:solidFill>
+                        </a:ln>
+                      </wps:spPr>
+                      <wps:style>
+                        <a:lnRef idx="3">
+                          <a:schemeClr val="accent1"/>
+                        </a:lnRef>
+                        <a:fillRef idx="0">
+                          <a:schemeClr val="accent1"/>
+                        </a:fillRef>
+                        <a:effectRef idx="2">
+                          <a:schemeClr val="accent1"/>
+                        </a:effectRef>
+                        <a:fontRef idx="minor">
+                          <a:schemeClr val="tx1"/>
+                        </a:fontRef>
+                      </wps:style>
+                      <wps:bodyPr/>
+                    </wps:wsp>
+                  </a:graphicData>
+                </a:graphic>
+                <wp14:sizeRelV relativeFrom="margin">
+                  <wp14:pctHeight>0</wp14:pctHeight>
+                </wp14:sizeRelV>
+              </wp:anchor>
+            </w:drawing>
+          </mc:Choice>
+          <mc:Fallback>
+            <w:pict>
+              <v:line id="Straight Connector 3" o:spid="_x0000_s1026" style="position:absolute;z-index:251663360;visibility:visible;mso-wrap-style:square;mso-height-percent:0;mso-wrap-distance-left:9pt;mso-wrap-distance-top:0;mso-wrap-distance-right:9pt;mso-wrap-distance-bottom:0;mso-position-horizontal:absolute;mso-position-horizontal-relative:text;mso-position-vertical:absolute;mso-position-vertical-relative:text;mso-height-percent:0;mso-height-relative:margin" from="141.7pt,92.5pt" to="175.65pt,92.5pt" o:gfxdata="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" strokecolor="#4472c4 [3208]" strokeweight="1.5pt">
+                <v:stroke joinstyle="miter"/>
+              </v:line>
+            </w:pict>
+          </mc:Fallback>
+        </mc:AlternateContent>
+      </w:r>
       <w:r>
         <w:rPr>
           <w:noProof/>
@@ -11794,7 +11831,6 @@
   <w:style w:type="character" w:default="1" w:styleId="DefaultParagraphFont">
     <w:name w:val="Default Paragraph Font"/>
     <w:uiPriority w:val="1"/>
-    <w:semiHidden/>
     <w:unhideWhenUsed/>
   </w:style>
   <w:style w:type="table" w:default="1" w:styleId="TableNormal">
@@ -12398,7 +12434,6 @@
   <w:style w:type="character" w:default="1" w:styleId="DefaultParagraphFont">
     <w:name w:val="Default Paragraph Font"/>
     <w:uiPriority w:val="1"/>
-    <w:semiHidden/>
     <w:unhideWhenUsed/>
   </w:style>
   <w:style w:type="table" w:default="1" w:styleId="TableNormal">
@@ -13514,48 +13549,6 @@
         </a:p>
       </dgm:t>
     </dgm:pt>
-    <dgm:pt modelId="{16DE992B-2174-4BC4-B3C3-DBBC2B454A1B}">
-      <dgm:prSet phldrT="[Text]"/>
-      <dgm:spPr/>
-      <dgm:t>
-        <a:bodyPr/>
-        <a:lstStyle/>
-        <a:p>
-          <a:r>
-            <a:rPr lang="en-US"/>
-            <a:t>Client:</a:t>
-          </a:r>
-        </a:p>
-        <a:p>
-          <a:r>
-            <a:rPr lang="en-US" b="1"/>
-            <a:t>Mr.Peter Boots</a:t>
-          </a:r>
-        </a:p>
-      </dgm:t>
-    </dgm:pt>
-    <dgm:pt modelId="{872B141B-3530-453E-ABA5-70D6B9B9613D}" type="parTrans" cxnId="{5070A7C0-B59D-4E0F-BCFF-0CC1BF40B105}">
-      <dgm:prSet/>
-      <dgm:spPr/>
-      <dgm:t>
-        <a:bodyPr/>
-        <a:lstStyle/>
-        <a:p>
-          <a:endParaRPr lang="en-US"/>
-        </a:p>
-      </dgm:t>
-    </dgm:pt>
-    <dgm:pt modelId="{8693E1C2-48EA-4D79-8B08-6BD3EE2DE11C}" type="sibTrans" cxnId="{5070A7C0-B59D-4E0F-BCFF-0CC1BF40B105}">
-      <dgm:prSet/>
-      <dgm:spPr/>
-      <dgm:t>
-        <a:bodyPr/>
-        <a:lstStyle/>
-        <a:p>
-          <a:endParaRPr lang="en-GB"/>
-        </a:p>
-      </dgm:t>
-    </dgm:pt>
     <dgm:pt modelId="{0F522662-21A2-43C3-8ADC-62A9D385AAEB}" type="asst">
       <dgm:prSet phldrT="[Text]"/>
       <dgm:spPr/>
@@ -13799,6 +13792,48 @@
         <a:lstStyle/>
         <a:p>
           <a:endParaRPr lang="en-GB"/>
+        </a:p>
+      </dgm:t>
+    </dgm:pt>
+    <dgm:pt modelId="{16DE992B-2174-4BC4-B3C3-DBBC2B454A1B}">
+      <dgm:prSet phldrT="[Text]"/>
+      <dgm:spPr/>
+      <dgm:t>
+        <a:bodyPr/>
+        <a:lstStyle/>
+        <a:p>
+          <a:r>
+            <a:rPr lang="en-US"/>
+            <a:t>Client:</a:t>
+          </a:r>
+        </a:p>
+        <a:p>
+          <a:r>
+            <a:rPr lang="en-US" b="1"/>
+            <a:t>Mr.George</a:t>
+          </a:r>
+        </a:p>
+      </dgm:t>
+    </dgm:pt>
+    <dgm:pt modelId="{8693E1C2-48EA-4D79-8B08-6BD3EE2DE11C}" type="sibTrans" cxnId="{5070A7C0-B59D-4E0F-BCFF-0CC1BF40B105}">
+      <dgm:prSet/>
+      <dgm:spPr/>
+      <dgm:t>
+        <a:bodyPr/>
+        <a:lstStyle/>
+        <a:p>
+          <a:endParaRPr lang="en-GB"/>
+        </a:p>
+      </dgm:t>
+    </dgm:pt>
+    <dgm:pt modelId="{872B141B-3530-453E-ABA5-70D6B9B9613D}" type="parTrans" cxnId="{5070A7C0-B59D-4E0F-BCFF-0CC1BF40B105}">
+      <dgm:prSet/>
+      <dgm:spPr/>
+      <dgm:t>
+        <a:bodyPr/>
+        <a:lstStyle/>
+        <a:p>
+          <a:endParaRPr lang="en-US"/>
         </a:p>
       </dgm:t>
     </dgm:pt>
@@ -14095,66 +14130,66 @@
     </dgm:pt>
   </dgm:ptLst>
   <dgm:cxnLst>
-    <dgm:cxn modelId="{CFF60F21-DA0E-4F20-9B47-89F317DA4061}" type="presOf" srcId="{1BBAF529-C354-41CF-B7CC-CAB5AA61774D}" destId="{7EB7CE0E-D6B8-493C-8EF8-E0674B351B2F}" srcOrd="0" destOrd="0" presId="urn:microsoft.com/office/officeart/2005/8/layout/hierarchy1"/>
-    <dgm:cxn modelId="{A9421F21-9B9B-442C-B3A7-88ED6D67A1B9}" type="presOf" srcId="{1073FB07-AA12-41AE-B7E0-5831E1FD7193}" destId="{BA55C1A4-48B8-43AB-8021-E3DF3F96B473}" srcOrd="0" destOrd="0" presId="urn:microsoft.com/office/officeart/2005/8/layout/hierarchy1"/>
-    <dgm:cxn modelId="{DCE960AA-F50B-45B1-B570-1418384EDDF5}" type="presOf" srcId="{03D4F510-B852-4A87-BA11-728EED2B1778}" destId="{696924CB-059F-4B5F-A6BB-B319BAAEA1B7}" srcOrd="0" destOrd="0" presId="urn:microsoft.com/office/officeart/2005/8/layout/hierarchy1"/>
     <dgm:cxn modelId="{FE404360-9846-4B25-BDC4-D47308BDA9D9}" srcId="{0F522662-21A2-43C3-8ADC-62A9D385AAEB}" destId="{1BBAF529-C354-41CF-B7CC-CAB5AA61774D}" srcOrd="0" destOrd="0" parTransId="{76BE864B-454B-459F-AF39-3B5841406DBD}" sibTransId="{17E7A6A4-54C8-4F27-8786-755E1E5E938B}"/>
-    <dgm:cxn modelId="{D973BA19-0943-44BA-9BB4-6B04E8F270B5}" type="presOf" srcId="{866E958C-CD0E-4E00-B883-4E0895544E98}" destId="{E30DCAE9-8458-40B1-BAE8-37F2DD22113D}" srcOrd="0" destOrd="0" presId="urn:microsoft.com/office/officeart/2005/8/layout/hierarchy1"/>
-    <dgm:cxn modelId="{E43BF503-495B-4B6B-B2E6-34178C9E9C64}" type="presOf" srcId="{D470D3A2-C11E-4D3B-8987-144264C81EB1}" destId="{1D45FCB6-832A-4300-8927-4D99B5DD1A04}" srcOrd="0" destOrd="0" presId="urn:microsoft.com/office/officeart/2005/8/layout/hierarchy1"/>
-    <dgm:cxn modelId="{F68F5BDB-4A72-4AAE-877D-360CBB598E8A}" type="presOf" srcId="{D6418393-0ED3-4F11-BC68-619F9C588FC8}" destId="{9730873F-0240-4AEC-82EE-D6FF4C4BCA93}" srcOrd="0" destOrd="0" presId="urn:microsoft.com/office/officeart/2005/8/layout/hierarchy1"/>
+    <dgm:cxn modelId="{2634FEDB-FDD7-4679-A891-B7A140EADFC8}" type="presOf" srcId="{1BBAF529-C354-41CF-B7CC-CAB5AA61774D}" destId="{7EB7CE0E-D6B8-493C-8EF8-E0674B351B2F}" srcOrd="0" destOrd="0" presId="urn:microsoft.com/office/officeart/2005/8/layout/hierarchy1"/>
+    <dgm:cxn modelId="{E121B79B-1CDF-4A0B-B35D-82632A04B587}" type="presOf" srcId="{1073FB07-AA12-41AE-B7E0-5831E1FD7193}" destId="{BA55C1A4-48B8-43AB-8021-E3DF3F96B473}" srcOrd="0" destOrd="0" presId="urn:microsoft.com/office/officeart/2005/8/layout/hierarchy1"/>
+    <dgm:cxn modelId="{AD26B76A-2FF0-4A21-BAEC-9125B6115EC8}" type="presOf" srcId="{2C37E01E-B798-4AE4-BB49-D931ED5A238C}" destId="{D0FFC9F1-48B9-42E9-8E3F-80CA9F25B8BC}" srcOrd="0" destOrd="0" presId="urn:microsoft.com/office/officeart/2005/8/layout/hierarchy1"/>
     <dgm:cxn modelId="{B73378D0-A0F7-494B-9D7F-06D18A573297}" srcId="{0F522662-21A2-43C3-8ADC-62A9D385AAEB}" destId="{866E958C-CD0E-4E00-B883-4E0895544E98}" srcOrd="4" destOrd="0" parTransId="{2C37E01E-B798-4AE4-BB49-D931ED5A238C}" sibTransId="{A967BD47-EC93-4FDF-BCBD-C5E723264EA9}"/>
-    <dgm:cxn modelId="{D6B86997-6116-4BD6-890D-BBAACDA0DE4D}" type="presOf" srcId="{0F522662-21A2-43C3-8ADC-62A9D385AAEB}" destId="{532D1C00-2314-4518-964D-B66D2BE6B03B}" srcOrd="0" destOrd="0" presId="urn:microsoft.com/office/officeart/2005/8/layout/hierarchy1"/>
-    <dgm:cxn modelId="{E88D918F-D7C7-4E89-B68C-E3BDA897F62B}" type="presOf" srcId="{46E93044-E032-4014-973B-77C3359FC39C}" destId="{23B3F93B-C622-46C5-9349-F1DB872EC73A}" srcOrd="0" destOrd="0" presId="urn:microsoft.com/office/officeart/2005/8/layout/hierarchy1"/>
-    <dgm:cxn modelId="{C8E00C9F-26B9-4C64-8FBB-C16A3E7BB9F6}" type="presOf" srcId="{16DE992B-2174-4BC4-B3C3-DBBC2B454A1B}" destId="{3EA23DB4-BCB8-4551-A2D6-238D79A260DA}" srcOrd="0" destOrd="0" presId="urn:microsoft.com/office/officeart/2005/8/layout/hierarchy1"/>
-    <dgm:cxn modelId="{D722C433-07B8-453B-9843-06CB4D4DFCDF}" type="presOf" srcId="{76BE864B-454B-459F-AF39-3B5841406DBD}" destId="{5BC75A19-D310-485E-BC32-DD142EF71EC1}" srcOrd="0" destOrd="0" presId="urn:microsoft.com/office/officeart/2005/8/layout/hierarchy1"/>
+    <dgm:cxn modelId="{31FDD4A3-99D8-4B2C-AE7F-1949881205A6}" type="presOf" srcId="{866E958C-CD0E-4E00-B883-4E0895544E98}" destId="{E30DCAE9-8458-40B1-BAE8-37F2DD22113D}" srcOrd="0" destOrd="0" presId="urn:microsoft.com/office/officeart/2005/8/layout/hierarchy1"/>
     <dgm:cxn modelId="{D600A9F1-1AFC-4319-9DD3-E876DAC84041}" srcId="{0F522662-21A2-43C3-8ADC-62A9D385AAEB}" destId="{AA34FE71-C41B-41E8-BB8A-866739A6C8DC}" srcOrd="3" destOrd="0" parTransId="{C61D8027-07F7-4361-9AF0-6FA5BB647530}" sibTransId="{65ECB39A-8FF5-447C-989E-ABD18D26F720}"/>
+    <dgm:cxn modelId="{DF57DEE9-22DF-479E-823D-E614C7E45DA3}" type="presOf" srcId="{46E93044-E032-4014-973B-77C3359FC39C}" destId="{23B3F93B-C622-46C5-9349-F1DB872EC73A}" srcOrd="0" destOrd="0" presId="urn:microsoft.com/office/officeart/2005/8/layout/hierarchy1"/>
     <dgm:cxn modelId="{E50AF915-6E15-43BB-851C-B4FA73C2D0E6}" srcId="{0F522662-21A2-43C3-8ADC-62A9D385AAEB}" destId="{03D4F510-B852-4A87-BA11-728EED2B1778}" srcOrd="1" destOrd="0" parTransId="{1073FB07-AA12-41AE-B7E0-5831E1FD7193}" sibTransId="{F94999BD-119E-4398-A67F-B41C06F9FB6B}"/>
+    <dgm:cxn modelId="{C03EA1BA-9A9D-4B53-B081-92CB39F7715A}" type="presOf" srcId="{76BE864B-454B-459F-AF39-3B5841406DBD}" destId="{5BC75A19-D310-485E-BC32-DD142EF71EC1}" srcOrd="0" destOrd="0" presId="urn:microsoft.com/office/officeart/2005/8/layout/hierarchy1"/>
+    <dgm:cxn modelId="{55B8E8CD-D01F-48FB-9A72-13AD89D6A920}" type="presOf" srcId="{D470D3A2-C11E-4D3B-8987-144264C81EB1}" destId="{1D45FCB6-832A-4300-8927-4D99B5DD1A04}" srcOrd="0" destOrd="0" presId="urn:microsoft.com/office/officeart/2005/8/layout/hierarchy1"/>
+    <dgm:cxn modelId="{27E02614-2900-4F16-973E-38E7DE189399}" type="presOf" srcId="{03D4F510-B852-4A87-BA11-728EED2B1778}" destId="{696924CB-059F-4B5F-A6BB-B319BAAEA1B7}" srcOrd="0" destOrd="0" presId="urn:microsoft.com/office/officeart/2005/8/layout/hierarchy1"/>
+    <dgm:cxn modelId="{3BFEA4F0-74B2-422D-88F8-D5FC90BBD75A}" type="presOf" srcId="{16DE992B-2174-4BC4-B3C3-DBBC2B454A1B}" destId="{3EA23DB4-BCB8-4551-A2D6-238D79A260DA}" srcOrd="0" destOrd="0" presId="urn:microsoft.com/office/officeart/2005/8/layout/hierarchy1"/>
     <dgm:cxn modelId="{B2548A0B-4F64-49F1-8DBF-492D363A620C}" srcId="{0F522662-21A2-43C3-8ADC-62A9D385AAEB}" destId="{D6418393-0ED3-4F11-BC68-619F9C588FC8}" srcOrd="2" destOrd="0" parTransId="{D470D3A2-C11E-4D3B-8987-144264C81EB1}" sibTransId="{CF4D086A-3D49-4E9A-B4C9-CD787976AAD8}"/>
-    <dgm:cxn modelId="{E0CC0C3D-6ED1-4C8D-823C-50FDC5563F76}" type="presOf" srcId="{AA34FE71-C41B-41E8-BB8A-866739A6C8DC}" destId="{CD1E9182-80B4-4D03-AFAF-D86DF0EFA449}" srcOrd="0" destOrd="0" presId="urn:microsoft.com/office/officeart/2005/8/layout/hierarchy1"/>
-    <dgm:cxn modelId="{B1565A02-E6E7-4050-97AE-B5365D600BDA}" type="presOf" srcId="{2C37E01E-B798-4AE4-BB49-D931ED5A238C}" destId="{D0FFC9F1-48B9-42E9-8E3F-80CA9F25B8BC}" srcOrd="0" destOrd="0" presId="urn:microsoft.com/office/officeart/2005/8/layout/hierarchy1"/>
+    <dgm:cxn modelId="{DB699A09-4991-4A1D-A827-A2F4EC444D79}" type="presOf" srcId="{C61D8027-07F7-4361-9AF0-6FA5BB647530}" destId="{7C075B43-4E67-4EAE-86B9-39EE7FEFAA5C}" srcOrd="0" destOrd="0" presId="urn:microsoft.com/office/officeart/2005/8/layout/hierarchy1"/>
+    <dgm:cxn modelId="{E4D91574-ADD1-4080-A933-B91B4A1AADFE}" type="presOf" srcId="{AA34FE71-C41B-41E8-BB8A-866739A6C8DC}" destId="{CD1E9182-80B4-4D03-AFAF-D86DF0EFA449}" srcOrd="0" destOrd="0" presId="urn:microsoft.com/office/officeart/2005/8/layout/hierarchy1"/>
+    <dgm:cxn modelId="{2A26E4CA-8D95-42C9-BCDD-9CD0DBBC0F40}" type="presOf" srcId="{D6418393-0ED3-4F11-BC68-619F9C588FC8}" destId="{9730873F-0240-4AEC-82EE-D6FF4C4BCA93}" srcOrd="0" destOrd="0" presId="urn:microsoft.com/office/officeart/2005/8/layout/hierarchy1"/>
+    <dgm:cxn modelId="{12EBE452-8A61-497D-BE67-415ED695FB1B}" type="presOf" srcId="{0F522662-21A2-43C3-8ADC-62A9D385AAEB}" destId="{532D1C00-2314-4518-964D-B66D2BE6B03B}" srcOrd="0" destOrd="0" presId="urn:microsoft.com/office/officeart/2005/8/layout/hierarchy1"/>
     <dgm:cxn modelId="{24AB810B-A558-4BAB-B8F3-BA2A78D59B5A}" srcId="{46E93044-E032-4014-973B-77C3359FC39C}" destId="{0F522662-21A2-43C3-8ADC-62A9D385AAEB}" srcOrd="1" destOrd="0" parTransId="{F9BB9C5C-0404-4534-8128-9424DE0DDE05}" sibTransId="{00B2E145-6AAA-447F-8C07-5E3345FA64D5}"/>
     <dgm:cxn modelId="{5070A7C0-B59D-4E0F-BCFF-0CC1BF40B105}" srcId="{46E93044-E032-4014-973B-77C3359FC39C}" destId="{16DE992B-2174-4BC4-B3C3-DBBC2B454A1B}" srcOrd="0" destOrd="0" parTransId="{872B141B-3530-453E-ABA5-70D6B9B9613D}" sibTransId="{8693E1C2-48EA-4D79-8B08-6BD3EE2DE11C}"/>
-    <dgm:cxn modelId="{45612A05-232B-465F-AD42-6DBF67A1DBE5}" type="presOf" srcId="{C61D8027-07F7-4361-9AF0-6FA5BB647530}" destId="{7C075B43-4E67-4EAE-86B9-39EE7FEFAA5C}" srcOrd="0" destOrd="0" presId="urn:microsoft.com/office/officeart/2005/8/layout/hierarchy1"/>
-    <dgm:cxn modelId="{B6ECE0BD-A901-41B1-BB83-9E41265B6454}" type="presParOf" srcId="{23B3F93B-C622-46C5-9349-F1DB872EC73A}" destId="{1E28D18C-3FE9-4428-BB49-B59E88D5A2CF}" srcOrd="0" destOrd="0" presId="urn:microsoft.com/office/officeart/2005/8/layout/hierarchy1"/>
-    <dgm:cxn modelId="{A0A93393-6C0C-4072-B930-1A942A3B23D2}" type="presParOf" srcId="{1E28D18C-3FE9-4428-BB49-B59E88D5A2CF}" destId="{0FB1C179-D851-4B36-8D24-55E641FF9ED6}" srcOrd="0" destOrd="0" presId="urn:microsoft.com/office/officeart/2005/8/layout/hierarchy1"/>
-    <dgm:cxn modelId="{7BDD37DC-0E35-47E1-8076-BDA0D7B13D00}" type="presParOf" srcId="{0FB1C179-D851-4B36-8D24-55E641FF9ED6}" destId="{94134673-2AF7-458B-A903-9548A57A7A4D}" srcOrd="0" destOrd="0" presId="urn:microsoft.com/office/officeart/2005/8/layout/hierarchy1"/>
-    <dgm:cxn modelId="{7CEB6D1A-31D9-44E7-B46D-D43484A31837}" type="presParOf" srcId="{0FB1C179-D851-4B36-8D24-55E641FF9ED6}" destId="{3EA23DB4-BCB8-4551-A2D6-238D79A260DA}" srcOrd="1" destOrd="0" presId="urn:microsoft.com/office/officeart/2005/8/layout/hierarchy1"/>
-    <dgm:cxn modelId="{60245242-2B9D-4BF6-B267-30486E29EEF5}" type="presParOf" srcId="{1E28D18C-3FE9-4428-BB49-B59E88D5A2CF}" destId="{AB651EFC-73CE-4CD2-AE9C-3DAEF82CDF46}" srcOrd="1" destOrd="0" presId="urn:microsoft.com/office/officeart/2005/8/layout/hierarchy1"/>
-    <dgm:cxn modelId="{57675FD6-ADEA-4B3B-B393-6D07D04ED252}" type="presParOf" srcId="{23B3F93B-C622-46C5-9349-F1DB872EC73A}" destId="{D647EFB3-8ED2-4336-B5D0-25B8017A6255}" srcOrd="1" destOrd="0" presId="urn:microsoft.com/office/officeart/2005/8/layout/hierarchy1"/>
-    <dgm:cxn modelId="{5F06C288-11F4-4E4A-87E2-28688E5CB4BC}" type="presParOf" srcId="{D647EFB3-8ED2-4336-B5D0-25B8017A6255}" destId="{686C85E3-9BDC-4B7D-9C32-234973ABDA74}" srcOrd="0" destOrd="0" presId="urn:microsoft.com/office/officeart/2005/8/layout/hierarchy1"/>
-    <dgm:cxn modelId="{EFE6E263-5275-457E-A58E-F76A03D7E0CE}" type="presParOf" srcId="{686C85E3-9BDC-4B7D-9C32-234973ABDA74}" destId="{80E78AAE-1DF0-4B4A-994D-9943E8E0FDBD}" srcOrd="0" destOrd="0" presId="urn:microsoft.com/office/officeart/2005/8/layout/hierarchy1"/>
-    <dgm:cxn modelId="{5231F51D-41DE-4B7F-A9DA-F15F54C14B81}" type="presParOf" srcId="{686C85E3-9BDC-4B7D-9C32-234973ABDA74}" destId="{532D1C00-2314-4518-964D-B66D2BE6B03B}" srcOrd="1" destOrd="0" presId="urn:microsoft.com/office/officeart/2005/8/layout/hierarchy1"/>
-    <dgm:cxn modelId="{83B79377-709D-4DAD-A0E6-6621E78D24BF}" type="presParOf" srcId="{D647EFB3-8ED2-4336-B5D0-25B8017A6255}" destId="{3F260DFB-5ABF-4275-814B-6CA866A48C30}" srcOrd="1" destOrd="0" presId="urn:microsoft.com/office/officeart/2005/8/layout/hierarchy1"/>
-    <dgm:cxn modelId="{6AECA81E-2AD0-4B74-82F8-8FE3B35BF944}" type="presParOf" srcId="{3F260DFB-5ABF-4275-814B-6CA866A48C30}" destId="{5BC75A19-D310-485E-BC32-DD142EF71EC1}" srcOrd="0" destOrd="0" presId="urn:microsoft.com/office/officeart/2005/8/layout/hierarchy1"/>
-    <dgm:cxn modelId="{29E348CC-A36F-4ED0-A231-D76A5BDED8F0}" type="presParOf" srcId="{3F260DFB-5ABF-4275-814B-6CA866A48C30}" destId="{D307C2F3-679E-47B2-B1DC-27A32D285057}" srcOrd="1" destOrd="0" presId="urn:microsoft.com/office/officeart/2005/8/layout/hierarchy1"/>
-    <dgm:cxn modelId="{2113ED63-8390-4C00-B6F6-BE0D6EFBC577}" type="presParOf" srcId="{D307C2F3-679E-47B2-B1DC-27A32D285057}" destId="{EFA42AD1-8AC4-425C-B032-0B5235B63B79}" srcOrd="0" destOrd="0" presId="urn:microsoft.com/office/officeart/2005/8/layout/hierarchy1"/>
-    <dgm:cxn modelId="{74B926C8-D71B-4E88-B647-BF91F41DFA84}" type="presParOf" srcId="{EFA42AD1-8AC4-425C-B032-0B5235B63B79}" destId="{BC546952-C4DF-43F4-9379-F999E5300BFB}" srcOrd="0" destOrd="0" presId="urn:microsoft.com/office/officeart/2005/8/layout/hierarchy1"/>
-    <dgm:cxn modelId="{C6ECE69A-3233-4FDA-BA0C-2FD6DBE2F0D1}" type="presParOf" srcId="{EFA42AD1-8AC4-425C-B032-0B5235B63B79}" destId="{7EB7CE0E-D6B8-493C-8EF8-E0674B351B2F}" srcOrd="1" destOrd="0" presId="urn:microsoft.com/office/officeart/2005/8/layout/hierarchy1"/>
-    <dgm:cxn modelId="{732FD8B7-DF91-4DE7-AD4B-FA5F45E8198F}" type="presParOf" srcId="{D307C2F3-679E-47B2-B1DC-27A32D285057}" destId="{D5617298-9828-4734-9585-E65BCFD851C2}" srcOrd="1" destOrd="0" presId="urn:microsoft.com/office/officeart/2005/8/layout/hierarchy1"/>
-    <dgm:cxn modelId="{F5B3B337-75AC-44DD-9607-3402E5AC2006}" type="presParOf" srcId="{3F260DFB-5ABF-4275-814B-6CA866A48C30}" destId="{BA55C1A4-48B8-43AB-8021-E3DF3F96B473}" srcOrd="2" destOrd="0" presId="urn:microsoft.com/office/officeart/2005/8/layout/hierarchy1"/>
-    <dgm:cxn modelId="{69853610-316A-45C4-A0E5-87AB03D2F4DB}" type="presParOf" srcId="{3F260DFB-5ABF-4275-814B-6CA866A48C30}" destId="{4D378C54-6CA4-4625-B11B-C115908ACAC1}" srcOrd="3" destOrd="0" presId="urn:microsoft.com/office/officeart/2005/8/layout/hierarchy1"/>
-    <dgm:cxn modelId="{9E4B10E4-853D-41A2-91CC-A97C1C6F8682}" type="presParOf" srcId="{4D378C54-6CA4-4625-B11B-C115908ACAC1}" destId="{E41219B1-694C-4503-B6CD-979F6CB77E3B}" srcOrd="0" destOrd="0" presId="urn:microsoft.com/office/officeart/2005/8/layout/hierarchy1"/>
-    <dgm:cxn modelId="{773A702F-0D81-4034-850B-8DAD7423F6F0}" type="presParOf" srcId="{E41219B1-694C-4503-B6CD-979F6CB77E3B}" destId="{6B2914B4-6D72-433E-9670-A57539E715D4}" srcOrd="0" destOrd="0" presId="urn:microsoft.com/office/officeart/2005/8/layout/hierarchy1"/>
-    <dgm:cxn modelId="{880DB0DB-69A4-4B29-96D4-B48386000280}" type="presParOf" srcId="{E41219B1-694C-4503-B6CD-979F6CB77E3B}" destId="{696924CB-059F-4B5F-A6BB-B319BAAEA1B7}" srcOrd="1" destOrd="0" presId="urn:microsoft.com/office/officeart/2005/8/layout/hierarchy1"/>
-    <dgm:cxn modelId="{42573FC9-DDBF-44B6-B988-BB7395C6A1B0}" type="presParOf" srcId="{4D378C54-6CA4-4625-B11B-C115908ACAC1}" destId="{9B00BFD5-CFF3-4D88-99EE-308D7004C267}" srcOrd="1" destOrd="0" presId="urn:microsoft.com/office/officeart/2005/8/layout/hierarchy1"/>
-    <dgm:cxn modelId="{266640A7-E1D0-46BC-A54F-740ADFA2D5D5}" type="presParOf" srcId="{3F260DFB-5ABF-4275-814B-6CA866A48C30}" destId="{1D45FCB6-832A-4300-8927-4D99B5DD1A04}" srcOrd="4" destOrd="0" presId="urn:microsoft.com/office/officeart/2005/8/layout/hierarchy1"/>
-    <dgm:cxn modelId="{4214286D-FA9D-4C8D-A6BC-CF89D50A7E71}" type="presParOf" srcId="{3F260DFB-5ABF-4275-814B-6CA866A48C30}" destId="{12000BB7-0BBF-4AAB-9D4E-A7C66CB7C7B9}" srcOrd="5" destOrd="0" presId="urn:microsoft.com/office/officeart/2005/8/layout/hierarchy1"/>
-    <dgm:cxn modelId="{E08201F6-07D4-42CC-BDC8-968BB5E8B69D}" type="presParOf" srcId="{12000BB7-0BBF-4AAB-9D4E-A7C66CB7C7B9}" destId="{05E1082B-D147-43DD-87BA-2AD8ACA336B6}" srcOrd="0" destOrd="0" presId="urn:microsoft.com/office/officeart/2005/8/layout/hierarchy1"/>
-    <dgm:cxn modelId="{87D0B0E5-8F96-42FC-BA46-CC0331DF3911}" type="presParOf" srcId="{05E1082B-D147-43DD-87BA-2AD8ACA336B6}" destId="{01FCB2EC-B868-4E86-A3E8-A77C59F04632}" srcOrd="0" destOrd="0" presId="urn:microsoft.com/office/officeart/2005/8/layout/hierarchy1"/>
-    <dgm:cxn modelId="{24212CB3-FE73-42A1-B126-A0BFE519CD05}" type="presParOf" srcId="{05E1082B-D147-43DD-87BA-2AD8ACA336B6}" destId="{9730873F-0240-4AEC-82EE-D6FF4C4BCA93}" srcOrd="1" destOrd="0" presId="urn:microsoft.com/office/officeart/2005/8/layout/hierarchy1"/>
-    <dgm:cxn modelId="{5680459C-1D8C-48B9-B99C-76506C256F30}" type="presParOf" srcId="{12000BB7-0BBF-4AAB-9D4E-A7C66CB7C7B9}" destId="{9110210A-E0B0-4F1D-A4C9-6F62CEA2DF5D}" srcOrd="1" destOrd="0" presId="urn:microsoft.com/office/officeart/2005/8/layout/hierarchy1"/>
-    <dgm:cxn modelId="{D5CD9D33-CE36-4D8C-B0AE-023B35A00F2F}" type="presParOf" srcId="{3F260DFB-5ABF-4275-814B-6CA866A48C30}" destId="{7C075B43-4E67-4EAE-86B9-39EE7FEFAA5C}" srcOrd="6" destOrd="0" presId="urn:microsoft.com/office/officeart/2005/8/layout/hierarchy1"/>
-    <dgm:cxn modelId="{0712BBE8-1084-49AB-89B9-0B4FB5DA329A}" type="presParOf" srcId="{3F260DFB-5ABF-4275-814B-6CA866A48C30}" destId="{A38FCC50-83AD-471F-B47D-5647D88C4657}" srcOrd="7" destOrd="0" presId="urn:microsoft.com/office/officeart/2005/8/layout/hierarchy1"/>
-    <dgm:cxn modelId="{5FEBAAE9-BE05-4CAD-A1FB-AFED146F49AD}" type="presParOf" srcId="{A38FCC50-83AD-471F-B47D-5647D88C4657}" destId="{C402F4BE-3A42-4109-BA8A-94B6DC01C3DF}" srcOrd="0" destOrd="0" presId="urn:microsoft.com/office/officeart/2005/8/layout/hierarchy1"/>
-    <dgm:cxn modelId="{DA4DF7C5-2358-4889-8748-63896739070F}" type="presParOf" srcId="{C402F4BE-3A42-4109-BA8A-94B6DC01C3DF}" destId="{DE562702-AE10-4785-A5F7-5C1A7BB6DBF4}" srcOrd="0" destOrd="0" presId="urn:microsoft.com/office/officeart/2005/8/layout/hierarchy1"/>
-    <dgm:cxn modelId="{F2F79C9C-3342-4FDE-830F-8539C658C002}" type="presParOf" srcId="{C402F4BE-3A42-4109-BA8A-94B6DC01C3DF}" destId="{CD1E9182-80B4-4D03-AFAF-D86DF0EFA449}" srcOrd="1" destOrd="0" presId="urn:microsoft.com/office/officeart/2005/8/layout/hierarchy1"/>
-    <dgm:cxn modelId="{16E10BEE-2032-4F58-B2BA-A7E5BCD45C2E}" type="presParOf" srcId="{A38FCC50-83AD-471F-B47D-5647D88C4657}" destId="{08B0EE49-3AB2-4F05-88D1-BE87A7B58786}" srcOrd="1" destOrd="0" presId="urn:microsoft.com/office/officeart/2005/8/layout/hierarchy1"/>
-    <dgm:cxn modelId="{C3A4DAD0-0496-42FD-A7A8-1558F8AAC3A5}" type="presParOf" srcId="{3F260DFB-5ABF-4275-814B-6CA866A48C30}" destId="{D0FFC9F1-48B9-42E9-8E3F-80CA9F25B8BC}" srcOrd="8" destOrd="0" presId="urn:microsoft.com/office/officeart/2005/8/layout/hierarchy1"/>
-    <dgm:cxn modelId="{8278E6B3-EF7F-42D5-B564-22BA5280E9DF}" type="presParOf" srcId="{3F260DFB-5ABF-4275-814B-6CA866A48C30}" destId="{401EC78F-4ECD-4C11-9ED6-14ABF7C99AC8}" srcOrd="9" destOrd="0" presId="urn:microsoft.com/office/officeart/2005/8/layout/hierarchy1"/>
-    <dgm:cxn modelId="{17DF2CCB-F411-45DD-8ADA-C3F05C547368}" type="presParOf" srcId="{401EC78F-4ECD-4C11-9ED6-14ABF7C99AC8}" destId="{69C3B284-CC88-4748-AB79-47B858449617}" srcOrd="0" destOrd="0" presId="urn:microsoft.com/office/officeart/2005/8/layout/hierarchy1"/>
-    <dgm:cxn modelId="{A334A832-A51C-4BAD-87FB-5E229C3D70E6}" type="presParOf" srcId="{69C3B284-CC88-4748-AB79-47B858449617}" destId="{63B964DD-E058-40B7-AE49-F96E1393E605}" srcOrd="0" destOrd="0" presId="urn:microsoft.com/office/officeart/2005/8/layout/hierarchy1"/>
-    <dgm:cxn modelId="{DE827B51-1464-4D62-AA2B-480DB14E6B38}" type="presParOf" srcId="{69C3B284-CC88-4748-AB79-47B858449617}" destId="{E30DCAE9-8458-40B1-BAE8-37F2DD22113D}" srcOrd="1" destOrd="0" presId="urn:microsoft.com/office/officeart/2005/8/layout/hierarchy1"/>
-    <dgm:cxn modelId="{015CD693-6FB5-456E-A177-0853474B825B}" type="presParOf" srcId="{401EC78F-4ECD-4C11-9ED6-14ABF7C99AC8}" destId="{73F018D6-B5CB-4E52-B154-52204182F689}" srcOrd="1" destOrd="0" presId="urn:microsoft.com/office/officeart/2005/8/layout/hierarchy1"/>
+    <dgm:cxn modelId="{07A19E0E-A8A5-48BF-9D99-3D376E719271}" type="presParOf" srcId="{23B3F93B-C622-46C5-9349-F1DB872EC73A}" destId="{1E28D18C-3FE9-4428-BB49-B59E88D5A2CF}" srcOrd="0" destOrd="0" presId="urn:microsoft.com/office/officeart/2005/8/layout/hierarchy1"/>
+    <dgm:cxn modelId="{2A7A1F0B-CBA7-4FF4-985D-AB5E803CCC2A}" type="presParOf" srcId="{1E28D18C-3FE9-4428-BB49-B59E88D5A2CF}" destId="{0FB1C179-D851-4B36-8D24-55E641FF9ED6}" srcOrd="0" destOrd="0" presId="urn:microsoft.com/office/officeart/2005/8/layout/hierarchy1"/>
+    <dgm:cxn modelId="{51137DE3-EA8C-416B-ADA7-1A2EEAD665AB}" type="presParOf" srcId="{0FB1C179-D851-4B36-8D24-55E641FF9ED6}" destId="{94134673-2AF7-458B-A903-9548A57A7A4D}" srcOrd="0" destOrd="0" presId="urn:microsoft.com/office/officeart/2005/8/layout/hierarchy1"/>
+    <dgm:cxn modelId="{202673FB-BC9C-421B-BF9D-5867497BFCD0}" type="presParOf" srcId="{0FB1C179-D851-4B36-8D24-55E641FF9ED6}" destId="{3EA23DB4-BCB8-4551-A2D6-238D79A260DA}" srcOrd="1" destOrd="0" presId="urn:microsoft.com/office/officeart/2005/8/layout/hierarchy1"/>
+    <dgm:cxn modelId="{850AC89D-1B65-4598-80E0-5231F577412C}" type="presParOf" srcId="{1E28D18C-3FE9-4428-BB49-B59E88D5A2CF}" destId="{AB651EFC-73CE-4CD2-AE9C-3DAEF82CDF46}" srcOrd="1" destOrd="0" presId="urn:microsoft.com/office/officeart/2005/8/layout/hierarchy1"/>
+    <dgm:cxn modelId="{D444A05A-4AD3-421D-B93C-F48F889B7C4A}" type="presParOf" srcId="{23B3F93B-C622-46C5-9349-F1DB872EC73A}" destId="{D647EFB3-8ED2-4336-B5D0-25B8017A6255}" srcOrd="1" destOrd="0" presId="urn:microsoft.com/office/officeart/2005/8/layout/hierarchy1"/>
+    <dgm:cxn modelId="{24D484A9-F10E-460B-BE08-2F4692B3BCB7}" type="presParOf" srcId="{D647EFB3-8ED2-4336-B5D0-25B8017A6255}" destId="{686C85E3-9BDC-4B7D-9C32-234973ABDA74}" srcOrd="0" destOrd="0" presId="urn:microsoft.com/office/officeart/2005/8/layout/hierarchy1"/>
+    <dgm:cxn modelId="{F6881E71-A742-4ABD-91E8-3F30315394C8}" type="presParOf" srcId="{686C85E3-9BDC-4B7D-9C32-234973ABDA74}" destId="{80E78AAE-1DF0-4B4A-994D-9943E8E0FDBD}" srcOrd="0" destOrd="0" presId="urn:microsoft.com/office/officeart/2005/8/layout/hierarchy1"/>
+    <dgm:cxn modelId="{E66EFB89-D5D7-463A-9906-81D69281AAC9}" type="presParOf" srcId="{686C85E3-9BDC-4B7D-9C32-234973ABDA74}" destId="{532D1C00-2314-4518-964D-B66D2BE6B03B}" srcOrd="1" destOrd="0" presId="urn:microsoft.com/office/officeart/2005/8/layout/hierarchy1"/>
+    <dgm:cxn modelId="{46FD95F3-6636-467B-A1D5-667A32E86013}" type="presParOf" srcId="{D647EFB3-8ED2-4336-B5D0-25B8017A6255}" destId="{3F260DFB-5ABF-4275-814B-6CA866A48C30}" srcOrd="1" destOrd="0" presId="urn:microsoft.com/office/officeart/2005/8/layout/hierarchy1"/>
+    <dgm:cxn modelId="{8F1D3EEE-3819-4089-B379-ED4D8E866D14}" type="presParOf" srcId="{3F260DFB-5ABF-4275-814B-6CA866A48C30}" destId="{5BC75A19-D310-485E-BC32-DD142EF71EC1}" srcOrd="0" destOrd="0" presId="urn:microsoft.com/office/officeart/2005/8/layout/hierarchy1"/>
+    <dgm:cxn modelId="{596C9343-1B42-4893-A5A7-B337A0BF9151}" type="presParOf" srcId="{3F260DFB-5ABF-4275-814B-6CA866A48C30}" destId="{D307C2F3-679E-47B2-B1DC-27A32D285057}" srcOrd="1" destOrd="0" presId="urn:microsoft.com/office/officeart/2005/8/layout/hierarchy1"/>
+    <dgm:cxn modelId="{F672C137-C96A-49E4-93B2-0E7285714EEC}" type="presParOf" srcId="{D307C2F3-679E-47B2-B1DC-27A32D285057}" destId="{EFA42AD1-8AC4-425C-B032-0B5235B63B79}" srcOrd="0" destOrd="0" presId="urn:microsoft.com/office/officeart/2005/8/layout/hierarchy1"/>
+    <dgm:cxn modelId="{9B5D461B-AFEC-44CA-861F-6A4ADD06D41F}" type="presParOf" srcId="{EFA42AD1-8AC4-425C-B032-0B5235B63B79}" destId="{BC546952-C4DF-43F4-9379-F999E5300BFB}" srcOrd="0" destOrd="0" presId="urn:microsoft.com/office/officeart/2005/8/layout/hierarchy1"/>
+    <dgm:cxn modelId="{44E7AFB0-6665-4FA8-A435-CFACCB870E8B}" type="presParOf" srcId="{EFA42AD1-8AC4-425C-B032-0B5235B63B79}" destId="{7EB7CE0E-D6B8-493C-8EF8-E0674B351B2F}" srcOrd="1" destOrd="0" presId="urn:microsoft.com/office/officeart/2005/8/layout/hierarchy1"/>
+    <dgm:cxn modelId="{7CFB8226-AEEA-4EC5-906B-6C1CCD3E6E75}" type="presParOf" srcId="{D307C2F3-679E-47B2-B1DC-27A32D285057}" destId="{D5617298-9828-4734-9585-E65BCFD851C2}" srcOrd="1" destOrd="0" presId="urn:microsoft.com/office/officeart/2005/8/layout/hierarchy1"/>
+    <dgm:cxn modelId="{269F4DC7-39FC-487B-ACF9-DA2CD79DDB08}" type="presParOf" srcId="{3F260DFB-5ABF-4275-814B-6CA866A48C30}" destId="{BA55C1A4-48B8-43AB-8021-E3DF3F96B473}" srcOrd="2" destOrd="0" presId="urn:microsoft.com/office/officeart/2005/8/layout/hierarchy1"/>
+    <dgm:cxn modelId="{171B69F8-DCB5-48CF-BBEF-AD4A871C95DE}" type="presParOf" srcId="{3F260DFB-5ABF-4275-814B-6CA866A48C30}" destId="{4D378C54-6CA4-4625-B11B-C115908ACAC1}" srcOrd="3" destOrd="0" presId="urn:microsoft.com/office/officeart/2005/8/layout/hierarchy1"/>
+    <dgm:cxn modelId="{BE7FAA33-FFB3-416E-B051-E3101B9BDC07}" type="presParOf" srcId="{4D378C54-6CA4-4625-B11B-C115908ACAC1}" destId="{E41219B1-694C-4503-B6CD-979F6CB77E3B}" srcOrd="0" destOrd="0" presId="urn:microsoft.com/office/officeart/2005/8/layout/hierarchy1"/>
+    <dgm:cxn modelId="{E0FF0941-EC44-4354-A340-4E777FAEDA72}" type="presParOf" srcId="{E41219B1-694C-4503-B6CD-979F6CB77E3B}" destId="{6B2914B4-6D72-433E-9670-A57539E715D4}" srcOrd="0" destOrd="0" presId="urn:microsoft.com/office/officeart/2005/8/layout/hierarchy1"/>
+    <dgm:cxn modelId="{62AB5F17-CB59-4226-9F6D-51D63A4C42E8}" type="presParOf" srcId="{E41219B1-694C-4503-B6CD-979F6CB77E3B}" destId="{696924CB-059F-4B5F-A6BB-B319BAAEA1B7}" srcOrd="1" destOrd="0" presId="urn:microsoft.com/office/officeart/2005/8/layout/hierarchy1"/>
+    <dgm:cxn modelId="{D553F0E0-8472-4328-89C9-6B659D9E9180}" type="presParOf" srcId="{4D378C54-6CA4-4625-B11B-C115908ACAC1}" destId="{9B00BFD5-CFF3-4D88-99EE-308D7004C267}" srcOrd="1" destOrd="0" presId="urn:microsoft.com/office/officeart/2005/8/layout/hierarchy1"/>
+    <dgm:cxn modelId="{55CA89B0-A659-4730-A13E-66DC8F33EE8A}" type="presParOf" srcId="{3F260DFB-5ABF-4275-814B-6CA866A48C30}" destId="{1D45FCB6-832A-4300-8927-4D99B5DD1A04}" srcOrd="4" destOrd="0" presId="urn:microsoft.com/office/officeart/2005/8/layout/hierarchy1"/>
+    <dgm:cxn modelId="{9BE327D4-9D43-4C7B-B3E2-E7F47DB88148}" type="presParOf" srcId="{3F260DFB-5ABF-4275-814B-6CA866A48C30}" destId="{12000BB7-0BBF-4AAB-9D4E-A7C66CB7C7B9}" srcOrd="5" destOrd="0" presId="urn:microsoft.com/office/officeart/2005/8/layout/hierarchy1"/>
+    <dgm:cxn modelId="{4D0B15B1-6C58-4579-AC85-84BDD109EC66}" type="presParOf" srcId="{12000BB7-0BBF-4AAB-9D4E-A7C66CB7C7B9}" destId="{05E1082B-D147-43DD-87BA-2AD8ACA336B6}" srcOrd="0" destOrd="0" presId="urn:microsoft.com/office/officeart/2005/8/layout/hierarchy1"/>
+    <dgm:cxn modelId="{45B6DC76-8C55-41B1-8F17-6AE96F815BC6}" type="presParOf" srcId="{05E1082B-D147-43DD-87BA-2AD8ACA336B6}" destId="{01FCB2EC-B868-4E86-A3E8-A77C59F04632}" srcOrd="0" destOrd="0" presId="urn:microsoft.com/office/officeart/2005/8/layout/hierarchy1"/>
+    <dgm:cxn modelId="{A2581DF4-2CD3-4F88-BD4C-291CD5C0A5D8}" type="presParOf" srcId="{05E1082B-D147-43DD-87BA-2AD8ACA336B6}" destId="{9730873F-0240-4AEC-82EE-D6FF4C4BCA93}" srcOrd="1" destOrd="0" presId="urn:microsoft.com/office/officeart/2005/8/layout/hierarchy1"/>
+    <dgm:cxn modelId="{017A4353-118D-40AE-85CD-96B48BCE6500}" type="presParOf" srcId="{12000BB7-0BBF-4AAB-9D4E-A7C66CB7C7B9}" destId="{9110210A-E0B0-4F1D-A4C9-6F62CEA2DF5D}" srcOrd="1" destOrd="0" presId="urn:microsoft.com/office/officeart/2005/8/layout/hierarchy1"/>
+    <dgm:cxn modelId="{E9D41E9D-F539-4745-AFE9-9C4202266EC8}" type="presParOf" srcId="{3F260DFB-5ABF-4275-814B-6CA866A48C30}" destId="{7C075B43-4E67-4EAE-86B9-39EE7FEFAA5C}" srcOrd="6" destOrd="0" presId="urn:microsoft.com/office/officeart/2005/8/layout/hierarchy1"/>
+    <dgm:cxn modelId="{CB6BBB3E-0882-4E15-8E38-7C6C531FFBCB}" type="presParOf" srcId="{3F260DFB-5ABF-4275-814B-6CA866A48C30}" destId="{A38FCC50-83AD-471F-B47D-5647D88C4657}" srcOrd="7" destOrd="0" presId="urn:microsoft.com/office/officeart/2005/8/layout/hierarchy1"/>
+    <dgm:cxn modelId="{09DF1A43-79CD-4574-92E9-41D742611ED7}" type="presParOf" srcId="{A38FCC50-83AD-471F-B47D-5647D88C4657}" destId="{C402F4BE-3A42-4109-BA8A-94B6DC01C3DF}" srcOrd="0" destOrd="0" presId="urn:microsoft.com/office/officeart/2005/8/layout/hierarchy1"/>
+    <dgm:cxn modelId="{7CEF096A-D467-4369-B1FA-2872AFF4EE12}" type="presParOf" srcId="{C402F4BE-3A42-4109-BA8A-94B6DC01C3DF}" destId="{DE562702-AE10-4785-A5F7-5C1A7BB6DBF4}" srcOrd="0" destOrd="0" presId="urn:microsoft.com/office/officeart/2005/8/layout/hierarchy1"/>
+    <dgm:cxn modelId="{ECF73B1C-0CA1-40E6-B787-7C9A5014E8D8}" type="presParOf" srcId="{C402F4BE-3A42-4109-BA8A-94B6DC01C3DF}" destId="{CD1E9182-80B4-4D03-AFAF-D86DF0EFA449}" srcOrd="1" destOrd="0" presId="urn:microsoft.com/office/officeart/2005/8/layout/hierarchy1"/>
+    <dgm:cxn modelId="{69122970-7402-4814-9D49-E2F21FC84DD3}" type="presParOf" srcId="{A38FCC50-83AD-471F-B47D-5647D88C4657}" destId="{08B0EE49-3AB2-4F05-88D1-BE87A7B58786}" srcOrd="1" destOrd="0" presId="urn:microsoft.com/office/officeart/2005/8/layout/hierarchy1"/>
+    <dgm:cxn modelId="{D27BAA2D-B371-44E0-A9EC-EAABAFF51BCD}" type="presParOf" srcId="{3F260DFB-5ABF-4275-814B-6CA866A48C30}" destId="{D0FFC9F1-48B9-42E9-8E3F-80CA9F25B8BC}" srcOrd="8" destOrd="0" presId="urn:microsoft.com/office/officeart/2005/8/layout/hierarchy1"/>
+    <dgm:cxn modelId="{16B116C2-1B43-42CC-8F63-0408F8D993A2}" type="presParOf" srcId="{3F260DFB-5ABF-4275-814B-6CA866A48C30}" destId="{401EC78F-4ECD-4C11-9ED6-14ABF7C99AC8}" srcOrd="9" destOrd="0" presId="urn:microsoft.com/office/officeart/2005/8/layout/hierarchy1"/>
+    <dgm:cxn modelId="{53BD1A85-4AD5-46D0-8B1E-F1DE8EC51E26}" type="presParOf" srcId="{401EC78F-4ECD-4C11-9ED6-14ABF7C99AC8}" destId="{69C3B284-CC88-4748-AB79-47B858449617}" srcOrd="0" destOrd="0" presId="urn:microsoft.com/office/officeart/2005/8/layout/hierarchy1"/>
+    <dgm:cxn modelId="{E1D7C802-0A24-42E9-893B-8AE34E2A3ABB}" type="presParOf" srcId="{69C3B284-CC88-4748-AB79-47B858449617}" destId="{63B964DD-E058-40B7-AE49-F96E1393E605}" srcOrd="0" destOrd="0" presId="urn:microsoft.com/office/officeart/2005/8/layout/hierarchy1"/>
+    <dgm:cxn modelId="{1A7E8E66-9167-4BDF-B752-21C00A53EE9A}" type="presParOf" srcId="{69C3B284-CC88-4748-AB79-47B858449617}" destId="{E30DCAE9-8458-40B1-BAE8-37F2DD22113D}" srcOrd="1" destOrd="0" presId="urn:microsoft.com/office/officeart/2005/8/layout/hierarchy1"/>
+    <dgm:cxn modelId="{BAA07693-5FC8-4570-A765-9C56ACE59006}" type="presParOf" srcId="{401EC78F-4ECD-4C11-9ED6-14ABF7C99AC8}" destId="{73F018D6-B5CB-4E52-B154-52204182F689}" srcOrd="1" destOrd="0" presId="urn:microsoft.com/office/officeart/2005/8/layout/hierarchy1"/>
   </dgm:cxnLst>
   <dgm:bg/>
   <dgm:whole/>
@@ -14622,7 +14657,7 @@
           </a:pPr>
           <a:r>
             <a:rPr lang="en-US" sz="900" b="1" kern="1200"/>
-            <a:t>Mr.Peter Boots</a:t>
+            <a:t>Mr.George</a:t>
           </a:r>
         </a:p>
       </dsp:txBody>
@@ -17330,7 +17365,7 @@
   <a:extraClrSchemeLst/>
   <a:extLst>
     <a:ext uri="{05A4C25C-085E-4340-85A3-A5531E510DB2}">
-      <thm15:themeFamily xmlns="" xmlns:thm15="http://schemas.microsoft.com/office/thememl/2012/main" name="Office Theme" id="{62F939B6-93AF-4DB8-9C6B-D6C7DFDC589F}" vid="{4A3C46E8-61CC-4603-A589-7422A47A8E4A}"/>
+      <thm15:themeFamily xmlns:thm15="http://schemas.microsoft.com/office/thememl/2012/main" xmlns="" name="Office Theme" id="{62F939B6-93AF-4DB8-9C6B-D6C7DFDC589F}" vid="{4A3C46E8-61CC-4603-A589-7422A47A8E4A}"/>
     </a:ext>
   </a:extLst>
 </a:theme>
@@ -17360,7 +17395,7 @@
 </file>
 
 <file path=customXml/itemProps2.xml><?xml version="1.0" encoding="utf-8"?>
-<ds:datastoreItem xmlns:ds="http://schemas.openxmlformats.org/officeDocument/2006/customXml" ds:itemID="{70E6C443-8F1D-4226-9634-1DE6023EFBC9}">
+<ds:datastoreItem xmlns:ds="http://schemas.openxmlformats.org/officeDocument/2006/customXml" ds:itemID="{719D27B8-75BC-45F9-A41A-BE1333D70D82}">
   <ds:schemaRefs>
     <ds:schemaRef ds:uri="http://schemas.openxmlformats.org/officeDocument/2006/bibliography"/>
   </ds:schemaRefs>

</xml_diff>

<commit_message>
Updated URS with agenda and Project Plan
</commit_message>
<xml_diff>
--- a/Doc/Project Plan ProCP.docx
+++ b/Doc/Project Plan ProCP.docx
@@ -1020,8 +1020,6 @@
       <w:r>
         <w:tab/>
       </w:r>
-      <w:bookmarkStart w:id="0" w:name="_GoBack"/>
-      <w:bookmarkEnd w:id="0"/>
     </w:p>
     <w:sdt>
       <w:sdtPr>
@@ -1082,64 +1080,111 @@
           <w:r>
             <w:fldChar w:fldCharType="separate"/>
           </w:r>
-          <w:hyperlink w:anchor="_Toc412480786" w:history="1">
-            <w:r>
-              <w:rPr>
-                <w:rStyle w:val="Hyperlink"/>
-                <w:b/>
-                <w:noProof/>
-              </w:rPr>
-              <w:t>INTRODUCTION</w:t>
-            </w:r>
-            <w:r>
-              <w:rPr>
-                <w:noProof/>
-                <w:webHidden/>
-              </w:rPr>
-              <w:tab/>
-            </w:r>
-            <w:r>
-              <w:rPr>
-                <w:noProof/>
-                <w:webHidden/>
-              </w:rPr>
-              <w:fldChar w:fldCharType="begin"/>
-            </w:r>
-            <w:r>
-              <w:rPr>
-                <w:noProof/>
-                <w:webHidden/>
-              </w:rPr>
-              <w:instrText xml:space="preserve"> PAGEREF _Toc412480786 \h </w:instrText>
-            </w:r>
-            <w:r>
-              <w:rPr>
-                <w:noProof/>
-                <w:webHidden/>
-              </w:rPr>
-            </w:r>
-            <w:r>
-              <w:rPr>
-                <w:noProof/>
-                <w:webHidden/>
-              </w:rPr>
-              <w:fldChar w:fldCharType="separate"/>
-            </w:r>
-            <w:r>
-              <w:rPr>
-                <w:noProof/>
-                <w:webHidden/>
-              </w:rPr>
-              <w:t>2</w:t>
-            </w:r>
-            <w:r>
-              <w:rPr>
-                <w:noProof/>
-                <w:webHidden/>
-              </w:rPr>
-              <w:fldChar w:fldCharType="end"/>
-            </w:r>
-          </w:hyperlink>
+          <w:bookmarkStart w:id="0" w:name="_GoBack"/>
+          <w:bookmarkEnd w:id="0"/>
+          <w:r>
+            <w:rPr>
+              <w:rStyle w:val="Hyperlink"/>
+              <w:noProof/>
+            </w:rPr>
+            <w:fldChar w:fldCharType="begin"/>
+          </w:r>
+          <w:r>
+            <w:rPr>
+              <w:rStyle w:val="Hyperlink"/>
+              <w:noProof/>
+            </w:rPr>
+            <w:instrText xml:space="preserve"> </w:instrText>
+          </w:r>
+          <w:r>
+            <w:rPr>
+              <w:noProof/>
+            </w:rPr>
+            <w:instrText>HYPERLINK \l "_Toc413141840"</w:instrText>
+          </w:r>
+          <w:r>
+            <w:rPr>
+              <w:rStyle w:val="Hyperlink"/>
+              <w:noProof/>
+            </w:rPr>
+            <w:instrText xml:space="preserve"> </w:instrText>
+          </w:r>
+          <w:r>
+            <w:rPr>
+              <w:rStyle w:val="Hyperlink"/>
+              <w:noProof/>
+            </w:rPr>
+          </w:r>
+          <w:r>
+            <w:rPr>
+              <w:rStyle w:val="Hyperlink"/>
+              <w:noProof/>
+            </w:rPr>
+            <w:fldChar w:fldCharType="separate"/>
+          </w:r>
+          <w:r>
+            <w:rPr>
+              <w:rStyle w:val="Hyperlink"/>
+              <w:b/>
+              <w:noProof/>
+            </w:rPr>
+            <w:t>INTRODUCTION</w:t>
+          </w:r>
+          <w:r>
+            <w:rPr>
+              <w:noProof/>
+              <w:webHidden/>
+            </w:rPr>
+            <w:tab/>
+          </w:r>
+          <w:r>
+            <w:rPr>
+              <w:noProof/>
+              <w:webHidden/>
+            </w:rPr>
+            <w:fldChar w:fldCharType="begin"/>
+          </w:r>
+          <w:r>
+            <w:rPr>
+              <w:noProof/>
+              <w:webHidden/>
+            </w:rPr>
+            <w:instrText xml:space="preserve"> PAGEREF _Toc413141840 \h </w:instrText>
+          </w:r>
+          <w:r>
+            <w:rPr>
+              <w:noProof/>
+              <w:webHidden/>
+            </w:rPr>
+          </w:r>
+          <w:r>
+            <w:rPr>
+              <w:noProof/>
+              <w:webHidden/>
+            </w:rPr>
+            <w:fldChar w:fldCharType="separate"/>
+          </w:r>
+          <w:r>
+            <w:rPr>
+              <w:noProof/>
+              <w:webHidden/>
+            </w:rPr>
+            <w:t>2</w:t>
+          </w:r>
+          <w:r>
+            <w:rPr>
+              <w:noProof/>
+              <w:webHidden/>
+            </w:rPr>
+            <w:fldChar w:fldCharType="end"/>
+          </w:r>
+          <w:r>
+            <w:rPr>
+              <w:rStyle w:val="Hyperlink"/>
+              <w:noProof/>
+            </w:rPr>
+            <w:fldChar w:fldCharType="end"/>
+          </w:r>
         </w:p>
         <w:p>
           <w:pPr>
@@ -1153,7 +1198,7 @@
               <w:lang w:val="en-GB" w:eastAsia="en-GB"/>
             </w:rPr>
           </w:pPr>
-          <w:hyperlink w:anchor="_Toc412480787" w:history="1">
+          <w:hyperlink w:anchor="_Toc413141841" w:history="1">
             <w:r>
               <w:rPr>
                 <w:rStyle w:val="Hyperlink"/>
@@ -1181,7 +1226,7 @@
                 <w:noProof/>
                 <w:webHidden/>
               </w:rPr>
-              <w:instrText xml:space="preserve"> PAGEREF _Toc412480787 \h </w:instrText>
+              <w:instrText xml:space="preserve"> PAGEREF _Toc413141841 \h </w:instrText>
             </w:r>
             <w:r>
               <w:rPr>
@@ -1225,7 +1270,7 @@
               <w:lang w:val="en-GB" w:eastAsia="en-GB"/>
             </w:rPr>
           </w:pPr>
-          <w:hyperlink w:anchor="_Toc412480788" w:history="1">
+          <w:hyperlink w:anchor="_Toc413141842" w:history="1">
             <w:r>
               <w:rPr>
                 <w:rStyle w:val="Hyperlink"/>
@@ -1267,7 +1312,7 @@
                 <w:noProof/>
                 <w:webHidden/>
               </w:rPr>
-              <w:instrText xml:space="preserve"> PAGEREF _Toc412480788 \h </w:instrText>
+              <w:instrText xml:space="preserve"> PAGEREF _Toc413141842 \h </w:instrText>
             </w:r>
             <w:r>
               <w:rPr>
@@ -1311,7 +1356,7 @@
               <w:lang w:val="en-GB" w:eastAsia="en-GB"/>
             </w:rPr>
           </w:pPr>
-          <w:hyperlink w:anchor="_Toc412480789" w:history="1">
+          <w:hyperlink w:anchor="_Toc413141843" w:history="1">
             <w:r>
               <w:rPr>
                 <w:rStyle w:val="Hyperlink"/>
@@ -1353,7 +1398,7 @@
                 <w:noProof/>
                 <w:webHidden/>
               </w:rPr>
-              <w:instrText xml:space="preserve"> PAGEREF _Toc412480789 \h </w:instrText>
+              <w:instrText xml:space="preserve"> PAGEREF _Toc413141843 \h </w:instrText>
             </w:r>
             <w:r>
               <w:rPr>
@@ -1397,7 +1442,7 @@
               <w:lang w:val="en-GB" w:eastAsia="en-GB"/>
             </w:rPr>
           </w:pPr>
-          <w:hyperlink w:anchor="_Toc412480790" w:history="1">
+          <w:hyperlink w:anchor="_Toc413141844" w:history="1">
             <w:r>
               <w:rPr>
                 <w:rStyle w:val="Hyperlink"/>
@@ -1439,7 +1484,7 @@
                 <w:noProof/>
                 <w:webHidden/>
               </w:rPr>
-              <w:instrText xml:space="preserve"> PAGEREF _Toc412480790 \h </w:instrText>
+              <w:instrText xml:space="preserve"> PAGEREF _Toc413141844 \h </w:instrText>
             </w:r>
             <w:r>
               <w:rPr>
@@ -1483,7 +1528,7 @@
               <w:lang w:val="en-GB" w:eastAsia="en-GB"/>
             </w:rPr>
           </w:pPr>
-          <w:hyperlink w:anchor="_Toc412480791" w:history="1">
+          <w:hyperlink w:anchor="_Toc413141845" w:history="1">
             <w:r>
               <w:rPr>
                 <w:rStyle w:val="Hyperlink"/>
@@ -1525,7 +1570,7 @@
                 <w:noProof/>
                 <w:webHidden/>
               </w:rPr>
-              <w:instrText xml:space="preserve"> PAGEREF _Toc412480791 \h </w:instrText>
+              <w:instrText xml:space="preserve"> PAGEREF _Toc413141845 \h </w:instrText>
             </w:r>
             <w:r>
               <w:rPr>
@@ -1569,7 +1614,7 @@
               <w:lang w:val="en-GB" w:eastAsia="en-GB"/>
             </w:rPr>
           </w:pPr>
-          <w:hyperlink w:anchor="_Toc412480792" w:history="1">
+          <w:hyperlink w:anchor="_Toc413141846" w:history="1">
             <w:r>
               <w:rPr>
                 <w:rStyle w:val="Hyperlink"/>
@@ -1611,7 +1656,7 @@
                 <w:noProof/>
                 <w:webHidden/>
               </w:rPr>
-              <w:instrText xml:space="preserve"> PAGEREF _Toc412480792 \h </w:instrText>
+              <w:instrText xml:space="preserve"> PAGEREF _Toc413141846 \h </w:instrText>
             </w:r>
             <w:r>
               <w:rPr>
@@ -1655,7 +1700,7 @@
               <w:lang w:val="en-GB" w:eastAsia="en-GB"/>
             </w:rPr>
           </w:pPr>
-          <w:hyperlink w:anchor="_Toc412480793" w:history="1">
+          <w:hyperlink w:anchor="_Toc413141847" w:history="1">
             <w:r>
               <w:rPr>
                 <w:rStyle w:val="Hyperlink"/>
@@ -1697,7 +1742,7 @@
                 <w:noProof/>
                 <w:webHidden/>
               </w:rPr>
-              <w:instrText xml:space="preserve"> PAGEREF _Toc412480793 \h </w:instrText>
+              <w:instrText xml:space="preserve"> PAGEREF _Toc413141847 \h </w:instrText>
             </w:r>
             <w:r>
               <w:rPr>
@@ -1740,7 +1785,7 @@
               <w:lang w:val="en-GB" w:eastAsia="en-GB"/>
             </w:rPr>
           </w:pPr>
-          <w:hyperlink w:anchor="_Toc412480794" w:history="1">
+          <w:hyperlink w:anchor="_Toc413141848" w:history="1">
             <w:r>
               <w:rPr>
                 <w:rStyle w:val="Hyperlink"/>
@@ -1767,7 +1812,7 @@
                 <w:noProof/>
                 <w:webHidden/>
               </w:rPr>
-              <w:instrText xml:space="preserve"> PAGEREF _Toc412480794 \h </w:instrText>
+              <w:instrText xml:space="preserve"> PAGEREF _Toc413141848 \h </w:instrText>
             </w:r>
             <w:r>
               <w:rPr>
@@ -1810,7 +1855,7 @@
               <w:lang w:val="en-GB" w:eastAsia="en-GB"/>
             </w:rPr>
           </w:pPr>
-          <w:hyperlink w:anchor="_Toc412480795" w:history="1">
+          <w:hyperlink w:anchor="_Toc413141849" w:history="1">
             <w:r>
               <w:rPr>
                 <w:rStyle w:val="Hyperlink"/>
@@ -1837,7 +1882,7 @@
                 <w:noProof/>
                 <w:webHidden/>
               </w:rPr>
-              <w:instrText xml:space="preserve"> PAGEREF _Toc412480795 \h </w:instrText>
+              <w:instrText xml:space="preserve"> PAGEREF _Toc413141849 \h </w:instrText>
             </w:r>
             <w:r>
               <w:rPr>
@@ -1872,7 +1917,6 @@
           <w:pPr>
             <w:pStyle w:val="TOC2"/>
             <w:tabs>
-              <w:tab w:val="left" w:pos="660"/>
               <w:tab w:val="right" w:leader="dot" w:pos="9350"/>
             </w:tabs>
             <w:rPr>
@@ -1881,38 +1925,24 @@
               <w:lang w:val="en-GB" w:eastAsia="en-GB"/>
             </w:rPr>
           </w:pPr>
-          <w:hyperlink w:anchor="_Toc412480796" w:history="1">
+          <w:hyperlink w:anchor="_Toc413141850" w:history="1">
             <w:r>
               <w:rPr>
                 <w:rStyle w:val="Hyperlink"/>
-                <w:noProof/>
-              </w:rPr>
-              <w:t>7.</w:t>
-            </w:r>
-            <w:r>
-              <w:rPr>
-                <w:rFonts w:eastAsiaTheme="minorEastAsia"/>
-                <w:noProof/>
-                <w:lang w:val="en-GB" w:eastAsia="en-GB"/>
+                <w:b/>
+                <w:noProof/>
+              </w:rPr>
+              <w:t>Project Constraint</w:t>
+            </w:r>
+            <w:r>
+              <w:rPr>
+                <w:noProof/>
+                <w:webHidden/>
               </w:rPr>
               <w:tab/>
             </w:r>
             <w:r>
               <w:rPr>
-                <w:rStyle w:val="Hyperlink"/>
-                <w:noProof/>
-              </w:rPr>
-              <w:t>Project Constraint</w:t>
-            </w:r>
-            <w:r>
-              <w:rPr>
-                <w:noProof/>
-                <w:webHidden/>
-              </w:rPr>
-              <w:tab/>
-            </w:r>
-            <w:r>
-              <w:rPr>
                 <w:noProof/>
                 <w:webHidden/>
               </w:rPr>
@@ -1923,7 +1953,7 @@
                 <w:noProof/>
                 <w:webHidden/>
               </w:rPr>
-              <w:instrText xml:space="preserve"> PAGEREF _Toc412480796 \h </w:instrText>
+              <w:instrText xml:space="preserve"> PAGEREF _Toc413141850 \h </w:instrText>
             </w:r>
             <w:r>
               <w:rPr>
@@ -1966,7 +1996,7 @@
               <w:lang w:val="en-GB" w:eastAsia="en-GB"/>
             </w:rPr>
           </w:pPr>
-          <w:hyperlink w:anchor="_Toc412480797" w:history="1">
+          <w:hyperlink w:anchor="_Toc413141851" w:history="1">
             <w:r>
               <w:rPr>
                 <w:rStyle w:val="Hyperlink"/>
@@ -1993,7 +2023,7 @@
                 <w:noProof/>
                 <w:webHidden/>
               </w:rPr>
-              <w:instrText xml:space="preserve"> PAGEREF _Toc412480797 \h </w:instrText>
+              <w:instrText xml:space="preserve"> PAGEREF _Toc413141851 \h </w:instrText>
             </w:r>
             <w:r>
               <w:rPr>
@@ -2036,13 +2066,13 @@
               <w:lang w:val="en-GB" w:eastAsia="en-GB"/>
             </w:rPr>
           </w:pPr>
-          <w:hyperlink w:anchor="_Toc412480798" w:history="1">
+          <w:hyperlink w:anchor="_Toc413141852" w:history="1">
             <w:r>
               <w:rPr>
                 <w:rStyle w:val="Hyperlink"/>
                 <w:noProof/>
               </w:rPr>
-              <w:t>Founding</w:t>
+              <w:t>Programming techniques and tools for development</w:t>
             </w:r>
             <w:r>
               <w:rPr>
@@ -2063,7 +2093,78 @@
                 <w:noProof/>
                 <w:webHidden/>
               </w:rPr>
-              <w:instrText xml:space="preserve"> PAGEREF _Toc412480798 \h </w:instrText>
+              <w:instrText xml:space="preserve"> PAGEREF _Toc413141852 \h </w:instrText>
+            </w:r>
+            <w:r>
+              <w:rPr>
+                <w:noProof/>
+                <w:webHidden/>
+              </w:rPr>
+            </w:r>
+            <w:r>
+              <w:rPr>
+                <w:noProof/>
+                <w:webHidden/>
+              </w:rPr>
+              <w:fldChar w:fldCharType="separate"/>
+            </w:r>
+            <w:r>
+              <w:rPr>
+                <w:noProof/>
+                <w:webHidden/>
+              </w:rPr>
+              <w:t>4</w:t>
+            </w:r>
+            <w:r>
+              <w:rPr>
+                <w:noProof/>
+                <w:webHidden/>
+              </w:rPr>
+              <w:fldChar w:fldCharType="end"/>
+            </w:r>
+          </w:hyperlink>
+        </w:p>
+        <w:p>
+          <w:pPr>
+            <w:pStyle w:val="TOC2"/>
+            <w:tabs>
+              <w:tab w:val="right" w:leader="dot" w:pos="9350"/>
+            </w:tabs>
+            <w:rPr>
+              <w:rFonts w:eastAsiaTheme="minorEastAsia"/>
+              <w:noProof/>
+              <w:lang w:val="en-GB" w:eastAsia="en-GB"/>
+            </w:rPr>
+          </w:pPr>
+          <w:hyperlink w:anchor="_Toc413141853" w:history="1">
+            <w:r>
+              <w:rPr>
+                <w:rStyle w:val="Hyperlink"/>
+                <w:b/>
+                <w:noProof/>
+              </w:rPr>
+              <w:t>Risks</w:t>
+            </w:r>
+            <w:r>
+              <w:rPr>
+                <w:noProof/>
+                <w:webHidden/>
+              </w:rPr>
+              <w:tab/>
+            </w:r>
+            <w:r>
+              <w:rPr>
+                <w:noProof/>
+                <w:webHidden/>
+              </w:rPr>
+              <w:fldChar w:fldCharType="begin"/>
+            </w:r>
+            <w:r>
+              <w:rPr>
+                <w:noProof/>
+                <w:webHidden/>
+              </w:rPr>
+              <w:instrText xml:space="preserve"> PAGEREF _Toc413141853 \h </w:instrText>
             </w:r>
             <w:r>
               <w:rPr>
@@ -2106,13 +2207,13 @@
               <w:lang w:val="en-GB" w:eastAsia="en-GB"/>
             </w:rPr>
           </w:pPr>
-          <w:hyperlink w:anchor="_Toc412480799" w:history="1">
+          <w:hyperlink w:anchor="_Toc413141854" w:history="1">
             <w:r>
               <w:rPr>
                 <w:rStyle w:val="Hyperlink"/>
                 <w:noProof/>
               </w:rPr>
-              <w:t>Programming techniques and tools for development</w:t>
+              <w:t>1. Problem to manage time</w:t>
             </w:r>
             <w:r>
               <w:rPr>
@@ -2133,7 +2234,7 @@
                 <w:noProof/>
                 <w:webHidden/>
               </w:rPr>
-              <w:instrText xml:space="preserve"> PAGEREF _Toc412480799 \h </w:instrText>
+              <w:instrText xml:space="preserve"> PAGEREF _Toc413141854 \h </w:instrText>
             </w:r>
             <w:r>
               <w:rPr>
@@ -2166,9 +2267,8 @@
         </w:p>
         <w:p>
           <w:pPr>
-            <w:pStyle w:val="TOC2"/>
+            <w:pStyle w:val="TOC3"/>
             <w:tabs>
-              <w:tab w:val="left" w:pos="660"/>
               <w:tab w:val="right" w:leader="dot" w:pos="9350"/>
             </w:tabs>
             <w:rPr>
@@ -2177,28 +2277,83 @@
               <w:lang w:val="en-GB" w:eastAsia="en-GB"/>
             </w:rPr>
           </w:pPr>
-          <w:hyperlink w:anchor="_Toc412480800" w:history="1">
+          <w:hyperlink w:anchor="_Toc413141855" w:history="1">
             <w:r>
               <w:rPr>
                 <w:rStyle w:val="Hyperlink"/>
                 <w:noProof/>
               </w:rPr>
-              <w:t>8.</w:t>
-            </w:r>
-            <w:r>
-              <w:rPr>
-                <w:rFonts w:eastAsiaTheme="minorEastAsia"/>
-                <w:noProof/>
-                <w:lang w:val="en-GB" w:eastAsia="en-GB"/>
+              <w:t>2.Loss of file</w:t>
+            </w:r>
+            <w:r>
+              <w:rPr>
+                <w:noProof/>
+                <w:webHidden/>
               </w:rPr>
               <w:tab/>
             </w:r>
             <w:r>
               <w:rPr>
+                <w:noProof/>
+                <w:webHidden/>
+              </w:rPr>
+              <w:fldChar w:fldCharType="begin"/>
+            </w:r>
+            <w:r>
+              <w:rPr>
+                <w:noProof/>
+                <w:webHidden/>
+              </w:rPr>
+              <w:instrText xml:space="preserve"> PAGEREF _Toc413141855 \h </w:instrText>
+            </w:r>
+            <w:r>
+              <w:rPr>
+                <w:noProof/>
+                <w:webHidden/>
+              </w:rPr>
+            </w:r>
+            <w:r>
+              <w:rPr>
+                <w:noProof/>
+                <w:webHidden/>
+              </w:rPr>
+              <w:fldChar w:fldCharType="separate"/>
+            </w:r>
+            <w:r>
+              <w:rPr>
+                <w:noProof/>
+                <w:webHidden/>
+              </w:rPr>
+              <w:t>4</w:t>
+            </w:r>
+            <w:r>
+              <w:rPr>
+                <w:noProof/>
+                <w:webHidden/>
+              </w:rPr>
+              <w:fldChar w:fldCharType="end"/>
+            </w:r>
+          </w:hyperlink>
+        </w:p>
+        <w:p>
+          <w:pPr>
+            <w:pStyle w:val="TOC3"/>
+            <w:tabs>
+              <w:tab w:val="right" w:leader="dot" w:pos="9350"/>
+            </w:tabs>
+            <w:rPr>
+              <w:rFonts w:eastAsiaTheme="minorEastAsia"/>
+              <w:noProof/>
+              <w:lang w:val="en-GB" w:eastAsia="en-GB"/>
+            </w:rPr>
+          </w:pPr>
+          <w:hyperlink w:anchor="_Toc413141856" w:history="1">
+            <w:r>
+              <w:rPr>
                 <w:rStyle w:val="Hyperlink"/>
                 <w:noProof/>
               </w:rPr>
-              <w:t>Risks</w:t>
+              <w:t>3. Requirement</w:t>
             </w:r>
             <w:r>
               <w:rPr>
@@ -2219,7 +2374,7 @@
                 <w:noProof/>
                 <w:webHidden/>
               </w:rPr>
-              <w:instrText xml:space="preserve"> PAGEREF _Toc412480800 \h </w:instrText>
+              <w:instrText xml:space="preserve"> PAGEREF _Toc413141856 \h </w:instrText>
             </w:r>
             <w:r>
               <w:rPr>
@@ -2239,7 +2394,7 @@
                 <w:noProof/>
                 <w:webHidden/>
               </w:rPr>
-              <w:t>4</w:t>
+              <w:t>5</w:t>
             </w:r>
             <w:r>
               <w:rPr>
@@ -2262,7 +2417,7 @@
               <w:lang w:val="en-GB" w:eastAsia="en-GB"/>
             </w:rPr>
           </w:pPr>
-          <w:hyperlink w:anchor="_Toc412480801" w:history="1">
+          <w:hyperlink w:anchor="_Toc413141857" w:history="1">
             <w:r>
               <w:rPr>
                 <w:rStyle w:val="Hyperlink"/>
@@ -2290,7 +2445,7 @@
                 <w:noProof/>
                 <w:webHidden/>
               </w:rPr>
-              <w:instrText xml:space="preserve"> PAGEREF _Toc412480801 \h </w:instrText>
+              <w:instrText xml:space="preserve"> PAGEREF _Toc413141857 \h </w:instrText>
             </w:r>
             <w:r>
               <w:rPr>
@@ -2310,7 +2465,7 @@
                 <w:noProof/>
                 <w:webHidden/>
               </w:rPr>
-              <w:t>5</w:t>
+              <w:t>6</w:t>
             </w:r>
             <w:r>
               <w:rPr>
@@ -2333,7 +2488,7 @@
               <w:lang w:val="en-GB" w:eastAsia="en-GB"/>
             </w:rPr>
           </w:pPr>
-          <w:hyperlink w:anchor="_Toc412480802" w:history="1">
+          <w:hyperlink w:anchor="_Toc413141858" w:history="1">
             <w:r>
               <w:rPr>
                 <w:rStyle w:val="Hyperlink"/>
@@ -2360,7 +2515,7 @@
                 <w:noProof/>
                 <w:webHidden/>
               </w:rPr>
-              <w:instrText xml:space="preserve"> PAGEREF _Toc412480802 \h </w:instrText>
+              <w:instrText xml:space="preserve"> PAGEREF _Toc413141858 \h </w:instrText>
             </w:r>
             <w:r>
               <w:rPr>
@@ -2380,7 +2535,7 @@
                 <w:noProof/>
                 <w:webHidden/>
               </w:rPr>
-              <w:t>5</w:t>
+              <w:t>6</w:t>
             </w:r>
             <w:r>
               <w:rPr>
@@ -2403,7 +2558,7 @@
               <w:lang w:val="en-GB" w:eastAsia="en-GB"/>
             </w:rPr>
           </w:pPr>
-          <w:hyperlink w:anchor="_Toc412480803" w:history="1">
+          <w:hyperlink w:anchor="_Toc413141859" w:history="1">
             <w:r>
               <w:rPr>
                 <w:rStyle w:val="Hyperlink"/>
@@ -2430,7 +2585,7 @@
                 <w:noProof/>
                 <w:webHidden/>
               </w:rPr>
-              <w:instrText xml:space="preserve"> PAGEREF _Toc412480803 \h </w:instrText>
+              <w:instrText xml:space="preserve"> PAGEREF _Toc413141859 \h </w:instrText>
             </w:r>
             <w:r>
               <w:rPr>
@@ -2450,7 +2605,7 @@
                 <w:noProof/>
                 <w:webHidden/>
               </w:rPr>
-              <w:t>5</w:t>
+              <w:t>6</w:t>
             </w:r>
             <w:r>
               <w:rPr>
@@ -2473,7 +2628,7 @@
               <w:lang w:val="en-GB" w:eastAsia="en-GB"/>
             </w:rPr>
           </w:pPr>
-          <w:hyperlink w:anchor="_Toc412480804" w:history="1">
+          <w:hyperlink w:anchor="_Toc413141860" w:history="1">
             <w:r>
               <w:rPr>
                 <w:rStyle w:val="Hyperlink"/>
@@ -2500,7 +2655,7 @@
                 <w:noProof/>
                 <w:webHidden/>
               </w:rPr>
-              <w:instrText xml:space="preserve"> PAGEREF _Toc412480804 \h </w:instrText>
+              <w:instrText xml:space="preserve"> PAGEREF _Toc413141860 \h </w:instrText>
             </w:r>
             <w:r>
               <w:rPr>
@@ -2520,7 +2675,7 @@
                 <w:noProof/>
                 <w:webHidden/>
               </w:rPr>
-              <w:t>6</w:t>
+              <w:t>7</w:t>
             </w:r>
             <w:r>
               <w:rPr>
@@ -2543,7 +2698,7 @@
               <w:lang w:val="en-GB" w:eastAsia="en-GB"/>
             </w:rPr>
           </w:pPr>
-          <w:hyperlink w:anchor="_Toc412480805" w:history="1">
+          <w:hyperlink w:anchor="_Toc413141861" w:history="1">
             <w:r>
               <w:rPr>
                 <w:rStyle w:val="Hyperlink"/>
@@ -2570,7 +2725,7 @@
                 <w:noProof/>
                 <w:webHidden/>
               </w:rPr>
-              <w:instrText xml:space="preserve"> PAGEREF _Toc412480805 \h </w:instrText>
+              <w:instrText xml:space="preserve"> PAGEREF _Toc413141861 \h </w:instrText>
             </w:r>
             <w:r>
               <w:rPr>
@@ -2590,7 +2745,7 @@
                 <w:noProof/>
                 <w:webHidden/>
               </w:rPr>
-              <w:t>6</w:t>
+              <w:t>7</w:t>
             </w:r>
             <w:r>
               <w:rPr>
@@ -2613,7 +2768,7 @@
               <w:lang w:val="en-GB" w:eastAsia="en-GB"/>
             </w:rPr>
           </w:pPr>
-          <w:hyperlink w:anchor="_Toc412480806" w:history="1">
+          <w:hyperlink w:anchor="_Toc413141862" w:history="1">
             <w:r>
               <w:rPr>
                 <w:rStyle w:val="Hyperlink"/>
@@ -2641,7 +2796,7 @@
                 <w:noProof/>
                 <w:webHidden/>
               </w:rPr>
-              <w:instrText xml:space="preserve"> PAGEREF _Toc412480806 \h </w:instrText>
+              <w:instrText xml:space="preserve"> PAGEREF _Toc413141862 \h </w:instrText>
             </w:r>
             <w:r>
               <w:rPr>
@@ -2661,7 +2816,7 @@
                 <w:noProof/>
                 <w:webHidden/>
               </w:rPr>
-              <w:t>7</w:t>
+              <w:t>8</w:t>
             </w:r>
             <w:r>
               <w:rPr>
@@ -2684,13 +2839,13 @@
               <w:lang w:val="en-GB" w:eastAsia="en-GB"/>
             </w:rPr>
           </w:pPr>
-          <w:hyperlink w:anchor="_Toc412480807" w:history="1">
+          <w:hyperlink w:anchor="_Toc413141863" w:history="1">
             <w:r>
               <w:rPr>
                 <w:rStyle w:val="Hyperlink"/>
                 <w:noProof/>
               </w:rPr>
-              <w:t>Money</w:t>
+              <w:t>Skills</w:t>
             </w:r>
             <w:r>
               <w:rPr>
@@ -2711,7 +2866,7 @@
                 <w:noProof/>
                 <w:webHidden/>
               </w:rPr>
-              <w:instrText xml:space="preserve"> PAGEREF _Toc412480807 \h </w:instrText>
+              <w:instrText xml:space="preserve"> PAGEREF _Toc413141863 \h </w:instrText>
             </w:r>
             <w:r>
               <w:rPr>
@@ -2731,7 +2886,7 @@
                 <w:noProof/>
                 <w:webHidden/>
               </w:rPr>
-              <w:t>7</w:t>
+              <w:t>8</w:t>
             </w:r>
             <w:r>
               <w:rPr>
@@ -2754,13 +2909,13 @@
               <w:lang w:val="en-GB" w:eastAsia="en-GB"/>
             </w:rPr>
           </w:pPr>
-          <w:hyperlink w:anchor="_Toc412480808" w:history="1">
+          <w:hyperlink w:anchor="_Toc413141864" w:history="1">
             <w:r>
               <w:rPr>
                 <w:rStyle w:val="Hyperlink"/>
                 <w:noProof/>
               </w:rPr>
-              <w:t>Skills</w:t>
+              <w:t>Quality</w:t>
             </w:r>
             <w:r>
               <w:rPr>
@@ -2781,7 +2936,7 @@
                 <w:noProof/>
                 <w:webHidden/>
               </w:rPr>
-              <w:instrText xml:space="preserve"> PAGEREF _Toc412480808 \h </w:instrText>
+              <w:instrText xml:space="preserve"> PAGEREF _Toc413141864 \h </w:instrText>
             </w:r>
             <w:r>
               <w:rPr>
@@ -2801,7 +2956,7 @@
                 <w:noProof/>
                 <w:webHidden/>
               </w:rPr>
-              <w:t>7</w:t>
+              <w:t>8</w:t>
             </w:r>
             <w:r>
               <w:rPr>
@@ -2824,13 +2979,13 @@
               <w:lang w:val="en-GB" w:eastAsia="en-GB"/>
             </w:rPr>
           </w:pPr>
-          <w:hyperlink w:anchor="_Toc412480809" w:history="1">
+          <w:hyperlink w:anchor="_Toc413141865" w:history="1">
             <w:r>
               <w:rPr>
                 <w:rStyle w:val="Hyperlink"/>
                 <w:noProof/>
               </w:rPr>
-              <w:t>Quality</w:t>
+              <w:t>Time</w:t>
             </w:r>
             <w:r>
               <w:rPr>
@@ -2851,7 +3006,7 @@
                 <w:noProof/>
                 <w:webHidden/>
               </w:rPr>
-              <w:instrText xml:space="preserve"> PAGEREF _Toc412480809 \h </w:instrText>
+              <w:instrText xml:space="preserve"> PAGEREF _Toc413141865 \h </w:instrText>
             </w:r>
             <w:r>
               <w:rPr>
@@ -2871,7 +3026,7 @@
                 <w:noProof/>
                 <w:webHidden/>
               </w:rPr>
-              <w:t>7</w:t>
+              <w:t>9</w:t>
             </w:r>
             <w:r>
               <w:rPr>
@@ -2894,13 +3049,13 @@
               <w:lang w:val="en-GB" w:eastAsia="en-GB"/>
             </w:rPr>
           </w:pPr>
-          <w:hyperlink w:anchor="_Toc412480810" w:history="1">
+          <w:hyperlink w:anchor="_Toc413141866" w:history="1">
             <w:r>
               <w:rPr>
                 <w:rStyle w:val="Hyperlink"/>
                 <w:noProof/>
               </w:rPr>
-              <w:t>Time</w:t>
+              <w:t>Time schedule</w:t>
             </w:r>
             <w:r>
               <w:rPr>
@@ -2921,7 +3076,7 @@
                 <w:noProof/>
                 <w:webHidden/>
               </w:rPr>
-              <w:instrText xml:space="preserve"> PAGEREF _Toc412480810 \h </w:instrText>
+              <w:instrText xml:space="preserve"> PAGEREF _Toc413141866 \h </w:instrText>
             </w:r>
             <w:r>
               <w:rPr>
@@ -2941,7 +3096,7 @@
                 <w:noProof/>
                 <w:webHidden/>
               </w:rPr>
-              <w:t>8</w:t>
+              <w:t>9</w:t>
             </w:r>
             <w:r>
               <w:rPr>
@@ -2964,13 +3119,13 @@
               <w:lang w:val="en-GB" w:eastAsia="en-GB"/>
             </w:rPr>
           </w:pPr>
-          <w:hyperlink w:anchor="_Toc412480811" w:history="1">
+          <w:hyperlink w:anchor="_Toc413141867" w:history="1">
             <w:r>
               <w:rPr>
                 <w:rStyle w:val="Hyperlink"/>
                 <w:noProof/>
               </w:rPr>
-              <w:t>Time schedule</w:t>
+              <w:t>Information</w:t>
             </w:r>
             <w:r>
               <w:rPr>
@@ -2991,7 +3146,7 @@
                 <w:noProof/>
                 <w:webHidden/>
               </w:rPr>
-              <w:instrText xml:space="preserve"> PAGEREF _Toc412480811 \h </w:instrText>
+              <w:instrText xml:space="preserve"> PAGEREF _Toc413141867 \h </w:instrText>
             </w:r>
             <w:r>
               <w:rPr>
@@ -3011,7 +3166,7 @@
                 <w:noProof/>
                 <w:webHidden/>
               </w:rPr>
-              <w:t>8</w:t>
+              <w:t>9</w:t>
             </w:r>
             <w:r>
               <w:rPr>
@@ -3034,13 +3189,13 @@
               <w:lang w:val="en-GB" w:eastAsia="en-GB"/>
             </w:rPr>
           </w:pPr>
-          <w:hyperlink w:anchor="_Toc412480812" w:history="1">
+          <w:hyperlink w:anchor="_Toc413141868" w:history="1">
             <w:r>
               <w:rPr>
                 <w:rStyle w:val="Hyperlink"/>
                 <w:noProof/>
               </w:rPr>
-              <w:t>Information</w:t>
+              <w:t>Abbreviations</w:t>
             </w:r>
             <w:r>
               <w:rPr>
@@ -3061,7 +3216,7 @@
                 <w:noProof/>
                 <w:webHidden/>
               </w:rPr>
-              <w:instrText xml:space="preserve"> PAGEREF _Toc412480812 \h </w:instrText>
+              <w:instrText xml:space="preserve"> PAGEREF _Toc413141868 \h </w:instrText>
             </w:r>
             <w:r>
               <w:rPr>
@@ -3081,7 +3236,7 @@
                 <w:noProof/>
                 <w:webHidden/>
               </w:rPr>
-              <w:t>9</w:t>
+              <w:t>10</w:t>
             </w:r>
             <w:r>
               <w:rPr>
@@ -3104,13 +3259,13 @@
               <w:lang w:val="en-GB" w:eastAsia="en-GB"/>
             </w:rPr>
           </w:pPr>
-          <w:hyperlink w:anchor="_Toc412480813" w:history="1">
+          <w:hyperlink w:anchor="_Toc413141869" w:history="1">
             <w:r>
               <w:rPr>
                 <w:rStyle w:val="Hyperlink"/>
                 <w:noProof/>
               </w:rPr>
-              <w:t>Abbreviations</w:t>
+              <w:t>Organization</w:t>
             </w:r>
             <w:r>
               <w:rPr>
@@ -3131,7 +3286,7 @@
                 <w:noProof/>
                 <w:webHidden/>
               </w:rPr>
-              <w:instrText xml:space="preserve"> PAGEREF _Toc412480813 \h </w:instrText>
+              <w:instrText xml:space="preserve"> PAGEREF _Toc413141869 \h </w:instrText>
             </w:r>
             <w:r>
               <w:rPr>
@@ -3151,77 +3306,7 @@
                 <w:noProof/>
                 <w:webHidden/>
               </w:rPr>
-              <w:t>9</w:t>
-            </w:r>
-            <w:r>
-              <w:rPr>
-                <w:noProof/>
-                <w:webHidden/>
-              </w:rPr>
-              <w:fldChar w:fldCharType="end"/>
-            </w:r>
-          </w:hyperlink>
-        </w:p>
-        <w:p>
-          <w:pPr>
-            <w:pStyle w:val="TOC3"/>
-            <w:tabs>
-              <w:tab w:val="right" w:leader="dot" w:pos="9350"/>
-            </w:tabs>
-            <w:rPr>
-              <w:rFonts w:eastAsiaTheme="minorEastAsia"/>
-              <w:noProof/>
-              <w:lang w:val="en-GB" w:eastAsia="en-GB"/>
-            </w:rPr>
-          </w:pPr>
-          <w:hyperlink w:anchor="_Toc412480814" w:history="1">
-            <w:r>
-              <w:rPr>
-                <w:rStyle w:val="Hyperlink"/>
-                <w:noProof/>
-              </w:rPr>
-              <w:t>Organization</w:t>
-            </w:r>
-            <w:r>
-              <w:rPr>
-                <w:noProof/>
-                <w:webHidden/>
-              </w:rPr>
-              <w:tab/>
-            </w:r>
-            <w:r>
-              <w:rPr>
-                <w:noProof/>
-                <w:webHidden/>
-              </w:rPr>
-              <w:fldChar w:fldCharType="begin"/>
-            </w:r>
-            <w:r>
-              <w:rPr>
-                <w:noProof/>
-                <w:webHidden/>
-              </w:rPr>
-              <w:instrText xml:space="preserve"> PAGEREF _Toc412480814 \h </w:instrText>
-            </w:r>
-            <w:r>
-              <w:rPr>
-                <w:noProof/>
-                <w:webHidden/>
-              </w:rPr>
-            </w:r>
-            <w:r>
-              <w:rPr>
-                <w:noProof/>
-                <w:webHidden/>
-              </w:rPr>
-              <w:fldChar w:fldCharType="separate"/>
-            </w:r>
-            <w:r>
-              <w:rPr>
-                <w:noProof/>
-                <w:webHidden/>
-              </w:rPr>
-              <w:t>9</w:t>
+              <w:t>10</w:t>
             </w:r>
             <w:r>
               <w:rPr>
@@ -3253,29 +3338,27 @@
           <w:szCs w:val="22"/>
         </w:rPr>
       </w:pPr>
-      <w:r>
-        <w:rPr>
+    </w:p>
+    <w:p>
+      <w:pPr>
+        <w:pStyle w:val="Heading1"/>
+        <w:rPr>
+          <w:b/>
           <w:sz w:val="22"/>
           <w:szCs w:val="22"/>
         </w:rPr>
-        <w:lastRenderedPageBreak/>
-        <w:tab/>
-      </w:r>
-      <w:r>
-        <w:rPr>
+      </w:pPr>
+    </w:p>
+    <w:p>
+      <w:pPr>
+        <w:pStyle w:val="Heading1"/>
+        <w:rPr>
+          <w:b/>
           <w:sz w:val="22"/>
           <w:szCs w:val="22"/>
         </w:rPr>
-        <w:tab/>
-      </w:r>
-      <w:r>
-        <w:rPr>
-          <w:sz w:val="22"/>
-          <w:szCs w:val="22"/>
-        </w:rPr>
-        <w:tab/>
-      </w:r>
-      <w:bookmarkStart w:id="1" w:name="_Toc412480786"/>
+      </w:pPr>
+      <w:bookmarkStart w:id="1" w:name="_Toc413141840"/>
       <w:r>
         <w:rPr>
           <w:b/>
@@ -3289,15 +3372,18 @@
     <w:p/>
     <w:p>
       <w:r>
-        <w:t>We have been given to make a traffic light simulation.</w:t>
+        <w:t>In this Project, we will be working on software which simulate traffic light according to the Client’s need.</w:t>
       </w:r>
     </w:p>
     <w:p>
       <w:r>
-        <w:t xml:space="preserve">This </w:t>
-      </w:r>
-      <w:r>
-        <w:t>traffic light will be reducing</w:t>
+        <w:t>The</w:t>
+      </w:r>
+      <w:r>
+        <w:t xml:space="preserve"> </w:t>
+      </w:r>
+      <w:r>
+        <w:t>traffic light will reduce</w:t>
       </w:r>
       <w:r>
         <w:t xml:space="preserve"> the number of </w:t>
@@ -3320,23 +3406,18 @@
       <w:r>
         <w:t xml:space="preserve"> on the road.</w:t>
       </w:r>
+      <w:r>
+        <w:t xml:space="preserve"> There are six students working in this project and the purpose of this project is to learn how to use C# in </w:t>
+      </w:r>
+      <w:r>
+        <w:t xml:space="preserve">bigger applications, learn to </w:t>
+      </w:r>
+      <w:r>
+        <w:t>cooperate with other programmers and to know what documents are required in project work.</w:t>
+      </w:r>
     </w:p>
-    <w:p>
-      <w:r>
-        <w:t>This traffic light will be done by an expert group of student from Fontys</w:t>
-      </w:r>
-      <w:r>
-        <w:t xml:space="preserve"> composed by six students</w:t>
-      </w:r>
-      <w:r>
-        <w:t>.</w:t>
-      </w:r>
-    </w:p>
-    <w:p>
-      <w:r>
-        <w:t>So this whole project plan will give the overview of our timing, budgets and information about the members of group.</w:t>
-      </w:r>
-    </w:p>
+    <w:p/>
+    <w:p/>
     <w:p>
       <w:r>
         <w:br w:type="page"/>
@@ -3352,7 +3433,7 @@
           <w:szCs w:val="22"/>
         </w:rPr>
       </w:pPr>
-      <w:bookmarkStart w:id="2" w:name="_Toc412480787"/>
+      <w:bookmarkStart w:id="2" w:name="_Toc413141841"/>
       <w:r>
         <w:rPr>
           <w:b/>
@@ -3387,7 +3468,7 @@
       </w:pPr>
       <w:bookmarkStart w:id="3" w:name="_Toc411893192"/>
       <w:bookmarkStart w:id="4" w:name="_Toc411899475"/>
-      <w:bookmarkStart w:id="5" w:name="_Toc412480788"/>
+      <w:bookmarkStart w:id="5" w:name="_Toc413141842"/>
       <w:r>
         <w:rPr>
           <w:sz w:val="22"/>
@@ -3402,7 +3483,7 @@
     <w:p>
       <w:pPr>
         <w:pStyle w:val="ListParagraph"/>
-        <w:ind w:left="1440"/>
+        <w:ind w:left="1276"/>
       </w:pPr>
       <w:proofErr w:type="gramStart"/>
       <w:r>
@@ -3425,7 +3506,7 @@
           <w:szCs w:val="22"/>
         </w:rPr>
       </w:pPr>
-      <w:bookmarkStart w:id="6" w:name="_Toc412480789"/>
+      <w:bookmarkStart w:id="6" w:name="_Toc413141843"/>
       <w:r>
         <w:rPr>
           <w:sz w:val="22"/>
@@ -3437,7 +3518,7 @@
     </w:p>
     <w:p>
       <w:pPr>
-        <w:ind w:left="1080"/>
+        <w:ind w:left="1276"/>
         <w:rPr>
           <w:color w:val="2E74B5" w:themeColor="accent1" w:themeShade="BF"/>
         </w:rPr>
@@ -3467,7 +3548,7 @@
           <w:szCs w:val="22"/>
         </w:rPr>
       </w:pPr>
-      <w:bookmarkStart w:id="7" w:name="_Toc412480790"/>
+      <w:bookmarkStart w:id="7" w:name="_Toc413141844"/>
       <w:r>
         <w:rPr>
           <w:sz w:val="22"/>
@@ -3487,49 +3568,25 @@
     <w:p>
       <w:pPr>
         <w:pStyle w:val="ListParagraph"/>
-        <w:numPr>
-          <w:ilvl w:val="1"/>
-          <w:numId w:val="23"/>
-        </w:numPr>
-      </w:pPr>
-      <w:r>
-        <w:t xml:space="preserve">The project study, research and his implementation. In order to reduce the number of accidents and other undesirable </w:t>
-      </w:r>
-      <w:r>
-        <w:t>traffics on</w:t>
-      </w:r>
-      <w:r>
-        <w:t xml:space="preserve"> the road</w:t>
-      </w:r>
-      <w:r>
-        <w:t xml:space="preserve"> like</w:t>
-      </w:r>
-      <w:r>
-        <w:t>.</w:t>
+        <w:ind w:left="1276"/>
+      </w:pPr>
+      <w:r>
+        <w:t>At the current moment</w:t>
+      </w:r>
+      <w:r>
+        <w:t xml:space="preserve"> t</w:t>
+      </w:r>
+      <w:r>
+        <w:t>here are many accidents and</w:t>
+      </w:r>
+      <w:r>
+        <w:t xml:space="preserve"> traffic jam.</w:t>
       </w:r>
       <w:r>
         <w:t xml:space="preserve"> </w:t>
       </w:r>
-    </w:p>
-    <w:p>
-      <w:pPr>
-        <w:pStyle w:val="ListParagraph"/>
-        <w:numPr>
-          <w:ilvl w:val="1"/>
-          <w:numId w:val="23"/>
-        </w:numPr>
-      </w:pPr>
-      <w:r>
-        <w:t>The</w:t>
-      </w:r>
-      <w:r>
-        <w:t xml:space="preserve"> general </w:t>
-      </w:r>
-      <w:r>
-        <w:t>description of the project was given</w:t>
-      </w:r>
-      <w:r>
-        <w:t>.</w:t>
+      <w:r>
+        <w:t>There is no software for controlling the traffic.</w:t>
       </w:r>
     </w:p>
     <w:p>
@@ -3552,7 +3609,7 @@
           <w:szCs w:val="22"/>
         </w:rPr>
       </w:pPr>
-      <w:bookmarkStart w:id="8" w:name="_Toc412480791"/>
+      <w:bookmarkStart w:id="8" w:name="_Toc413141845"/>
       <w:r>
         <w:rPr>
           <w:sz w:val="22"/>
@@ -3568,19 +3625,7 @@
         <w:ind w:left="1440"/>
       </w:pPr>
       <w:r>
-        <w:t xml:space="preserve">Implementation </w:t>
-      </w:r>
-      <w:r>
-        <w:t>of a good and cheap traffic system</w:t>
-      </w:r>
-      <w:r>
-        <w:t xml:space="preserve"> simulation</w:t>
-      </w:r>
-      <w:r>
-        <w:t xml:space="preserve"> in the city</w:t>
-      </w:r>
-      <w:r>
-        <w:t>. The simulation will help our potential client to choose what will suit the city to avoid or reduce traffics jams, and accidents.</w:t>
+        <w:t xml:space="preserve">In order to reduce the number of traffic accidents, software is required to control and regulate the traffic situation in the city. To save the life of drivers and improve the city traffic situation, the current project is of high importance and necessity. </w:t>
       </w:r>
     </w:p>
     <w:p>
@@ -3595,7 +3640,7 @@
           <w:szCs w:val="22"/>
         </w:rPr>
       </w:pPr>
-      <w:bookmarkStart w:id="9" w:name="_Toc412480792"/>
+      <w:bookmarkStart w:id="9" w:name="_Toc413141846"/>
       <w:r>
         <w:rPr>
           <w:sz w:val="22"/>
@@ -3615,10 +3660,7 @@
     <w:p>
       <w:pPr>
         <w:pStyle w:val="ListParagraph"/>
-        <w:numPr>
-          <w:ilvl w:val="1"/>
-          <w:numId w:val="23"/>
-        </w:numPr>
+        <w:ind w:left="1440"/>
         <w:rPr>
           <w:rFonts w:cstheme="minorHAnsi"/>
         </w:rPr>
@@ -3627,39 +3669,20 @@
         <w:rPr>
           <w:rFonts w:cstheme="minorHAnsi"/>
         </w:rPr>
-        <w:t>A traffic-simulation program that will enable the user to investigate the impact of traffic lights and see how much the traffic would be affected.</w:t>
-      </w:r>
-    </w:p>
-    <w:p>
-      <w:pPr>
-        <w:pStyle w:val="ListParagraph"/>
-        <w:numPr>
-          <w:ilvl w:val="1"/>
-          <w:numId w:val="23"/>
-        </w:numPr>
+        <w:t xml:space="preserve">We will deliver a </w:t>
+      </w:r>
+      <w:r>
         <w:rPr>
           <w:rFonts w:cstheme="minorHAnsi"/>
         </w:rPr>
-      </w:pPr>
-      <w:r>
-        <w:t>To make better choice for the adjustable</w:t>
-      </w:r>
-      <w:r>
-        <w:t>, security, of</w:t>
-      </w:r>
-      <w:r>
-        <w:t xml:space="preserve"> the</w:t>
-      </w:r>
-      <w:r>
-        <w:t xml:space="preserve"> traffic light within low price and to avoid all traffic problem of the city</w:t>
-      </w:r>
-    </w:p>
-    <w:p>
-      <w:pPr>
-        <w:tabs>
-          <w:tab w:val="left" w:pos="6180"/>
-        </w:tabs>
-      </w:pPr>
+        <w:t xml:space="preserve">working traffic stimulation </w:t>
+      </w:r>
+      <w:r>
+        <w:rPr>
+          <w:rFonts w:cstheme="minorHAnsi"/>
+        </w:rPr>
+        <w:t>program that simulate the traffic situation and will apply traffic light in the program to control and regulate it traffic which is simulated according to client’s needs.</w:t>
+      </w:r>
     </w:p>
     <w:p>
       <w:pPr>
@@ -3672,7 +3695,7 @@
           <w:color w:val="2E74B5" w:themeColor="accent1" w:themeShade="BF"/>
         </w:rPr>
       </w:pPr>
-      <w:bookmarkStart w:id="10" w:name="_Toc412480793"/>
+      <w:bookmarkStart w:id="10" w:name="_Toc413141847"/>
       <w:r>
         <w:rPr>
           <w:rStyle w:val="Heading2Char"/>
@@ -3687,11 +3710,20 @@
       <w:pPr>
         <w:pStyle w:val="Heading3"/>
       </w:pPr>
-      <w:bookmarkStart w:id="11" w:name="_Toc412480794"/>
+      <w:bookmarkStart w:id="11" w:name="_Toc413141848"/>
       <w:r>
         <w:t>Deliverables:</w:t>
       </w:r>
       <w:bookmarkEnd w:id="11"/>
+    </w:p>
+    <w:p>
+      <w:pPr>
+        <w:pStyle w:val="ListParagraph"/>
+        <w:spacing w:after="200" w:line="276" w:lineRule="auto"/>
+        <w:rPr>
+          <w:rFonts w:cstheme="minorHAnsi"/>
+        </w:rPr>
+      </w:pPr>
     </w:p>
     <w:p>
       <w:pPr>
@@ -3709,7 +3741,13 @@
         <w:rPr>
           <w:rFonts w:cstheme="minorHAnsi"/>
         </w:rPr>
-        <w:t>Provide a project plan</w:t>
+        <w:t>Provide the actual application and the code for it</w:t>
+      </w:r>
+      <w:r>
+        <w:rPr>
+          <w:rFonts w:cstheme="minorHAnsi"/>
+        </w:rPr>
+        <w:t>.</w:t>
       </w:r>
     </w:p>
     <w:p>
@@ -3728,7 +3766,13 @@
         <w:rPr>
           <w:rFonts w:cstheme="minorHAnsi"/>
         </w:rPr>
-        <w:t>Provide URS</w:t>
+        <w:t>Provide a process report and a final presentation with a demo of the application</w:t>
+      </w:r>
+      <w:r>
+        <w:rPr>
+          <w:rFonts w:cstheme="minorHAnsi"/>
+        </w:rPr>
+        <w:t>.</w:t>
       </w:r>
     </w:p>
     <w:p>
@@ -3747,7 +3791,7 @@
         <w:rPr>
           <w:rFonts w:cstheme="minorHAnsi"/>
         </w:rPr>
-        <w:t>Provide test plan and test cases</w:t>
+        <w:t>Manual to describe how to use the software.</w:t>
       </w:r>
     </w:p>
     <w:p>
@@ -3766,83 +3810,20 @@
         <w:rPr>
           <w:rFonts w:cstheme="minorHAnsi"/>
         </w:rPr>
-        <w:t>Provide a design for the app</w:t>
+        <w:t>Description of the classes</w:t>
       </w:r>
     </w:p>
     <w:p>
       <w:pPr>
-        <w:pStyle w:val="ListParagraph"/>
-        <w:numPr>
-          <w:ilvl w:val="0"/>
-          <w:numId w:val="25"/>
-        </w:numPr>
-        <w:spacing w:after="200" w:line="276" w:lineRule="auto"/>
-        <w:rPr>
-          <w:rFonts w:cstheme="minorHAnsi"/>
-        </w:rPr>
-      </w:pPr>
-      <w:r>
-        <w:rPr>
-          <w:rFonts w:cstheme="minorHAnsi"/>
-        </w:rPr>
-        <w:t>Provide the actual application and the code for it</w:t>
-      </w:r>
+        <w:pStyle w:val="Heading3"/>
+      </w:pPr>
     </w:p>
     <w:p>
       <w:pPr>
-        <w:pStyle w:val="ListParagraph"/>
-        <w:numPr>
-          <w:ilvl w:val="0"/>
-          <w:numId w:val="25"/>
-        </w:numPr>
-        <w:spacing w:after="200" w:line="276" w:lineRule="auto"/>
-        <w:rPr>
-          <w:rFonts w:cstheme="minorHAnsi"/>
-        </w:rPr>
-      </w:pPr>
-      <w:r>
-        <w:rPr>
-          <w:rFonts w:cstheme="minorHAnsi"/>
-        </w:rPr>
-        <w:t>Provide a process report and a final presentation with a demo of the application</w:t>
-      </w:r>
-      <w:r>
-        <w:rPr>
-          <w:rFonts w:cstheme="minorHAnsi"/>
-        </w:rPr>
-        <w:t>.</w:t>
-      </w:r>
-    </w:p>
-    <w:p>
-      <w:pPr>
-        <w:pStyle w:val="ListParagraph"/>
-        <w:numPr>
-          <w:ilvl w:val="0"/>
-          <w:numId w:val="25"/>
-        </w:numPr>
-        <w:spacing w:after="200" w:line="276" w:lineRule="auto"/>
-        <w:rPr>
-          <w:rFonts w:cstheme="minorHAnsi"/>
-        </w:rPr>
-      </w:pPr>
-      <w:r>
-        <w:rPr>
-          <w:rFonts w:cstheme="minorHAnsi"/>
-        </w:rPr>
-        <w:t>Manual about how to use it.</w:t>
-      </w:r>
-    </w:p>
-    <w:p>
-      <w:pPr>
-        <w:pStyle w:val="Heading3"/>
-      </w:pPr>
-    </w:p>
-    <w:p>
-      <w:pPr>
         <w:pStyle w:val="Heading3"/>
         <w:ind w:left="142"/>
       </w:pPr>
-      <w:bookmarkStart w:id="12" w:name="_Toc412480795"/>
+      <w:bookmarkStart w:id="12" w:name="_Toc413141849"/>
       <w:r>
         <w:t>Non-Deliverable:</w:t>
       </w:r>
@@ -3883,6 +3864,25 @@
         <w:rPr>
           <w:rFonts w:cstheme="minorHAnsi"/>
         </w:rPr>
+        <w:t>The copyright of the program.</w:t>
+      </w:r>
+    </w:p>
+    <w:p>
+      <w:pPr>
+        <w:pStyle w:val="ListParagraph"/>
+        <w:numPr>
+          <w:ilvl w:val="0"/>
+          <w:numId w:val="26"/>
+        </w:numPr>
+        <w:spacing w:after="200" w:line="276" w:lineRule="auto"/>
+        <w:rPr>
+          <w:rFonts w:cstheme="minorHAnsi"/>
+        </w:rPr>
+      </w:pPr>
+      <w:r>
+        <w:rPr>
+          <w:rFonts w:cstheme="minorHAnsi"/>
+        </w:rPr>
         <w:t>Application running on an android device (Phone, tablet</w:t>
       </w:r>
       <w:r>
@@ -3896,6 +3896,43 @@
           <w:rFonts w:cstheme="minorHAnsi"/>
         </w:rPr>
         <w:t>).</w:t>
+      </w:r>
+    </w:p>
+    <w:p>
+      <w:pPr>
+        <w:pStyle w:val="ListParagraph"/>
+        <w:numPr>
+          <w:ilvl w:val="0"/>
+          <w:numId w:val="26"/>
+        </w:numPr>
+        <w:spacing w:after="200" w:line="276" w:lineRule="auto"/>
+        <w:rPr>
+          <w:rFonts w:cstheme="minorHAnsi"/>
+        </w:rPr>
+      </w:pPr>
+      <w:r>
+        <w:rPr>
+          <w:rFonts w:cstheme="minorHAnsi"/>
+        </w:rPr>
+        <w:t>There will be no</w:t>
+      </w:r>
+      <w:r>
+        <w:rPr>
+          <w:rFonts w:cstheme="minorHAnsi"/>
+        </w:rPr>
+        <w:t xml:space="preserve"> </w:t>
+      </w:r>
+      <w:r>
+        <w:rPr>
+          <w:rFonts w:cstheme="minorHAnsi"/>
+        </w:rPr>
+        <w:t>lifelong support</w:t>
+      </w:r>
+      <w:r>
+        <w:rPr>
+          <w:rFonts w:cstheme="minorHAnsi"/>
+        </w:rPr>
+        <w:t xml:space="preserve"> after the final acceptance of software by client.</w:t>
       </w:r>
     </w:p>
     <w:p>
@@ -3926,18 +3963,16 @@
     <w:p>
       <w:pPr>
         <w:pStyle w:val="Heading2"/>
-        <w:numPr>
-          <w:ilvl w:val="0"/>
-          <w:numId w:val="23"/>
-        </w:numPr>
-        <w:rPr>
+        <w:rPr>
+          <w:b/>
           <w:sz w:val="22"/>
           <w:szCs w:val="22"/>
         </w:rPr>
       </w:pPr>
-      <w:bookmarkStart w:id="13" w:name="_Toc412480796"/>
-      <w:r>
-        <w:rPr>
+      <w:bookmarkStart w:id="13" w:name="_Toc413141850"/>
+      <w:r>
+        <w:rPr>
+          <w:b/>
           <w:sz w:val="22"/>
           <w:szCs w:val="22"/>
         </w:rPr>
@@ -3946,7 +3981,6 @@
       </w:r>
       <w:bookmarkEnd w:id="13"/>
     </w:p>
-    <w:p/>
     <w:p>
       <w:pPr>
         <w:pStyle w:val="Heading3"/>
@@ -3954,7 +3988,7 @@
       <w:bookmarkStart w:id="14" w:name="_Toc379536155"/>
       <w:bookmarkStart w:id="15" w:name="_Toc379537499"/>
       <w:bookmarkStart w:id="16" w:name="_Toc380961850"/>
-      <w:bookmarkStart w:id="17" w:name="_Toc412480797"/>
+      <w:bookmarkStart w:id="17" w:name="_Toc413141851"/>
       <w:r>
         <w:t>Time</w:t>
       </w:r>
@@ -3968,25 +4002,29 @@
     </w:p>
     <w:p>
       <w:r>
-        <w:t>We only have about 6 months to finish all documentation, software creation. We have a lot of ideas but cannot implement them due to</w:t>
-      </w:r>
-      <w:r>
-        <w:t xml:space="preserve"> the</w:t>
-      </w:r>
-      <w:r>
-        <w:t xml:space="preserve"> time constraint.  </w:t>
+        <w:t>We only have about 4</w:t>
+      </w:r>
+      <w:r>
+        <w:t xml:space="preserve"> months to finish all documentation, software creation. We have a lot of ideas but cannot implement them due to</w:t>
+      </w:r>
+      <w:r>
+        <w:t xml:space="preserve"> lack of time.</w:t>
+      </w:r>
+      <w:r>
+        <w:t xml:space="preserve"> </w:t>
       </w:r>
     </w:p>
+    <w:p/>
     <w:p>
       <w:pPr>
         <w:pStyle w:val="Heading3"/>
       </w:pPr>
-      <w:bookmarkStart w:id="18" w:name="_Toc379536156"/>
-      <w:bookmarkStart w:id="19" w:name="_Toc379537500"/>
-      <w:bookmarkStart w:id="20" w:name="_Toc380961851"/>
-      <w:bookmarkStart w:id="21" w:name="_Toc412480798"/>
-      <w:r>
-        <w:t>Founding</w:t>
+      <w:bookmarkStart w:id="18" w:name="_Toc379536157"/>
+      <w:bookmarkStart w:id="19" w:name="_Toc379537501"/>
+      <w:bookmarkStart w:id="20" w:name="_Toc380961852"/>
+      <w:bookmarkStart w:id="21" w:name="_Toc413141852"/>
+      <w:r>
+        <w:t>Programming techniques and tools for development</w:t>
       </w:r>
       <w:bookmarkEnd w:id="18"/>
       <w:bookmarkEnd w:id="19"/>
@@ -3994,126 +4032,659 @@
       <w:bookmarkEnd w:id="21"/>
     </w:p>
     <w:p>
-      <w:r>
-        <w:t>Project funding sources are limited</w:t>
-      </w:r>
-      <w:r>
-        <w:t>.</w:t>
+      <w:pPr>
+        <w:spacing w:after="0" w:line="264" w:lineRule="auto"/>
+      </w:pPr>
+      <w:r>
+        <w:t>We will use C# Language to develop the software.</w:t>
       </w:r>
     </w:p>
     <w:p>
       <w:pPr>
+        <w:pStyle w:val="ListParagraph"/>
+        <w:spacing w:after="200" w:line="276" w:lineRule="auto"/>
+        <w:ind w:left="1455"/>
+        <w:rPr>
+          <w:rFonts w:cstheme="minorHAnsi"/>
+          <w:color w:val="2E74B5" w:themeColor="accent1" w:themeShade="BF"/>
+        </w:rPr>
+      </w:pPr>
+    </w:p>
+    <w:p>
+      <w:pPr>
+        <w:spacing w:after="200" w:line="276" w:lineRule="auto"/>
+        <w:rPr>
+          <w:rFonts w:cstheme="minorHAnsi"/>
+        </w:rPr>
+      </w:pPr>
+    </w:p>
+    <w:p>
+      <w:pPr>
+        <w:pStyle w:val="Heading2"/>
+        <w:rPr>
+          <w:sz w:val="22"/>
+          <w:szCs w:val="22"/>
+        </w:rPr>
+      </w:pPr>
+      <w:bookmarkStart w:id="22" w:name="_Toc413141853"/>
+      <w:r>
+        <w:rPr>
+          <w:b/>
+          <w:sz w:val="22"/>
+          <w:szCs w:val="22"/>
+        </w:rPr>
+        <w:t>Risks</w:t>
+      </w:r>
+      <w:bookmarkEnd w:id="22"/>
+    </w:p>
+    <w:p>
+      <w:pPr>
         <w:pStyle w:val="Heading3"/>
       </w:pPr>
-      <w:bookmarkStart w:id="22" w:name="_Toc379536157"/>
-      <w:bookmarkStart w:id="23" w:name="_Toc379537501"/>
-      <w:bookmarkStart w:id="24" w:name="_Toc380961852"/>
-      <w:bookmarkStart w:id="25" w:name="_Toc412480799"/>
-      <w:r>
-        <w:t>Programming techniques and tools for development</w:t>
-      </w:r>
-      <w:bookmarkEnd w:id="22"/>
+      <w:bookmarkStart w:id="23" w:name="_Toc413141854"/>
+      <w:r>
+        <w:t>1</w:t>
+      </w:r>
+      <w:r>
+        <w:t>.</w:t>
+      </w:r>
+      <w:r>
+        <w:t xml:space="preserve"> </w:t>
+      </w:r>
+      <w:r>
+        <w:t>Problem to manage time</w:t>
+      </w:r>
       <w:bookmarkEnd w:id="23"/>
+    </w:p>
+    <w:p>
+      <w:pPr>
+        <w:tabs>
+          <w:tab w:val="left" w:pos="6180"/>
+        </w:tabs>
+      </w:pPr>
+      <w:r>
+        <w:t xml:space="preserve">                     During the mid-time we will have exams and some holidays. May be due to this we may exceed the time limit.</w:t>
+      </w:r>
+      <w:r>
+        <w:tab/>
+      </w:r>
+    </w:p>
+    <w:p>
+      <w:pPr>
+        <w:tabs>
+          <w:tab w:val="left" w:pos="6180"/>
+        </w:tabs>
+        <w:rPr>
+          <w:b/>
+        </w:rPr>
+      </w:pPr>
+      <w:r>
+        <w:t xml:space="preserve">         </w:t>
+      </w:r>
+      <w:r>
+        <w:rPr>
+          <w:b/>
+          <w:i/>
+          <w:iCs/>
+        </w:rPr>
+        <w:t>Effect on project</w:t>
+      </w:r>
+      <w:r>
+        <w:rPr>
+          <w:b/>
+        </w:rPr>
+        <w:t xml:space="preserve">: </w:t>
+      </w:r>
+    </w:p>
+    <w:p>
+      <w:pPr>
+        <w:tabs>
+          <w:tab w:val="left" w:pos="6180"/>
+        </w:tabs>
+      </w:pPr>
+      <w:r>
+        <w:t xml:space="preserve">              It will create lots of problem. May be project will not be completed and client may not satisfied.</w:t>
+      </w:r>
+    </w:p>
+    <w:p>
+      <w:pPr>
+        <w:tabs>
+          <w:tab w:val="left" w:pos="6180"/>
+        </w:tabs>
+        <w:rPr>
+          <w:b/>
+          <w:i/>
+          <w:iCs/>
+        </w:rPr>
+      </w:pPr>
+      <w:r>
+        <w:t xml:space="preserve">         </w:t>
+      </w:r>
+      <w:r>
+        <w:rPr>
+          <w:b/>
+          <w:i/>
+          <w:iCs/>
+        </w:rPr>
+        <w:t xml:space="preserve">Chances: </w:t>
+      </w:r>
+    </w:p>
+    <w:p>
+      <w:pPr>
+        <w:tabs>
+          <w:tab w:val="left" w:pos="6180"/>
+        </w:tabs>
+        <w:rPr>
+          <w:u w:val="single"/>
+        </w:rPr>
+      </w:pPr>
+      <w:r>
+        <w:t xml:space="preserve">               It seems that provided time will be enough to do but there are some chances because we start somehow late.         </w:t>
+      </w:r>
+      <w:r>
+        <w:rPr>
+          <w:u w:val="single"/>
+        </w:rPr>
+        <w:t xml:space="preserve">    </w:t>
+      </w:r>
+    </w:p>
+    <w:p>
+      <w:pPr>
+        <w:tabs>
+          <w:tab w:val="left" w:pos="6180"/>
+        </w:tabs>
+        <w:rPr>
+          <w:b/>
+          <w:i/>
+          <w:iCs/>
+        </w:rPr>
+      </w:pPr>
+      <w:r>
+        <w:t xml:space="preserve">        </w:t>
+      </w:r>
+      <w:r>
+        <w:rPr>
+          <w:b/>
+          <w:i/>
+          <w:iCs/>
+        </w:rPr>
+        <w:t>Possible solution</w:t>
+      </w:r>
+    </w:p>
+    <w:p>
+      <w:pPr>
+        <w:tabs>
+          <w:tab w:val="left" w:pos="6180"/>
+        </w:tabs>
+        <w:ind w:left="720"/>
+        <w:rPr>
+          <w:bCs/>
+          <w:iCs/>
+        </w:rPr>
+      </w:pPr>
+      <w:r>
+        <w:rPr>
+          <w:i/>
+          <w:iCs/>
+        </w:rPr>
+        <w:t xml:space="preserve">     </w:t>
+      </w:r>
+      <w:r>
+        <w:t xml:space="preserve">We will try not to include those time as a working time in our project plan </w:t>
+      </w:r>
+      <w:r>
+        <w:t>.</w:t>
+      </w:r>
+      <w:r>
+        <w:t xml:space="preserve">Will give more time on it.    </w:t>
+      </w:r>
+    </w:p>
+    <w:p>
+      <w:pPr>
+        <w:jc w:val="both"/>
+        <w:rPr>
+          <w:bCs/>
+          <w:iCs/>
+        </w:rPr>
+      </w:pPr>
+    </w:p>
+    <w:p>
+      <w:pPr>
+        <w:pStyle w:val="Heading3"/>
+      </w:pPr>
+      <w:r>
+        <w:t xml:space="preserve">        </w:t>
+      </w:r>
+      <w:bookmarkStart w:id="24" w:name="_Toc413141855"/>
+      <w:proofErr w:type="gramStart"/>
+      <w:r>
+        <w:t>2.</w:t>
+      </w:r>
+      <w:r>
+        <w:t>Loss</w:t>
+      </w:r>
+      <w:proofErr w:type="gramEnd"/>
+      <w:r>
+        <w:t xml:space="preserve"> of file</w:t>
+      </w:r>
       <w:bookmarkEnd w:id="24"/>
+    </w:p>
+    <w:p>
+      <w:pPr>
+        <w:jc w:val="both"/>
+        <w:rPr>
+          <w:iCs/>
+        </w:rPr>
+      </w:pPr>
+      <w:r>
+        <w:rPr>
+          <w:b/>
+          <w:bCs/>
+          <w:iCs/>
+        </w:rPr>
+        <w:tab/>
+      </w:r>
+      <w:r>
+        <w:rPr>
+          <w:b/>
+          <w:bCs/>
+          <w:iCs/>
+        </w:rPr>
+        <w:tab/>
+      </w:r>
+      <w:r>
+        <w:rPr>
+          <w:iCs/>
+        </w:rPr>
+        <w:t xml:space="preserve">Since all works are done in computer, the project files may </w:t>
+      </w:r>
+      <w:proofErr w:type="gramStart"/>
+      <w:r>
+        <w:rPr>
+          <w:iCs/>
+        </w:rPr>
+        <w:t>lost</w:t>
+      </w:r>
+      <w:proofErr w:type="gramEnd"/>
+      <w:r>
+        <w:rPr>
+          <w:iCs/>
+        </w:rPr>
+        <w:t xml:space="preserve"> because of some problems on computer like hard disk crash.</w:t>
+      </w:r>
+    </w:p>
+    <w:p>
+      <w:pPr>
+        <w:jc w:val="both"/>
+        <w:rPr>
+          <w:iCs/>
+        </w:rPr>
+      </w:pPr>
+      <w:r>
+        <w:rPr>
+          <w:iCs/>
+        </w:rPr>
+        <w:t xml:space="preserve">    </w:t>
+      </w:r>
+      <w:r>
+        <w:rPr>
+          <w:b/>
+          <w:bCs/>
+          <w:i/>
+        </w:rPr>
+        <w:t>Effect:</w:t>
+      </w:r>
+      <w:r>
+        <w:rPr>
+          <w:iCs/>
+        </w:rPr>
+        <w:t xml:space="preserve"> </w:t>
+      </w:r>
+      <w:r>
+        <w:rPr>
+          <w:iCs/>
+        </w:rPr>
+        <w:t xml:space="preserve">It will completely </w:t>
+      </w:r>
+      <w:proofErr w:type="gramStart"/>
+      <w:r>
+        <w:rPr>
+          <w:iCs/>
+        </w:rPr>
+        <w:t>effect</w:t>
+      </w:r>
+      <w:proofErr w:type="gramEnd"/>
+      <w:r>
+        <w:rPr>
+          <w:iCs/>
+        </w:rPr>
+        <w:t xml:space="preserve"> our work. We have to do all the work again.</w:t>
+      </w:r>
+    </w:p>
+    <w:p>
+      <w:pPr>
+        <w:jc w:val="both"/>
+        <w:rPr>
+          <w:iCs/>
+        </w:rPr>
+      </w:pPr>
+      <w:r>
+        <w:rPr>
+          <w:iCs/>
+        </w:rPr>
+        <w:t xml:space="preserve">    </w:t>
+      </w:r>
+      <w:r>
+        <w:rPr>
+          <w:b/>
+          <w:bCs/>
+          <w:i/>
+        </w:rPr>
+        <w:t>Chances:</w:t>
+      </w:r>
+      <w:r>
+        <w:rPr>
+          <w:iCs/>
+        </w:rPr>
+        <w:t xml:space="preserve"> There is very less chances of occurring the problem</w:t>
+      </w:r>
+    </w:p>
+    <w:p>
+      <w:pPr>
+        <w:jc w:val="both"/>
+        <w:rPr>
+          <w:iCs/>
+        </w:rPr>
+      </w:pPr>
+      <w:r>
+        <w:rPr>
+          <w:iCs/>
+        </w:rPr>
+        <w:t xml:space="preserve">    </w:t>
+      </w:r>
+      <w:r>
+        <w:rPr>
+          <w:b/>
+          <w:bCs/>
+          <w:i/>
+        </w:rPr>
+        <w:t>Solution</w:t>
+      </w:r>
+      <w:r>
+        <w:rPr>
+          <w:b/>
+          <w:bCs/>
+          <w:i/>
+        </w:rPr>
+        <w:t xml:space="preserve">: </w:t>
+      </w:r>
+      <w:r>
+        <w:rPr>
+          <w:iCs/>
+        </w:rPr>
+        <w:t>W</w:t>
+      </w:r>
+      <w:r>
+        <w:rPr>
+          <w:iCs/>
+        </w:rPr>
+        <w:t>e share all our work with grou</w:t>
+      </w:r>
+      <w:r>
+        <w:rPr>
+          <w:iCs/>
+        </w:rPr>
+        <w:t>p member and use cloud like GitHub</w:t>
+      </w:r>
+      <w:r>
+        <w:rPr>
+          <w:iCs/>
+        </w:rPr>
+        <w:t xml:space="preserve"> to store our work.</w:t>
+      </w:r>
+    </w:p>
+    <w:p>
+      <w:pPr>
+        <w:jc w:val="both"/>
+        <w:rPr>
+          <w:iCs/>
+        </w:rPr>
+      </w:pPr>
+      <w:r>
+        <w:rPr>
+          <w:iCs/>
+        </w:rPr>
+        <w:t xml:space="preserve">   </w:t>
+      </w:r>
+    </w:p>
+    <w:p>
+      <w:pPr>
+        <w:tabs>
+          <w:tab w:val="left" w:pos="6180"/>
+        </w:tabs>
+        <w:rPr>
+          <w:iCs/>
+        </w:rPr>
+      </w:pPr>
+    </w:p>
+    <w:p>
+      <w:pPr>
+        <w:tabs>
+          <w:tab w:val="left" w:pos="6180"/>
+        </w:tabs>
+        <w:rPr>
+          <w:iCs/>
+        </w:rPr>
+      </w:pPr>
+    </w:p>
+    <w:p/>
+    <w:p>
+      <w:pPr>
+        <w:jc w:val="both"/>
+        <w:rPr>
+          <w:bCs/>
+          <w:iCs/>
+        </w:rPr>
+      </w:pPr>
+    </w:p>
+    <w:p>
+      <w:pPr>
+        <w:pStyle w:val="Heading3"/>
+      </w:pPr>
+      <w:r>
+        <w:t xml:space="preserve">        </w:t>
+      </w:r>
+      <w:bookmarkStart w:id="25" w:name="_Toc413141856"/>
+      <w:r>
+        <w:t>3</w:t>
+      </w:r>
+      <w:r>
+        <w:t>.</w:t>
+      </w:r>
+      <w:r>
+        <w:t xml:space="preserve"> </w:t>
+      </w:r>
+      <w:r>
+        <w:t>Requirement</w:t>
+      </w:r>
       <w:bookmarkEnd w:id="25"/>
     </w:p>
     <w:p>
       <w:pPr>
-        <w:pStyle w:val="ListParagraph"/>
-        <w:numPr>
-          <w:ilvl w:val="0"/>
-          <w:numId w:val="18"/>
-        </w:numPr>
-        <w:spacing w:after="0" w:line="264" w:lineRule="auto"/>
-        <w:ind w:left="426" w:firstLine="0"/>
-      </w:pPr>
-      <w:r>
-        <w:t>Object oriented languages - C# on Visual Studio</w:t>
-      </w:r>
-      <w:r>
-        <w:t xml:space="preserve"> 12.</w:t>
+        <w:jc w:val="both"/>
+        <w:rPr>
+          <w:iCs/>
+        </w:rPr>
+      </w:pPr>
+      <w:r>
+        <w:rPr>
+          <w:b/>
+          <w:bCs/>
+          <w:iCs/>
+        </w:rPr>
+        <w:tab/>
+      </w:r>
+      <w:r>
+        <w:rPr>
+          <w:b/>
+          <w:bCs/>
+          <w:iCs/>
+        </w:rPr>
+        <w:tab/>
+      </w:r>
+      <w:r>
+        <w:rPr>
+          <w:iCs/>
+        </w:rPr>
+        <w:t>Client may increase the requirement of function of the application.</w:t>
+      </w:r>
+      <w:r>
+        <w:rPr>
+          <w:iCs/>
+        </w:rPr>
+        <w:tab/>
+      </w:r>
+      <w:r>
+        <w:rPr>
+          <w:iCs/>
+        </w:rPr>
+        <w:tab/>
       </w:r>
     </w:p>
     <w:p>
       <w:pPr>
-        <w:pStyle w:val="ListParagraph"/>
-        <w:spacing w:after="200" w:line="276" w:lineRule="auto"/>
-        <w:ind w:left="1455"/>
-        <w:rPr>
-          <w:rFonts w:cstheme="minorHAnsi"/>
-          <w:color w:val="2E74B5" w:themeColor="accent1" w:themeShade="BF"/>
-        </w:rPr>
-      </w:pPr>
+        <w:jc w:val="both"/>
+        <w:rPr>
+          <w:iCs/>
+        </w:rPr>
+      </w:pPr>
+      <w:r>
+        <w:rPr>
+          <w:iCs/>
+        </w:rPr>
+        <w:tab/>
+      </w:r>
+      <w:r>
+        <w:rPr>
+          <w:b/>
+          <w:bCs/>
+          <w:i/>
+        </w:rPr>
+        <w:t>Effect:</w:t>
+      </w:r>
+      <w:r>
+        <w:rPr>
+          <w:iCs/>
+        </w:rPr>
+        <w:t xml:space="preserve"> will affect our project as</w:t>
+      </w:r>
+      <w:r>
+        <w:rPr>
+          <w:iCs/>
+        </w:rPr>
+        <w:t xml:space="preserve"> we have limited </w:t>
+      </w:r>
+      <w:proofErr w:type="gramStart"/>
+      <w:r>
+        <w:rPr>
+          <w:iCs/>
+        </w:rPr>
+        <w:t xml:space="preserve">time </w:t>
+      </w:r>
+      <w:r>
+        <w:rPr>
+          <w:iCs/>
+        </w:rPr>
+        <w:t>.</w:t>
+      </w:r>
+      <w:proofErr w:type="gramEnd"/>
     </w:p>
     <w:p>
       <w:pPr>
-        <w:spacing w:after="200" w:line="276" w:lineRule="auto"/>
-        <w:rPr>
-          <w:rFonts w:cstheme="minorHAnsi"/>
-        </w:rPr>
-      </w:pPr>
+        <w:jc w:val="both"/>
+        <w:rPr>
+          <w:iCs/>
+        </w:rPr>
+      </w:pPr>
+      <w:r>
+        <w:rPr>
+          <w:iCs/>
+        </w:rPr>
+        <w:tab/>
+      </w:r>
+      <w:r>
+        <w:rPr>
+          <w:b/>
+          <w:bCs/>
+          <w:i/>
+        </w:rPr>
+        <w:t>Chances</w:t>
+      </w:r>
+      <w:r>
+        <w:rPr>
+          <w:b/>
+          <w:bCs/>
+          <w:i/>
+        </w:rPr>
+        <w:t xml:space="preserve">: </w:t>
+      </w:r>
+      <w:r>
+        <w:rPr>
+          <w:iCs/>
+        </w:rPr>
+        <w:t xml:space="preserve">I see there </w:t>
+      </w:r>
+      <w:r>
+        <w:rPr>
+          <w:iCs/>
+        </w:rPr>
+        <w:t>is less</w:t>
+      </w:r>
+      <w:r>
+        <w:rPr>
+          <w:iCs/>
+        </w:rPr>
+        <w:t xml:space="preserve"> chances that client will increase the requirement of project because </w:t>
+      </w:r>
+      <w:r>
+        <w:rPr>
+          <w:iCs/>
+        </w:rPr>
+        <w:t>we already discussed what we will deliver</w:t>
+      </w:r>
+      <w:r>
+        <w:rPr>
+          <w:iCs/>
+        </w:rPr>
+        <w:t>.</w:t>
+      </w:r>
     </w:p>
     <w:p>
       <w:pPr>
-        <w:pStyle w:val="Heading2"/>
-        <w:numPr>
-          <w:ilvl w:val="0"/>
-          <w:numId w:val="23"/>
-        </w:numPr>
-        <w:ind w:left="426"/>
-        <w:rPr>
-          <w:sz w:val="22"/>
-          <w:szCs w:val="22"/>
-        </w:rPr>
-      </w:pPr>
-      <w:bookmarkStart w:id="26" w:name="_Toc412480800"/>
-      <w:r>
-        <w:rPr>
-          <w:sz w:val="22"/>
-          <w:szCs w:val="22"/>
-        </w:rPr>
-        <w:t>Risks</w:t>
-      </w:r>
-      <w:bookmarkEnd w:id="26"/>
+        <w:jc w:val="both"/>
+      </w:pPr>
+      <w:r>
+        <w:rPr>
+          <w:iCs/>
+        </w:rPr>
+        <w:tab/>
+      </w:r>
+      <w:r>
+        <w:rPr>
+          <w:b/>
+          <w:bCs/>
+          <w:i/>
+        </w:rPr>
+        <w:t xml:space="preserve">Solution: </w:t>
+      </w:r>
+      <w:r>
+        <w:rPr>
+          <w:iCs/>
+        </w:rPr>
+        <w:t>will make a MOSCOW list and approve from client which are must requirement for this project</w:t>
+      </w:r>
     </w:p>
-    <w:p>
-      <w:pPr>
-        <w:pStyle w:val="ListParagraph"/>
-        <w:numPr>
-          <w:ilvl w:val="0"/>
-          <w:numId w:val="28"/>
-        </w:numPr>
-      </w:pPr>
-      <w:r>
-        <w:t xml:space="preserve">If the application </w:t>
-      </w:r>
-      <w:proofErr w:type="gramStart"/>
-      <w:r>
-        <w:t>crash :</w:t>
-      </w:r>
-      <w:proofErr w:type="gramEnd"/>
-      <w:r>
-        <w:t xml:space="preserve"> </w:t>
-      </w:r>
-      <w:r>
-        <w:t>We have a professional  software developers working with us to solve the problem and should be fixed in short period of time.</w:t>
-      </w:r>
-    </w:p>
-    <w:p>
-      <w:pPr>
-        <w:pStyle w:val="ListParagraph"/>
-        <w:numPr>
-          <w:ilvl w:val="0"/>
-          <w:numId w:val="28"/>
-        </w:numPr>
-      </w:pPr>
-      <w:r>
-        <w:rPr>
-          <w:bCs/>
-        </w:rPr>
-        <w:t>We may exceed the limited budget.</w:t>
-      </w:r>
-    </w:p>
+    <w:p/>
     <w:p>
       <w:pPr>
         <w:rPr>
@@ -4143,7 +4714,7 @@
           <w:szCs w:val="22"/>
         </w:rPr>
       </w:pPr>
-      <w:bookmarkStart w:id="27" w:name="_Toc412480801"/>
+      <w:bookmarkStart w:id="26" w:name="_Toc413141857"/>
       <w:r>
         <w:rPr>
           <w:b/>
@@ -4152,7 +4723,7 @@
         </w:rPr>
         <w:t>Project Phasing</w:t>
       </w:r>
-      <w:bookmarkEnd w:id="27"/>
+      <w:bookmarkEnd w:id="26"/>
     </w:p>
     <w:p>
       <w:pPr>
@@ -4221,7 +4792,7 @@
           <w:szCs w:val="22"/>
         </w:rPr>
       </w:pPr>
-      <w:bookmarkStart w:id="28" w:name="_Toc412480802"/>
+      <w:bookmarkStart w:id="27" w:name="_Toc413141858"/>
       <w:r>
         <w:rPr>
           <w:sz w:val="22"/>
@@ -4229,7 +4800,7 @@
         </w:rPr>
         <w:t>Phase 1:  Requirement Gatherings</w:t>
       </w:r>
-      <w:bookmarkEnd w:id="28"/>
+      <w:bookmarkEnd w:id="27"/>
     </w:p>
     <w:p>
       <w:r>
@@ -4451,7 +5022,7 @@
           <w:szCs w:val="22"/>
         </w:rPr>
       </w:pPr>
-      <w:bookmarkStart w:id="29" w:name="_Toc412480803"/>
+      <w:bookmarkStart w:id="28" w:name="_Toc413141859"/>
       <w:r>
         <w:rPr>
           <w:sz w:val="22"/>
@@ -4459,7 +5030,7 @@
         </w:rPr>
         <w:t>Phase 2:  Initiations</w:t>
       </w:r>
-      <w:bookmarkEnd w:id="29"/>
+      <w:bookmarkEnd w:id="28"/>
     </w:p>
     <w:p>
       <w:r>
@@ -4636,7 +5207,7 @@
           <w:szCs w:val="22"/>
         </w:rPr>
       </w:pPr>
-      <w:bookmarkStart w:id="30" w:name="_Toc412480804"/>
+      <w:bookmarkStart w:id="29" w:name="_Toc413141860"/>
       <w:r>
         <w:rPr>
           <w:sz w:val="22"/>
@@ -4644,7 +5215,7 @@
         </w:rPr>
         <w:t>Phase 3:  Building</w:t>
       </w:r>
-      <w:bookmarkEnd w:id="30"/>
+      <w:bookmarkEnd w:id="29"/>
     </w:p>
     <w:p>
       <w:r>
@@ -4781,7 +5352,7 @@
           <w:szCs w:val="22"/>
         </w:rPr>
       </w:pPr>
-      <w:bookmarkStart w:id="31" w:name="_Toc412480805"/>
+      <w:bookmarkStart w:id="30" w:name="_Toc413141861"/>
       <w:r>
         <w:rPr>
           <w:sz w:val="22"/>
@@ -4789,7 +5360,7 @@
         </w:rPr>
         <w:t>Phase 4:  Finalization</w:t>
       </w:r>
-      <w:bookmarkEnd w:id="31"/>
+      <w:bookmarkEnd w:id="30"/>
     </w:p>
     <w:p>
       <w:r>
@@ -4914,7 +5485,7 @@
           <w:szCs w:val="22"/>
         </w:rPr>
       </w:pPr>
-      <w:bookmarkStart w:id="32" w:name="_Toc412480806"/>
+      <w:bookmarkStart w:id="31" w:name="_Toc413141862"/>
       <w:r>
         <w:rPr>
           <w:b/>
@@ -4923,36 +5494,69 @@
         </w:rPr>
         <w:t>Project Management</w:t>
       </w:r>
-      <w:bookmarkEnd w:id="32"/>
+      <w:bookmarkEnd w:id="31"/>
+    </w:p>
+    <w:p/>
+    <w:p>
+      <w:pPr>
+        <w:pStyle w:val="ListParagraph"/>
+        <w:ind w:left="0"/>
+        <w:rPr>
+          <w:b/>
+        </w:rPr>
+      </w:pPr>
+      <w:r>
+        <w:rPr>
+          <w:b/>
+        </w:rPr>
+        <w:t>Project Profit:</w:t>
+      </w:r>
     </w:p>
     <w:p>
       <w:pPr>
+        <w:pStyle w:val="ListParagraph"/>
+        <w:ind w:left="0"/>
+      </w:pPr>
+      <w:r>
+        <w:t>At the end of pro</w:t>
+      </w:r>
+      <w:r>
+        <w:t>ject, we will be rewarded with 7</w:t>
+      </w:r>
+      <w:r>
+        <w:t xml:space="preserve"> ECs.</w:t>
+      </w:r>
+    </w:p>
+    <w:p>
+      <w:pPr>
+        <w:pStyle w:val="ListParagraph"/>
+        <w:ind w:left="0"/>
+      </w:pPr>
+      <w:r>
+        <w:t>The final grading will be given by our tutor.</w:t>
+      </w:r>
+    </w:p>
+    <w:p>
+      <w:pPr>
+        <w:pStyle w:val="ListParagraph"/>
+        <w:ind w:left="0"/>
+      </w:pPr>
+    </w:p>
+    <w:p>
+      <w:pPr>
         <w:pStyle w:val="Heading3"/>
       </w:pPr>
-      <w:bookmarkStart w:id="33" w:name="_Toc379536168"/>
-      <w:bookmarkStart w:id="34" w:name="_Toc379537512"/>
-      <w:bookmarkStart w:id="35" w:name="_Toc380961864"/>
-      <w:bookmarkStart w:id="36" w:name="_Toc412480807"/>
-      <w:r>
-        <w:t>Money</w:t>
-      </w:r>
+      <w:bookmarkStart w:id="32" w:name="_Toc379536169"/>
+      <w:bookmarkStart w:id="33" w:name="_Toc379537513"/>
+      <w:bookmarkStart w:id="34" w:name="_Toc380961865"/>
+      <w:bookmarkStart w:id="35" w:name="_Toc413141863"/>
+      <w:r>
+        <w:t>Skills</w:t>
+      </w:r>
+      <w:bookmarkEnd w:id="32"/>
       <w:bookmarkEnd w:id="33"/>
       <w:bookmarkEnd w:id="34"/>
       <w:bookmarkEnd w:id="35"/>
-      <w:bookmarkEnd w:id="36"/>
-    </w:p>
-    <w:p>
-      <w:pPr>
-        <w:rPr>
-          <w:b/>
-        </w:rPr>
-      </w:pPr>
-      <w:r>
-        <w:rPr>
-          <w:b/>
-        </w:rPr>
-        <w:t>Costs:</w:t>
-      </w:r>
     </w:p>
     <w:p>
       <w:pPr>
@@ -4965,7 +5569,22 @@
         <w:ind w:left="426" w:firstLine="0"/>
       </w:pPr>
       <w:r>
-        <w:t>Traffic-simulation application – 10500€</w:t>
+        <w:rPr>
+          <w:b/>
+        </w:rPr>
+        <w:t>Project Management</w:t>
+      </w:r>
+      <w:r>
+        <w:t>:</w:t>
+      </w:r>
+      <w:r>
+        <w:t xml:space="preserve"> For all members, certain </w:t>
+      </w:r>
+      <w:r>
+        <w:t>skills are required to make sure the project runs smoothly</w:t>
+      </w:r>
+      <w:r>
+        <w:t>.</w:t>
       </w:r>
     </w:p>
     <w:p>
@@ -4973,12 +5592,83 @@
         <w:pStyle w:val="ListParagraph"/>
         <w:numPr>
           <w:ilvl w:val="0"/>
-          <w:numId w:val="21"/>
+          <w:numId w:val="18"/>
         </w:numPr>
-        <w:spacing w:after="0" w:line="264" w:lineRule="auto"/>
-      </w:pPr>
-      <w:r>
-        <w:t>Software Developers (6 )-1750/ per person</w:t>
+        <w:spacing w:after="200" w:line="276" w:lineRule="auto"/>
+        <w:rPr>
+          <w:iCs/>
+        </w:rPr>
+      </w:pPr>
+      <w:r>
+        <w:rPr>
+          <w:iCs/>
+        </w:rPr>
+        <w:t xml:space="preserve"> </w:t>
+      </w:r>
+      <w:r>
+        <w:rPr>
+          <w:b/>
+          <w:bCs/>
+          <w:iCs/>
+        </w:rPr>
+        <w:t>URS</w:t>
+      </w:r>
+      <w:r>
+        <w:rPr>
+          <w:iCs/>
+        </w:rPr>
+        <w:t>:</w:t>
+      </w:r>
+      <w:r>
+        <w:rPr>
+          <w:iCs/>
+        </w:rPr>
+        <w:t xml:space="preserve"> members must have good knowledge about designing user Interface and making Use-cases</w:t>
+      </w:r>
+      <w:r>
+        <w:rPr>
+          <w:iCs/>
+        </w:rPr>
+        <w:t>.</w:t>
+      </w:r>
+    </w:p>
+    <w:p>
+      <w:pPr>
+        <w:pStyle w:val="ListParagraph"/>
+        <w:numPr>
+          <w:ilvl w:val="0"/>
+          <w:numId w:val="18"/>
+        </w:numPr>
+        <w:spacing w:after="200" w:line="276" w:lineRule="auto"/>
+        <w:rPr>
+          <w:iCs/>
+        </w:rPr>
+      </w:pPr>
+      <w:r>
+        <w:rPr>
+          <w:iCs/>
+        </w:rPr>
+        <w:t xml:space="preserve"> </w:t>
+      </w:r>
+      <w:r>
+        <w:rPr>
+          <w:b/>
+          <w:bCs/>
+          <w:iCs/>
+        </w:rPr>
+        <w:t>Design Document</w:t>
+      </w:r>
+      <w:r>
+        <w:rPr>
+          <w:iCs/>
+        </w:rPr>
+        <w:t>:</w:t>
+      </w:r>
+      <w:r>
+        <w:rPr>
+          <w:iCs/>
+        </w:rPr>
+        <w:t xml:space="preserve"> member must have good knowledge about classes, methods, attributes and properties.</w:t>
       </w:r>
     </w:p>
     <w:p>
@@ -4992,120 +5682,10 @@
         <w:ind w:left="426" w:firstLine="0"/>
       </w:pPr>
       <w:r>
-        <w:t>Traffic-simulation server – 800€</w:t>
-      </w:r>
-    </w:p>
-    <w:p>
-      <w:pPr>
-        <w:spacing w:after="0"/>
-        <w:ind w:left="426"/>
-      </w:pPr>
-    </w:p>
-    <w:p>
-      <w:pPr>
-        <w:pStyle w:val="ListParagraph"/>
-        <w:ind w:left="0"/>
-      </w:pPr>
-      <w:r>
-        <w:rPr>
-          <w:b/>
-        </w:rPr>
-        <w:t>Total cost</w:t>
-      </w:r>
-      <w:r>
-        <w:t xml:space="preserve">: </w:t>
-      </w:r>
-      <w:r>
-        <w:rPr>
-          <w:lang w:val="bg-BG"/>
-        </w:rPr>
-        <w:t>€</w:t>
-      </w:r>
-      <w:r>
-        <w:t>11300.</w:t>
-      </w:r>
-    </w:p>
-    <w:p>
-      <w:pPr>
-        <w:pStyle w:val="ListParagraph"/>
-        <w:ind w:left="0"/>
-      </w:pPr>
-    </w:p>
-    <w:p>
-      <w:pPr>
-        <w:pStyle w:val="ListParagraph"/>
-        <w:spacing w:after="180" w:line="264" w:lineRule="auto"/>
-        <w:rPr>
-          <w:b/>
-          <w:u w:val="single"/>
-        </w:rPr>
-      </w:pPr>
-      <w:r>
-        <w:rPr>
-          <w:b/>
-          <w:u w:val="single"/>
-        </w:rPr>
-        <w:t>Profits:</w:t>
-      </w:r>
-    </w:p>
-    <w:p>
-      <w:pPr>
-        <w:pStyle w:val="ListParagraph"/>
-        <w:spacing w:after="180" w:line="264" w:lineRule="auto"/>
-        <w:rPr>
-          <w:i/>
-        </w:rPr>
-      </w:pPr>
-      <w:r>
-        <w:rPr>
-          <w:i/>
-        </w:rPr>
-        <w:t>There is profit in this project, but cannot be determined by the monetary values, this profit is the city will get a good traffic light system.</w:t>
-      </w:r>
-    </w:p>
-    <w:p>
-      <w:pPr>
-        <w:pStyle w:val="ListParagraph"/>
-        <w:ind w:left="0"/>
-      </w:pPr>
-    </w:p>
-    <w:p>
-      <w:pPr>
-        <w:pStyle w:val="Heading3"/>
-      </w:pPr>
-      <w:bookmarkStart w:id="37" w:name="_Toc379536169"/>
-      <w:bookmarkStart w:id="38" w:name="_Toc379537513"/>
-      <w:bookmarkStart w:id="39" w:name="_Toc380961865"/>
-      <w:bookmarkStart w:id="40" w:name="_Toc412480808"/>
-      <w:r>
-        <w:t>Skills</w:t>
-      </w:r>
-      <w:bookmarkEnd w:id="37"/>
-      <w:bookmarkEnd w:id="38"/>
-      <w:bookmarkEnd w:id="39"/>
-      <w:bookmarkEnd w:id="40"/>
-    </w:p>
-    <w:p>
-      <w:pPr>
-        <w:pStyle w:val="ListParagraph"/>
-        <w:numPr>
-          <w:ilvl w:val="0"/>
-          <w:numId w:val="18"/>
-        </w:numPr>
-        <w:spacing w:after="0" w:line="264" w:lineRule="auto"/>
-        <w:ind w:left="426" w:firstLine="0"/>
-      </w:pPr>
-      <w:r>
-        <w:rPr>
-          <w:b/>
-        </w:rPr>
-        <w:t>Project Management</w:t>
-      </w:r>
-      <w:r>
-        <w:t xml:space="preserve"> skills are required to make sure the project runs smoothly</w:t>
-      </w:r>
-      <w:r>
-        <w:t>.</w:t>
+        <w:t xml:space="preserve">Programming Knowledge: </w:t>
+      </w:r>
+      <w:r>
+        <w:t>members must have enough knowledge about C#.</w:t>
       </w:r>
     </w:p>
     <w:p>
@@ -5124,7 +5704,7 @@
         <w:rPr>
           <w:iCs/>
         </w:rPr>
-        <w:t xml:space="preserve">For </w:t>
+        <w:t xml:space="preserve"> </w:t>
       </w:r>
       <w:r>
         <w:rPr>
@@ -5132,38 +5712,7 @@
           <w:bCs/>
           <w:iCs/>
         </w:rPr>
-        <w:t>URS</w:t>
-      </w:r>
-      <w:r>
-        <w:rPr>
-          <w:iCs/>
-        </w:rPr>
-        <w:t>, members must have good knowledge about designing user Interface and making Use-cases</w:t>
-      </w:r>
-      <w:r>
-        <w:rPr>
-          <w:iCs/>
-        </w:rPr>
-        <w:t>.</w:t>
-      </w:r>
-    </w:p>
-    <w:p>
-      <w:pPr>
-        <w:pStyle w:val="ListParagraph"/>
-        <w:numPr>
-          <w:ilvl w:val="0"/>
-          <w:numId w:val="18"/>
-        </w:numPr>
-        <w:spacing w:after="200" w:line="276" w:lineRule="auto"/>
-        <w:rPr>
-          <w:iCs/>
-        </w:rPr>
-      </w:pPr>
-      <w:r>
-        <w:rPr>
-          <w:iCs/>
-        </w:rPr>
-        <w:t xml:space="preserve">For </w:t>
+        <w:t>Test plan</w:t>
       </w:r>
       <w:r>
         <w:rPr>
@@ -5171,126 +5720,43 @@
           <w:bCs/>
           <w:iCs/>
         </w:rPr>
-        <w:t>Design Document</w:t>
+        <w:t>:</w:t>
       </w:r>
       <w:r>
         <w:rPr>
           <w:iCs/>
         </w:rPr>
-        <w:t>, member must have good knowledge about classes, methods, attributes and properties.</w:t>
+        <w:t xml:space="preserve"> members must have test plan experience and do individual testing.</w:t>
       </w:r>
     </w:p>
     <w:p>
       <w:pPr>
-        <w:pStyle w:val="ListParagraph"/>
-        <w:numPr>
-          <w:ilvl w:val="0"/>
-          <w:numId w:val="18"/>
-        </w:numPr>
-        <w:spacing w:after="0" w:line="264" w:lineRule="auto"/>
-        <w:ind w:left="426" w:firstLine="0"/>
-      </w:pPr>
-      <w:r>
-        <w:t>Good knowledge of</w:t>
-      </w:r>
-      <w:r>
-        <w:t xml:space="preserve"> </w:t>
-      </w:r>
-      <w:r>
-        <w:rPr>
-          <w:b/>
-        </w:rPr>
-        <w:t>C Sharp.</w:t>
-      </w:r>
+        <w:pStyle w:val="Heading3"/>
+      </w:pPr>
+      <w:bookmarkStart w:id="36" w:name="_Toc379536170"/>
+      <w:bookmarkStart w:id="37" w:name="_Toc379537514"/>
+      <w:bookmarkStart w:id="38" w:name="_Toc380961866"/>
+      <w:bookmarkStart w:id="39" w:name="_Toc413141864"/>
+      <w:r>
+        <w:t>Quality</w:t>
+      </w:r>
+      <w:bookmarkEnd w:id="36"/>
+      <w:bookmarkEnd w:id="37"/>
+      <w:bookmarkEnd w:id="38"/>
+      <w:bookmarkEnd w:id="39"/>
     </w:p>
     <w:p>
-      <w:pPr>
-        <w:pStyle w:val="ListParagraph"/>
-        <w:numPr>
-          <w:ilvl w:val="0"/>
-          <w:numId w:val="18"/>
-        </w:numPr>
-        <w:spacing w:after="200" w:line="276" w:lineRule="auto"/>
-        <w:rPr>
-          <w:iCs/>
-        </w:rPr>
-      </w:pPr>
-      <w:r>
-        <w:rPr>
-          <w:iCs/>
-        </w:rPr>
-        <w:t xml:space="preserve">For </w:t>
-      </w:r>
-      <w:proofErr w:type="spellStart"/>
-      <w:r>
-        <w:rPr>
-          <w:b/>
-          <w:bCs/>
-          <w:iCs/>
-        </w:rPr>
-        <w:t>Testplan</w:t>
-      </w:r>
-      <w:proofErr w:type="spellEnd"/>
-      <w:r>
-        <w:rPr>
-          <w:b/>
-          <w:bCs/>
-          <w:iCs/>
-        </w:rPr>
-        <w:t>,</w:t>
-      </w:r>
-      <w:r>
-        <w:rPr>
-          <w:iCs/>
-        </w:rPr>
-        <w:t xml:space="preserve"> everybody should know how use-case works. </w:t>
-      </w:r>
-    </w:p>
-    <w:p>
-      <w:pPr>
-        <w:pStyle w:val="ListParagraph"/>
-        <w:numPr>
-          <w:ilvl w:val="0"/>
-          <w:numId w:val="18"/>
-        </w:numPr>
-        <w:spacing w:after="0" w:line="264" w:lineRule="auto"/>
-        <w:ind w:left="426" w:firstLine="0"/>
-      </w:pPr>
-      <w:r>
-        <w:rPr>
-          <w:b/>
-        </w:rPr>
-        <w:t>Teamwork skills</w:t>
-      </w:r>
-      <w:r>
-        <w:t xml:space="preserve"> - with the aim of  genuinely cooperating between our teammates</w:t>
-      </w:r>
-    </w:p>
-    <w:p>
-      <w:pPr>
-        <w:pStyle w:val="Heading3"/>
-      </w:pPr>
-      <w:bookmarkStart w:id="41" w:name="_Toc379536170"/>
-      <w:bookmarkStart w:id="42" w:name="_Toc379537514"/>
-      <w:bookmarkStart w:id="43" w:name="_Toc380961866"/>
-      <w:bookmarkStart w:id="44" w:name="_Toc412480809"/>
-      <w:r>
-        <w:t>Quality</w:t>
-      </w:r>
-      <w:bookmarkEnd w:id="41"/>
-      <w:bookmarkEnd w:id="42"/>
-      <w:bookmarkEnd w:id="43"/>
-      <w:bookmarkEnd w:id="44"/>
-    </w:p>
-    <w:p>
       <w:r>
         <w:t xml:space="preserve">We will assure that the traffic-simulation application will fulfill all the requirements </w:t>
       </w:r>
       <w:r>
-        <w:t>specified by Mr. Boots</w:t>
-      </w:r>
-      <w:r>
-        <w:t>. We will be available to the client at all times to make sure we are all on the same way and working towards the same goals.</w:t>
+        <w:t xml:space="preserve">specified by Mr. </w:t>
+      </w:r>
+      <w:r>
+        <w:t xml:space="preserve">George. </w:t>
+      </w:r>
+      <w:r>
+        <w:t xml:space="preserve"> We will be available to the client at all times to make sure we are all on the same way and working towards the same goals.</w:t>
       </w:r>
     </w:p>
     <w:p>
@@ -5378,7 +5844,7 @@
             <w:r>
               <w:rPr>
                 <w:b w:val="0"/>
-                <w:lang w:val="nl-NL"/>
+                <w:lang w:val="en-AU"/>
               </w:rPr>
               <w:t>First version of Project Plan</w:t>
             </w:r>
@@ -5444,13 +5910,13 @@
             <w:pPr>
               <w:rPr>
                 <w:b w:val="0"/>
-                <w:lang w:val="nl-NL"/>
+                <w:lang w:val="en-AU"/>
               </w:rPr>
             </w:pPr>
             <w:r>
               <w:rPr>
                 <w:b w:val="0"/>
-                <w:lang w:val="nl-NL"/>
+                <w:lang w:val="en-AU"/>
               </w:rPr>
               <w:t>Final version of Project Plan</w:t>
             </w:r>
@@ -5514,13 +5980,13 @@
             <w:pPr>
               <w:rPr>
                 <w:b w:val="0"/>
-                <w:lang w:val="nl-NL"/>
+                <w:lang w:val="en-AU"/>
               </w:rPr>
             </w:pPr>
             <w:r>
               <w:rPr>
                 <w:b w:val="0"/>
-                <w:lang w:val="nl-NL"/>
+                <w:lang w:val="en-AU"/>
               </w:rPr>
               <w:t>First version of User Requirement Specification</w:t>
             </w:r>
@@ -5573,13 +6039,13 @@
             <w:pPr>
               <w:rPr>
                 <w:b w:val="0"/>
-                <w:lang w:val="nl-NL"/>
+                <w:lang w:val="en-AU"/>
               </w:rPr>
             </w:pPr>
             <w:r>
               <w:rPr>
                 <w:b w:val="0"/>
-                <w:lang w:val="nl-NL"/>
+                <w:lang w:val="en-AU"/>
               </w:rPr>
               <w:t>Final version of User Requirement Specification</w:t>
             </w:r>
@@ -5643,23 +6109,15 @@
             <w:pPr>
               <w:rPr>
                 <w:b w:val="0"/>
-                <w:lang w:val="nl-NL"/>
+                <w:lang w:val="en-AU"/>
               </w:rPr>
             </w:pPr>
             <w:r>
               <w:rPr>
                 <w:b w:val="0"/>
-                <w:lang w:val="nl-NL"/>
-              </w:rPr>
-              <w:t xml:space="preserve">First version of Test </w:t>
-            </w:r>
-            <w:r>
-              <w:rPr>
-                <w:b w:val="0"/>
-                <w:lang w:val="nl-NL"/>
-              </w:rPr>
-              <w:lastRenderedPageBreak/>
-              <w:t>Plan</w:t>
+                <w:lang w:val="en-AU"/>
+              </w:rPr>
+              <w:t>First version of Test Plan</w:t>
             </w:r>
           </w:p>
         </w:tc>
@@ -5676,7 +6134,6 @@
               <w:cnfStyle w:val="000000100000" w:firstRow="0" w:lastRow="0" w:firstColumn="0" w:lastColumn="0" w:oddVBand="0" w:evenVBand="0" w:oddHBand="1" w:evenHBand="0" w:firstRowFirstColumn="0" w:firstRowLastColumn="0" w:lastRowFirstColumn="0" w:lastRowLastColumn="0"/>
             </w:pPr>
             <w:r>
-              <w:lastRenderedPageBreak/>
               <w:t xml:space="preserve">Walk-through </w:t>
             </w:r>
           </w:p>
@@ -5685,7 +6142,6 @@
               <w:cnfStyle w:val="000000100000" w:firstRow="0" w:lastRow="0" w:firstColumn="0" w:lastColumn="0" w:oddVBand="0" w:evenVBand="0" w:oddHBand="1" w:evenHBand="0" w:firstRowFirstColumn="0" w:firstRowLastColumn="0" w:lastRowFirstColumn="0" w:lastRowLastColumn="0"/>
             </w:pPr>
             <w:r>
-              <w:lastRenderedPageBreak/>
               <w:t>of early draft</w:t>
             </w:r>
           </w:p>
@@ -5702,7 +6158,6 @@
               <w:cnfStyle w:val="000000100000" w:firstRow="0" w:lastRow="0" w:firstColumn="0" w:lastColumn="0" w:oddVBand="0" w:evenVBand="0" w:oddHBand="1" w:evenHBand="0" w:firstRowFirstColumn="0" w:firstRowLastColumn="0" w:lastRowFirstColumn="0" w:lastRowLastColumn="0"/>
             </w:pPr>
             <w:r>
-              <w:lastRenderedPageBreak/>
               <w:t xml:space="preserve">Review early draft for completeness </w:t>
             </w:r>
           </w:p>
@@ -5721,15 +6176,14 @@
             <w:pPr>
               <w:rPr>
                 <w:b w:val="0"/>
-                <w:lang w:val="nl-NL"/>
+                <w:lang w:val="en-AU"/>
               </w:rPr>
             </w:pPr>
             <w:r>
               <w:rPr>
                 <w:b w:val="0"/>
-                <w:lang w:val="nl-NL"/>
-              </w:rPr>
-              <w:lastRenderedPageBreak/>
+                <w:lang w:val="en-AU"/>
+              </w:rPr>
               <w:t>Final version of Test Plan</w:t>
             </w:r>
           </w:p>
@@ -5792,13 +6246,13 @@
             <w:pPr>
               <w:rPr>
                 <w:b w:val="0"/>
-                <w:lang w:val="nl-NL"/>
+                <w:lang w:val="en-AU"/>
               </w:rPr>
             </w:pPr>
             <w:r>
               <w:rPr>
                 <w:b w:val="0"/>
-                <w:lang w:val="nl-NL"/>
+                <w:lang w:val="en-AU"/>
               </w:rPr>
               <w:t>First version of Design Document</w:t>
             </w:r>
@@ -5869,7 +6323,7 @@
             <w:r>
               <w:rPr>
                 <w:b w:val="0"/>
-                <w:lang w:val="nl-NL"/>
+                <w:lang w:val="en-AU"/>
               </w:rPr>
               <w:t>Final version of Design Document</w:t>
             </w:r>
@@ -5930,17 +6384,18 @@
       <w:pPr>
         <w:pStyle w:val="Heading3"/>
       </w:pPr>
-      <w:bookmarkStart w:id="45" w:name="_Toc379536171"/>
-      <w:bookmarkStart w:id="46" w:name="_Toc379537515"/>
-      <w:bookmarkStart w:id="47" w:name="_Toc380961867"/>
-      <w:bookmarkStart w:id="48" w:name="_Toc412480810"/>
-      <w:r>
+      <w:bookmarkStart w:id="40" w:name="_Toc379536171"/>
+      <w:bookmarkStart w:id="41" w:name="_Toc379537515"/>
+      <w:bookmarkStart w:id="42" w:name="_Toc380961867"/>
+      <w:bookmarkStart w:id="43" w:name="_Toc413141865"/>
+      <w:r>
+        <w:lastRenderedPageBreak/>
         <w:t>Time</w:t>
       </w:r>
-      <w:bookmarkEnd w:id="45"/>
-      <w:bookmarkEnd w:id="46"/>
-      <w:bookmarkEnd w:id="47"/>
-      <w:bookmarkEnd w:id="48"/>
+      <w:bookmarkEnd w:id="40"/>
+      <w:bookmarkEnd w:id="41"/>
+      <w:bookmarkEnd w:id="42"/>
+      <w:bookmarkEnd w:id="43"/>
     </w:p>
     <w:p>
       <w:pPr>
@@ -5950,7 +6405,19 @@
         </w:rPr>
       </w:pPr>
       <w:r>
-        <w:t>In this part of the project plan we will determine the needed time and deadlines to deliver the sub-deliverables. The specified period for this project is 6 months which is divided into two periods of 7 weeks. This time schedule might change during the project</w:t>
+        <w:t>In this part of the project plan we will determine the needed time and deadlines to deliver the sub-deliverables. The specif</w:t>
+      </w:r>
+      <w:r>
+        <w:t>ied period for this project is 4</w:t>
+      </w:r>
+      <w:r>
+        <w:t xml:space="preserve"> months which </w:t>
+      </w:r>
+      <w:r>
+        <w:t xml:space="preserve">is divided into two periods of 6 </w:t>
+      </w:r>
+      <w:r>
+        <w:t>weeks. This time schedule might change during the project</w:t>
       </w:r>
       <w:r>
         <w:rPr>
@@ -6115,11 +6582,11 @@
       <w:pPr>
         <w:pStyle w:val="Heading3"/>
       </w:pPr>
-      <w:bookmarkStart w:id="49" w:name="_Toc412480811"/>
+      <w:bookmarkStart w:id="44" w:name="_Toc413141866"/>
       <w:r>
         <w:t>Time schedule</w:t>
       </w:r>
-      <w:bookmarkEnd w:id="49"/>
+      <w:bookmarkEnd w:id="44"/>
     </w:p>
     <w:tbl>
       <w:tblPr>
@@ -6354,7 +6821,7 @@
               <w:cnfStyle w:val="000000000000" w:firstRow="0" w:lastRow="0" w:firstColumn="0" w:lastColumn="0" w:oddVBand="0" w:evenVBand="0" w:oddHBand="0" w:evenHBand="0" w:firstRowFirstColumn="0" w:firstRowLastColumn="0" w:lastRowFirstColumn="0" w:lastRowLastColumn="0"/>
             </w:pPr>
             <w:r>
-              <w:t>Week 3</w:t>
+              <w:t>Week 2</w:t>
             </w:r>
           </w:p>
         </w:tc>
@@ -6496,7 +6963,7 @@
               <w:cnfStyle w:val="000000000000" w:firstRow="0" w:lastRow="0" w:firstColumn="0" w:lastColumn="0" w:oddVBand="0" w:evenVBand="0" w:oddHBand="0" w:evenHBand="0" w:firstRowFirstColumn="0" w:firstRowLastColumn="0" w:lastRowFirstColumn="0" w:lastRowLastColumn="0"/>
             </w:pPr>
             <w:r>
-              <w:t>Week 4</w:t>
+              <w:t>Week 3</w:t>
             </w:r>
           </w:p>
         </w:tc>
@@ -6514,7 +6981,7 @@
               <w:cnfStyle w:val="000000000000" w:firstRow="0" w:lastRow="0" w:firstColumn="0" w:lastColumn="0" w:oddVBand="0" w:evenVBand="0" w:oddHBand="0" w:evenHBand="0" w:firstRowFirstColumn="0" w:firstRowLastColumn="0" w:lastRowFirstColumn="0" w:lastRowLastColumn="0"/>
             </w:pPr>
             <w:r>
-              <w:t>Week 5</w:t>
+              <w:t>Week 4</w:t>
             </w:r>
           </w:p>
         </w:tc>
@@ -6531,7 +6998,7 @@
               <w:cnfStyle w:val="000000000000" w:firstRow="0" w:lastRow="0" w:firstColumn="0" w:lastColumn="0" w:oddVBand="0" w:evenVBand="0" w:oddHBand="0" w:evenHBand="0" w:firstRowFirstColumn="0" w:firstRowLastColumn="0" w:lastRowFirstColumn="0" w:lastRowLastColumn="0"/>
             </w:pPr>
             <w:r>
-              <w:t>Week 5</w:t>
+              <w:t>Week 4</w:t>
             </w:r>
           </w:p>
         </w:tc>
@@ -6583,7 +7050,7 @@
               <w:cnfStyle w:val="000000100000" w:firstRow="0" w:lastRow="0" w:firstColumn="0" w:lastColumn="0" w:oddVBand="0" w:evenVBand="0" w:oddHBand="1" w:evenHBand="0" w:firstRowFirstColumn="0" w:firstRowLastColumn="0" w:lastRowFirstColumn="0" w:lastRowLastColumn="0"/>
             </w:pPr>
             <w:r>
-              <w:t>Week 6</w:t>
+              <w:t>Week 4</w:t>
             </w:r>
           </w:p>
         </w:tc>
@@ -6601,7 +7068,7 @@
               <w:cnfStyle w:val="000000100000" w:firstRow="0" w:lastRow="0" w:firstColumn="0" w:lastColumn="0" w:oddVBand="0" w:evenVBand="0" w:oddHBand="1" w:evenHBand="0" w:firstRowFirstColumn="0" w:firstRowLastColumn="0" w:lastRowFirstColumn="0" w:lastRowLastColumn="0"/>
             </w:pPr>
             <w:r>
-              <w:t>Week 7</w:t>
+              <w:t>Week 5</w:t>
             </w:r>
           </w:p>
         </w:tc>
@@ -6618,7 +7085,7 @@
               <w:cnfStyle w:val="000000100000" w:firstRow="0" w:lastRow="0" w:firstColumn="0" w:lastColumn="0" w:oddVBand="0" w:evenVBand="0" w:oddHBand="1" w:evenHBand="0" w:firstRowFirstColumn="0" w:firstRowLastColumn="0" w:lastRowFirstColumn="0" w:lastRowLastColumn="0"/>
             </w:pPr>
             <w:r>
-              <w:t>Week 7</w:t>
+              <w:t>Week 5</w:t>
             </w:r>
           </w:p>
         </w:tc>
@@ -6816,7 +7283,13 @@
               <w:cnfStyle w:val="000000000000" w:firstRow="0" w:lastRow="0" w:firstColumn="0" w:lastColumn="0" w:oddVBand="0" w:evenVBand="0" w:oddHBand="0" w:evenHBand="0" w:firstRowFirstColumn="0" w:firstRowLastColumn="0" w:lastRowFirstColumn="0" w:lastRowLastColumn="0"/>
             </w:pPr>
             <w:r>
-              <w:t>Week 7 – Week 13</w:t>
+              <w:t>Week 6</w:t>
+            </w:r>
+            <w:r>
+              <w:t xml:space="preserve">– Week </w:t>
+            </w:r>
+            <w:r>
+              <w:t>9</w:t>
             </w:r>
           </w:p>
         </w:tc>
@@ -6834,7 +7307,7 @@
               <w:cnfStyle w:val="000000000000" w:firstRow="0" w:lastRow="0" w:firstColumn="0" w:lastColumn="0" w:oddVBand="0" w:evenVBand="0" w:oddHBand="0" w:evenHBand="0" w:firstRowFirstColumn="0" w:firstRowLastColumn="0" w:lastRowFirstColumn="0" w:lastRowLastColumn="0"/>
             </w:pPr>
             <w:r>
-              <w:t>Week 13</w:t>
+              <w:t>Week 9</w:t>
             </w:r>
           </w:p>
         </w:tc>
@@ -6851,7 +7324,7 @@
               <w:cnfStyle w:val="000000000000" w:firstRow="0" w:lastRow="0" w:firstColumn="0" w:lastColumn="0" w:oddVBand="0" w:evenVBand="0" w:oddHBand="0" w:evenHBand="0" w:firstRowFirstColumn="0" w:firstRowLastColumn="0" w:lastRowFirstColumn="0" w:lastRowLastColumn="0"/>
             </w:pPr>
             <w:r>
-              <w:t>Week 13</w:t>
+              <w:t>Week 9</w:t>
             </w:r>
           </w:p>
         </w:tc>
@@ -6907,7 +7380,7 @@
               <w:cnfStyle w:val="000000100000" w:firstRow="0" w:lastRow="0" w:firstColumn="0" w:lastColumn="0" w:oddVBand="0" w:evenVBand="0" w:oddHBand="1" w:evenHBand="0" w:firstRowFirstColumn="0" w:firstRowLastColumn="0" w:lastRowFirstColumn="0" w:lastRowLastColumn="0"/>
             </w:pPr>
             <w:r>
-              <w:t>Week 14</w:t>
+              <w:t>Week 10</w:t>
             </w:r>
           </w:p>
         </w:tc>
@@ -6925,7 +7398,7 @@
               <w:cnfStyle w:val="000000100000" w:firstRow="0" w:lastRow="0" w:firstColumn="0" w:lastColumn="0" w:oddVBand="0" w:evenVBand="0" w:oddHBand="1" w:evenHBand="0" w:firstRowFirstColumn="0" w:firstRowLastColumn="0" w:lastRowFirstColumn="0" w:lastRowLastColumn="0"/>
             </w:pPr>
             <w:r>
-              <w:t>Week 14</w:t>
+              <w:t>Week 11</w:t>
             </w:r>
           </w:p>
         </w:tc>
@@ -6942,7 +7415,7 @@
               <w:cnfStyle w:val="000000100000" w:firstRow="0" w:lastRow="0" w:firstColumn="0" w:lastColumn="0" w:oddVBand="0" w:evenVBand="0" w:oddHBand="1" w:evenHBand="0" w:firstRowFirstColumn="0" w:firstRowLastColumn="0" w:lastRowFirstColumn="0" w:lastRowLastColumn="0"/>
             </w:pPr>
             <w:r>
-              <w:t>-</w:t>
+              <w:t>Week 11</w:t>
             </w:r>
           </w:p>
         </w:tc>
@@ -6993,7 +7466,7 @@
               <w:cnfStyle w:val="000000000000" w:firstRow="0" w:lastRow="0" w:firstColumn="0" w:lastColumn="0" w:oddVBand="0" w:evenVBand="0" w:oddHBand="0" w:evenHBand="0" w:firstRowFirstColumn="0" w:firstRowLastColumn="0" w:lastRowFirstColumn="0" w:lastRowLastColumn="0"/>
             </w:pPr>
             <w:r>
-              <w:t>Week 14</w:t>
+              <w:t>Week 11</w:t>
             </w:r>
           </w:p>
         </w:tc>
@@ -7011,7 +7484,10 @@
               <w:cnfStyle w:val="000000000000" w:firstRow="0" w:lastRow="0" w:firstColumn="0" w:lastColumn="0" w:oddVBand="0" w:evenVBand="0" w:oddHBand="0" w:evenHBand="0" w:firstRowFirstColumn="0" w:firstRowLastColumn="0" w:lastRowFirstColumn="0" w:lastRowLastColumn="0"/>
             </w:pPr>
             <w:r>
-              <w:t>Week 14</w:t>
+              <w:t>Week 1</w:t>
+            </w:r>
+            <w:r>
+              <w:t>2</w:t>
             </w:r>
           </w:p>
         </w:tc>
@@ -7028,7 +7504,7 @@
               <w:cnfStyle w:val="000000000000" w:firstRow="0" w:lastRow="0" w:firstColumn="0" w:lastColumn="0" w:oddVBand="0" w:evenVBand="0" w:oddHBand="0" w:evenHBand="0" w:firstRowFirstColumn="0" w:firstRowLastColumn="0" w:lastRowFirstColumn="0" w:lastRowLastColumn="0"/>
             </w:pPr>
             <w:r>
-              <w:t>_</w:t>
+              <w:t>Week 12</w:t>
             </w:r>
           </w:p>
         </w:tc>
@@ -7038,22 +7514,22 @@
       <w:pPr>
         <w:pStyle w:val="Heading3"/>
       </w:pPr>
-      <w:bookmarkStart w:id="50" w:name="_Toc379536172"/>
-      <w:bookmarkStart w:id="51" w:name="_Toc379537516"/>
-      <w:bookmarkStart w:id="52" w:name="_Toc380961868"/>
+      <w:bookmarkStart w:id="45" w:name="_Toc379536172"/>
+      <w:bookmarkStart w:id="46" w:name="_Toc379537516"/>
+      <w:bookmarkStart w:id="47" w:name="_Toc380961868"/>
     </w:p>
     <w:p>
       <w:pPr>
         <w:pStyle w:val="Heading3"/>
       </w:pPr>
-      <w:bookmarkStart w:id="53" w:name="_Toc412480812"/>
+      <w:bookmarkStart w:id="48" w:name="_Toc413141867"/>
       <w:r>
         <w:t>Information</w:t>
       </w:r>
-      <w:bookmarkEnd w:id="50"/>
-      <w:bookmarkEnd w:id="51"/>
-      <w:bookmarkEnd w:id="52"/>
-      <w:bookmarkEnd w:id="53"/>
+      <w:bookmarkEnd w:id="45"/>
+      <w:bookmarkEnd w:id="46"/>
+      <w:bookmarkEnd w:id="47"/>
+      <w:bookmarkEnd w:id="48"/>
       <w:r>
         <w:t xml:space="preserve"> </w:t>
       </w:r>
@@ -7628,6 +8104,7 @@
                 <w:b w:val="0"/>
                 <w:bCs w:val="0"/>
               </w:rPr>
+              <w:lastRenderedPageBreak/>
               <w:t>Chairman</w:t>
             </w:r>
           </w:p>
@@ -8114,17 +8591,17 @@
       <w:pPr>
         <w:pStyle w:val="Heading3"/>
       </w:pPr>
-      <w:bookmarkStart w:id="54" w:name="_Toc379536173"/>
-      <w:bookmarkStart w:id="55" w:name="_Toc379537517"/>
-      <w:bookmarkStart w:id="56" w:name="_Toc380961869"/>
-      <w:bookmarkStart w:id="57" w:name="_Toc412480813"/>
+      <w:bookmarkStart w:id="49" w:name="_Toc379536173"/>
+      <w:bookmarkStart w:id="50" w:name="_Toc379537517"/>
+      <w:bookmarkStart w:id="51" w:name="_Toc380961869"/>
+      <w:bookmarkStart w:id="52" w:name="_Toc413141868"/>
       <w:r>
         <w:t>Abbreviations</w:t>
       </w:r>
-      <w:bookmarkEnd w:id="54"/>
-      <w:bookmarkEnd w:id="55"/>
-      <w:bookmarkEnd w:id="56"/>
-      <w:bookmarkEnd w:id="57"/>
+      <w:bookmarkEnd w:id="49"/>
+      <w:bookmarkEnd w:id="50"/>
+      <w:bookmarkEnd w:id="51"/>
+      <w:bookmarkEnd w:id="52"/>
       <w:r>
         <w:t xml:space="preserve"> </w:t>
       </w:r>
@@ -8372,15 +8849,15 @@
       <w:pPr>
         <w:pStyle w:val="Heading3"/>
       </w:pPr>
-      <w:bookmarkStart w:id="58" w:name="_Toc379537518"/>
-      <w:bookmarkStart w:id="59" w:name="_Toc380961870"/>
-      <w:bookmarkStart w:id="60" w:name="_Toc412480814"/>
+      <w:bookmarkStart w:id="53" w:name="_Toc379537518"/>
+      <w:bookmarkStart w:id="54" w:name="_Toc380961870"/>
+      <w:bookmarkStart w:id="55" w:name="_Toc413141869"/>
       <w:r>
         <w:t>Organization</w:t>
       </w:r>
-      <w:bookmarkEnd w:id="58"/>
-      <w:bookmarkEnd w:id="59"/>
-      <w:bookmarkEnd w:id="60"/>
+      <w:bookmarkEnd w:id="53"/>
+      <w:bookmarkEnd w:id="54"/>
+      <w:bookmarkEnd w:id="55"/>
     </w:p>
     <w:p>
       <w:r>
@@ -11831,6 +12308,7 @@
   <w:style w:type="character" w:default="1" w:styleId="DefaultParagraphFont">
     <w:name w:val="Default Paragraph Font"/>
     <w:uiPriority w:val="1"/>
+    <w:semiHidden/>
     <w:unhideWhenUsed/>
   </w:style>
   <w:style w:type="table" w:default="1" w:styleId="TableNormal">
@@ -12434,6 +12912,7 @@
   <w:style w:type="character" w:default="1" w:styleId="DefaultParagraphFont">
     <w:name w:val="Default Paragraph Font"/>
     <w:uiPriority w:val="1"/>
+    <w:semiHidden/>
     <w:unhideWhenUsed/>
   </w:style>
   <w:style w:type="table" w:default="1" w:styleId="TableNormal">
@@ -14130,66 +14609,66 @@
     </dgm:pt>
   </dgm:ptLst>
   <dgm:cxnLst>
+    <dgm:cxn modelId="{686681B9-7032-4375-B7EC-4F1BF1F5034B}" type="presOf" srcId="{03D4F510-B852-4A87-BA11-728EED2B1778}" destId="{696924CB-059F-4B5F-A6BB-B319BAAEA1B7}" srcOrd="0" destOrd="0" presId="urn:microsoft.com/office/officeart/2005/8/layout/hierarchy1"/>
+    <dgm:cxn modelId="{B007E5E9-EBE6-48B4-9680-2C93ACC8F988}" type="presOf" srcId="{16DE992B-2174-4BC4-B3C3-DBBC2B454A1B}" destId="{3EA23DB4-BCB8-4551-A2D6-238D79A260DA}" srcOrd="0" destOrd="0" presId="urn:microsoft.com/office/officeart/2005/8/layout/hierarchy1"/>
     <dgm:cxn modelId="{FE404360-9846-4B25-BDC4-D47308BDA9D9}" srcId="{0F522662-21A2-43C3-8ADC-62A9D385AAEB}" destId="{1BBAF529-C354-41CF-B7CC-CAB5AA61774D}" srcOrd="0" destOrd="0" parTransId="{76BE864B-454B-459F-AF39-3B5841406DBD}" sibTransId="{17E7A6A4-54C8-4F27-8786-755E1E5E938B}"/>
-    <dgm:cxn modelId="{2634FEDB-FDD7-4679-A891-B7A140EADFC8}" type="presOf" srcId="{1BBAF529-C354-41CF-B7CC-CAB5AA61774D}" destId="{7EB7CE0E-D6B8-493C-8EF8-E0674B351B2F}" srcOrd="0" destOrd="0" presId="urn:microsoft.com/office/officeart/2005/8/layout/hierarchy1"/>
-    <dgm:cxn modelId="{E121B79B-1CDF-4A0B-B35D-82632A04B587}" type="presOf" srcId="{1073FB07-AA12-41AE-B7E0-5831E1FD7193}" destId="{BA55C1A4-48B8-43AB-8021-E3DF3F96B473}" srcOrd="0" destOrd="0" presId="urn:microsoft.com/office/officeart/2005/8/layout/hierarchy1"/>
-    <dgm:cxn modelId="{AD26B76A-2FF0-4A21-BAEC-9125B6115EC8}" type="presOf" srcId="{2C37E01E-B798-4AE4-BB49-D931ED5A238C}" destId="{D0FFC9F1-48B9-42E9-8E3F-80CA9F25B8BC}" srcOrd="0" destOrd="0" presId="urn:microsoft.com/office/officeart/2005/8/layout/hierarchy1"/>
+    <dgm:cxn modelId="{11AC7363-B8AB-447F-97BF-C709A6683027}" type="presOf" srcId="{1073FB07-AA12-41AE-B7E0-5831E1FD7193}" destId="{BA55C1A4-48B8-43AB-8021-E3DF3F96B473}" srcOrd="0" destOrd="0" presId="urn:microsoft.com/office/officeart/2005/8/layout/hierarchy1"/>
+    <dgm:cxn modelId="{B7BB3842-943B-4D24-82E2-A88168AE6FBB}" type="presOf" srcId="{76BE864B-454B-459F-AF39-3B5841406DBD}" destId="{5BC75A19-D310-485E-BC32-DD142EF71EC1}" srcOrd="0" destOrd="0" presId="urn:microsoft.com/office/officeart/2005/8/layout/hierarchy1"/>
     <dgm:cxn modelId="{B73378D0-A0F7-494B-9D7F-06D18A573297}" srcId="{0F522662-21A2-43C3-8ADC-62A9D385AAEB}" destId="{866E958C-CD0E-4E00-B883-4E0895544E98}" srcOrd="4" destOrd="0" parTransId="{2C37E01E-B798-4AE4-BB49-D931ED5A238C}" sibTransId="{A967BD47-EC93-4FDF-BCBD-C5E723264EA9}"/>
-    <dgm:cxn modelId="{31FDD4A3-99D8-4B2C-AE7F-1949881205A6}" type="presOf" srcId="{866E958C-CD0E-4E00-B883-4E0895544E98}" destId="{E30DCAE9-8458-40B1-BAE8-37F2DD22113D}" srcOrd="0" destOrd="0" presId="urn:microsoft.com/office/officeart/2005/8/layout/hierarchy1"/>
+    <dgm:cxn modelId="{DA8278DF-6884-4D18-A618-F045DFEC984B}" type="presOf" srcId="{C61D8027-07F7-4361-9AF0-6FA5BB647530}" destId="{7C075B43-4E67-4EAE-86B9-39EE7FEFAA5C}" srcOrd="0" destOrd="0" presId="urn:microsoft.com/office/officeart/2005/8/layout/hierarchy1"/>
+    <dgm:cxn modelId="{39D0AFD9-EB3D-4A12-B5BE-566EEDF1547E}" type="presOf" srcId="{2C37E01E-B798-4AE4-BB49-D931ED5A238C}" destId="{D0FFC9F1-48B9-42E9-8E3F-80CA9F25B8BC}" srcOrd="0" destOrd="0" presId="urn:microsoft.com/office/officeart/2005/8/layout/hierarchy1"/>
+    <dgm:cxn modelId="{3FA085BF-28CB-4A39-A618-4C15F8F6C5CA}" type="presOf" srcId="{0F522662-21A2-43C3-8ADC-62A9D385AAEB}" destId="{532D1C00-2314-4518-964D-B66D2BE6B03B}" srcOrd="0" destOrd="0" presId="urn:microsoft.com/office/officeart/2005/8/layout/hierarchy1"/>
+    <dgm:cxn modelId="{AC2CB2F0-2A46-47F3-9332-ED4133D0DA3D}" type="presOf" srcId="{D470D3A2-C11E-4D3B-8987-144264C81EB1}" destId="{1D45FCB6-832A-4300-8927-4D99B5DD1A04}" srcOrd="0" destOrd="0" presId="urn:microsoft.com/office/officeart/2005/8/layout/hierarchy1"/>
     <dgm:cxn modelId="{D600A9F1-1AFC-4319-9DD3-E876DAC84041}" srcId="{0F522662-21A2-43C3-8ADC-62A9D385AAEB}" destId="{AA34FE71-C41B-41E8-BB8A-866739A6C8DC}" srcOrd="3" destOrd="0" parTransId="{C61D8027-07F7-4361-9AF0-6FA5BB647530}" sibTransId="{65ECB39A-8FF5-447C-989E-ABD18D26F720}"/>
-    <dgm:cxn modelId="{DF57DEE9-22DF-479E-823D-E614C7E45DA3}" type="presOf" srcId="{46E93044-E032-4014-973B-77C3359FC39C}" destId="{23B3F93B-C622-46C5-9349-F1DB872EC73A}" srcOrd="0" destOrd="0" presId="urn:microsoft.com/office/officeart/2005/8/layout/hierarchy1"/>
     <dgm:cxn modelId="{E50AF915-6E15-43BB-851C-B4FA73C2D0E6}" srcId="{0F522662-21A2-43C3-8ADC-62A9D385AAEB}" destId="{03D4F510-B852-4A87-BA11-728EED2B1778}" srcOrd="1" destOrd="0" parTransId="{1073FB07-AA12-41AE-B7E0-5831E1FD7193}" sibTransId="{F94999BD-119E-4398-A67F-B41C06F9FB6B}"/>
-    <dgm:cxn modelId="{C03EA1BA-9A9D-4B53-B081-92CB39F7715A}" type="presOf" srcId="{76BE864B-454B-459F-AF39-3B5841406DBD}" destId="{5BC75A19-D310-485E-BC32-DD142EF71EC1}" srcOrd="0" destOrd="0" presId="urn:microsoft.com/office/officeart/2005/8/layout/hierarchy1"/>
-    <dgm:cxn modelId="{55B8E8CD-D01F-48FB-9A72-13AD89D6A920}" type="presOf" srcId="{D470D3A2-C11E-4D3B-8987-144264C81EB1}" destId="{1D45FCB6-832A-4300-8927-4D99B5DD1A04}" srcOrd="0" destOrd="0" presId="urn:microsoft.com/office/officeart/2005/8/layout/hierarchy1"/>
-    <dgm:cxn modelId="{27E02614-2900-4F16-973E-38E7DE189399}" type="presOf" srcId="{03D4F510-B852-4A87-BA11-728EED2B1778}" destId="{696924CB-059F-4B5F-A6BB-B319BAAEA1B7}" srcOrd="0" destOrd="0" presId="urn:microsoft.com/office/officeart/2005/8/layout/hierarchy1"/>
-    <dgm:cxn modelId="{3BFEA4F0-74B2-422D-88F8-D5FC90BBD75A}" type="presOf" srcId="{16DE992B-2174-4BC4-B3C3-DBBC2B454A1B}" destId="{3EA23DB4-BCB8-4551-A2D6-238D79A260DA}" srcOrd="0" destOrd="0" presId="urn:microsoft.com/office/officeart/2005/8/layout/hierarchy1"/>
+    <dgm:cxn modelId="{9B653076-9270-48F5-945B-E356B46D950D}" type="presOf" srcId="{1BBAF529-C354-41CF-B7CC-CAB5AA61774D}" destId="{7EB7CE0E-D6B8-493C-8EF8-E0674B351B2F}" srcOrd="0" destOrd="0" presId="urn:microsoft.com/office/officeart/2005/8/layout/hierarchy1"/>
     <dgm:cxn modelId="{B2548A0B-4F64-49F1-8DBF-492D363A620C}" srcId="{0F522662-21A2-43C3-8ADC-62A9D385AAEB}" destId="{D6418393-0ED3-4F11-BC68-619F9C588FC8}" srcOrd="2" destOrd="0" parTransId="{D470D3A2-C11E-4D3B-8987-144264C81EB1}" sibTransId="{CF4D086A-3D49-4E9A-B4C9-CD787976AAD8}"/>
-    <dgm:cxn modelId="{DB699A09-4991-4A1D-A827-A2F4EC444D79}" type="presOf" srcId="{C61D8027-07F7-4361-9AF0-6FA5BB647530}" destId="{7C075B43-4E67-4EAE-86B9-39EE7FEFAA5C}" srcOrd="0" destOrd="0" presId="urn:microsoft.com/office/officeart/2005/8/layout/hierarchy1"/>
-    <dgm:cxn modelId="{E4D91574-ADD1-4080-A933-B91B4A1AADFE}" type="presOf" srcId="{AA34FE71-C41B-41E8-BB8A-866739A6C8DC}" destId="{CD1E9182-80B4-4D03-AFAF-D86DF0EFA449}" srcOrd="0" destOrd="0" presId="urn:microsoft.com/office/officeart/2005/8/layout/hierarchy1"/>
-    <dgm:cxn modelId="{2A26E4CA-8D95-42C9-BCDD-9CD0DBBC0F40}" type="presOf" srcId="{D6418393-0ED3-4F11-BC68-619F9C588FC8}" destId="{9730873F-0240-4AEC-82EE-D6FF4C4BCA93}" srcOrd="0" destOrd="0" presId="urn:microsoft.com/office/officeart/2005/8/layout/hierarchy1"/>
-    <dgm:cxn modelId="{12EBE452-8A61-497D-BE67-415ED695FB1B}" type="presOf" srcId="{0F522662-21A2-43C3-8ADC-62A9D385AAEB}" destId="{532D1C00-2314-4518-964D-B66D2BE6B03B}" srcOrd="0" destOrd="0" presId="urn:microsoft.com/office/officeart/2005/8/layout/hierarchy1"/>
+    <dgm:cxn modelId="{278B6277-CCB4-4B56-B79F-853F756E273E}" type="presOf" srcId="{866E958C-CD0E-4E00-B883-4E0895544E98}" destId="{E30DCAE9-8458-40B1-BAE8-37F2DD22113D}" srcOrd="0" destOrd="0" presId="urn:microsoft.com/office/officeart/2005/8/layout/hierarchy1"/>
     <dgm:cxn modelId="{24AB810B-A558-4BAB-B8F3-BA2A78D59B5A}" srcId="{46E93044-E032-4014-973B-77C3359FC39C}" destId="{0F522662-21A2-43C3-8ADC-62A9D385AAEB}" srcOrd="1" destOrd="0" parTransId="{F9BB9C5C-0404-4534-8128-9424DE0DDE05}" sibTransId="{00B2E145-6AAA-447F-8C07-5E3345FA64D5}"/>
     <dgm:cxn modelId="{5070A7C0-B59D-4E0F-BCFF-0CC1BF40B105}" srcId="{46E93044-E032-4014-973B-77C3359FC39C}" destId="{16DE992B-2174-4BC4-B3C3-DBBC2B454A1B}" srcOrd="0" destOrd="0" parTransId="{872B141B-3530-453E-ABA5-70D6B9B9613D}" sibTransId="{8693E1C2-48EA-4D79-8B08-6BD3EE2DE11C}"/>
-    <dgm:cxn modelId="{07A19E0E-A8A5-48BF-9D99-3D376E719271}" type="presParOf" srcId="{23B3F93B-C622-46C5-9349-F1DB872EC73A}" destId="{1E28D18C-3FE9-4428-BB49-B59E88D5A2CF}" srcOrd="0" destOrd="0" presId="urn:microsoft.com/office/officeart/2005/8/layout/hierarchy1"/>
-    <dgm:cxn modelId="{2A7A1F0B-CBA7-4FF4-985D-AB5E803CCC2A}" type="presParOf" srcId="{1E28D18C-3FE9-4428-BB49-B59E88D5A2CF}" destId="{0FB1C179-D851-4B36-8D24-55E641FF9ED6}" srcOrd="0" destOrd="0" presId="urn:microsoft.com/office/officeart/2005/8/layout/hierarchy1"/>
-    <dgm:cxn modelId="{51137DE3-EA8C-416B-ADA7-1A2EEAD665AB}" type="presParOf" srcId="{0FB1C179-D851-4B36-8D24-55E641FF9ED6}" destId="{94134673-2AF7-458B-A903-9548A57A7A4D}" srcOrd="0" destOrd="0" presId="urn:microsoft.com/office/officeart/2005/8/layout/hierarchy1"/>
-    <dgm:cxn modelId="{202673FB-BC9C-421B-BF9D-5867497BFCD0}" type="presParOf" srcId="{0FB1C179-D851-4B36-8D24-55E641FF9ED6}" destId="{3EA23DB4-BCB8-4551-A2D6-238D79A260DA}" srcOrd="1" destOrd="0" presId="urn:microsoft.com/office/officeart/2005/8/layout/hierarchy1"/>
-    <dgm:cxn modelId="{850AC89D-1B65-4598-80E0-5231F577412C}" type="presParOf" srcId="{1E28D18C-3FE9-4428-BB49-B59E88D5A2CF}" destId="{AB651EFC-73CE-4CD2-AE9C-3DAEF82CDF46}" srcOrd="1" destOrd="0" presId="urn:microsoft.com/office/officeart/2005/8/layout/hierarchy1"/>
-    <dgm:cxn modelId="{D444A05A-4AD3-421D-B93C-F48F889B7C4A}" type="presParOf" srcId="{23B3F93B-C622-46C5-9349-F1DB872EC73A}" destId="{D647EFB3-8ED2-4336-B5D0-25B8017A6255}" srcOrd="1" destOrd="0" presId="urn:microsoft.com/office/officeart/2005/8/layout/hierarchy1"/>
-    <dgm:cxn modelId="{24D484A9-F10E-460B-BE08-2F4692B3BCB7}" type="presParOf" srcId="{D647EFB3-8ED2-4336-B5D0-25B8017A6255}" destId="{686C85E3-9BDC-4B7D-9C32-234973ABDA74}" srcOrd="0" destOrd="0" presId="urn:microsoft.com/office/officeart/2005/8/layout/hierarchy1"/>
-    <dgm:cxn modelId="{F6881E71-A742-4ABD-91E8-3F30315394C8}" type="presParOf" srcId="{686C85E3-9BDC-4B7D-9C32-234973ABDA74}" destId="{80E78AAE-1DF0-4B4A-994D-9943E8E0FDBD}" srcOrd="0" destOrd="0" presId="urn:microsoft.com/office/officeart/2005/8/layout/hierarchy1"/>
-    <dgm:cxn modelId="{E66EFB89-D5D7-463A-9906-81D69281AAC9}" type="presParOf" srcId="{686C85E3-9BDC-4B7D-9C32-234973ABDA74}" destId="{532D1C00-2314-4518-964D-B66D2BE6B03B}" srcOrd="1" destOrd="0" presId="urn:microsoft.com/office/officeart/2005/8/layout/hierarchy1"/>
-    <dgm:cxn modelId="{46FD95F3-6636-467B-A1D5-667A32E86013}" type="presParOf" srcId="{D647EFB3-8ED2-4336-B5D0-25B8017A6255}" destId="{3F260DFB-5ABF-4275-814B-6CA866A48C30}" srcOrd="1" destOrd="0" presId="urn:microsoft.com/office/officeart/2005/8/layout/hierarchy1"/>
-    <dgm:cxn modelId="{8F1D3EEE-3819-4089-B379-ED4D8E866D14}" type="presParOf" srcId="{3F260DFB-5ABF-4275-814B-6CA866A48C30}" destId="{5BC75A19-D310-485E-BC32-DD142EF71EC1}" srcOrd="0" destOrd="0" presId="urn:microsoft.com/office/officeart/2005/8/layout/hierarchy1"/>
-    <dgm:cxn modelId="{596C9343-1B42-4893-A5A7-B337A0BF9151}" type="presParOf" srcId="{3F260DFB-5ABF-4275-814B-6CA866A48C30}" destId="{D307C2F3-679E-47B2-B1DC-27A32D285057}" srcOrd="1" destOrd="0" presId="urn:microsoft.com/office/officeart/2005/8/layout/hierarchy1"/>
-    <dgm:cxn modelId="{F672C137-C96A-49E4-93B2-0E7285714EEC}" type="presParOf" srcId="{D307C2F3-679E-47B2-B1DC-27A32D285057}" destId="{EFA42AD1-8AC4-425C-B032-0B5235B63B79}" srcOrd="0" destOrd="0" presId="urn:microsoft.com/office/officeart/2005/8/layout/hierarchy1"/>
-    <dgm:cxn modelId="{9B5D461B-AFEC-44CA-861F-6A4ADD06D41F}" type="presParOf" srcId="{EFA42AD1-8AC4-425C-B032-0B5235B63B79}" destId="{BC546952-C4DF-43F4-9379-F999E5300BFB}" srcOrd="0" destOrd="0" presId="urn:microsoft.com/office/officeart/2005/8/layout/hierarchy1"/>
-    <dgm:cxn modelId="{44E7AFB0-6665-4FA8-A435-CFACCB870E8B}" type="presParOf" srcId="{EFA42AD1-8AC4-425C-B032-0B5235B63B79}" destId="{7EB7CE0E-D6B8-493C-8EF8-E0674B351B2F}" srcOrd="1" destOrd="0" presId="urn:microsoft.com/office/officeart/2005/8/layout/hierarchy1"/>
-    <dgm:cxn modelId="{7CFB8226-AEEA-4EC5-906B-6C1CCD3E6E75}" type="presParOf" srcId="{D307C2F3-679E-47B2-B1DC-27A32D285057}" destId="{D5617298-9828-4734-9585-E65BCFD851C2}" srcOrd="1" destOrd="0" presId="urn:microsoft.com/office/officeart/2005/8/layout/hierarchy1"/>
-    <dgm:cxn modelId="{269F4DC7-39FC-487B-ACF9-DA2CD79DDB08}" type="presParOf" srcId="{3F260DFB-5ABF-4275-814B-6CA866A48C30}" destId="{BA55C1A4-48B8-43AB-8021-E3DF3F96B473}" srcOrd="2" destOrd="0" presId="urn:microsoft.com/office/officeart/2005/8/layout/hierarchy1"/>
-    <dgm:cxn modelId="{171B69F8-DCB5-48CF-BBEF-AD4A871C95DE}" type="presParOf" srcId="{3F260DFB-5ABF-4275-814B-6CA866A48C30}" destId="{4D378C54-6CA4-4625-B11B-C115908ACAC1}" srcOrd="3" destOrd="0" presId="urn:microsoft.com/office/officeart/2005/8/layout/hierarchy1"/>
-    <dgm:cxn modelId="{BE7FAA33-FFB3-416E-B051-E3101B9BDC07}" type="presParOf" srcId="{4D378C54-6CA4-4625-B11B-C115908ACAC1}" destId="{E41219B1-694C-4503-B6CD-979F6CB77E3B}" srcOrd="0" destOrd="0" presId="urn:microsoft.com/office/officeart/2005/8/layout/hierarchy1"/>
-    <dgm:cxn modelId="{E0FF0941-EC44-4354-A340-4E777FAEDA72}" type="presParOf" srcId="{E41219B1-694C-4503-B6CD-979F6CB77E3B}" destId="{6B2914B4-6D72-433E-9670-A57539E715D4}" srcOrd="0" destOrd="0" presId="urn:microsoft.com/office/officeart/2005/8/layout/hierarchy1"/>
-    <dgm:cxn modelId="{62AB5F17-CB59-4226-9F6D-51D63A4C42E8}" type="presParOf" srcId="{E41219B1-694C-4503-B6CD-979F6CB77E3B}" destId="{696924CB-059F-4B5F-A6BB-B319BAAEA1B7}" srcOrd="1" destOrd="0" presId="urn:microsoft.com/office/officeart/2005/8/layout/hierarchy1"/>
-    <dgm:cxn modelId="{D553F0E0-8472-4328-89C9-6B659D9E9180}" type="presParOf" srcId="{4D378C54-6CA4-4625-B11B-C115908ACAC1}" destId="{9B00BFD5-CFF3-4D88-99EE-308D7004C267}" srcOrd="1" destOrd="0" presId="urn:microsoft.com/office/officeart/2005/8/layout/hierarchy1"/>
-    <dgm:cxn modelId="{55CA89B0-A659-4730-A13E-66DC8F33EE8A}" type="presParOf" srcId="{3F260DFB-5ABF-4275-814B-6CA866A48C30}" destId="{1D45FCB6-832A-4300-8927-4D99B5DD1A04}" srcOrd="4" destOrd="0" presId="urn:microsoft.com/office/officeart/2005/8/layout/hierarchy1"/>
-    <dgm:cxn modelId="{9BE327D4-9D43-4C7B-B3E2-E7F47DB88148}" type="presParOf" srcId="{3F260DFB-5ABF-4275-814B-6CA866A48C30}" destId="{12000BB7-0BBF-4AAB-9D4E-A7C66CB7C7B9}" srcOrd="5" destOrd="0" presId="urn:microsoft.com/office/officeart/2005/8/layout/hierarchy1"/>
-    <dgm:cxn modelId="{4D0B15B1-6C58-4579-AC85-84BDD109EC66}" type="presParOf" srcId="{12000BB7-0BBF-4AAB-9D4E-A7C66CB7C7B9}" destId="{05E1082B-D147-43DD-87BA-2AD8ACA336B6}" srcOrd="0" destOrd="0" presId="urn:microsoft.com/office/officeart/2005/8/layout/hierarchy1"/>
-    <dgm:cxn modelId="{45B6DC76-8C55-41B1-8F17-6AE96F815BC6}" type="presParOf" srcId="{05E1082B-D147-43DD-87BA-2AD8ACA336B6}" destId="{01FCB2EC-B868-4E86-A3E8-A77C59F04632}" srcOrd="0" destOrd="0" presId="urn:microsoft.com/office/officeart/2005/8/layout/hierarchy1"/>
-    <dgm:cxn modelId="{A2581DF4-2CD3-4F88-BD4C-291CD5C0A5D8}" type="presParOf" srcId="{05E1082B-D147-43DD-87BA-2AD8ACA336B6}" destId="{9730873F-0240-4AEC-82EE-D6FF4C4BCA93}" srcOrd="1" destOrd="0" presId="urn:microsoft.com/office/officeart/2005/8/layout/hierarchy1"/>
-    <dgm:cxn modelId="{017A4353-118D-40AE-85CD-96B48BCE6500}" type="presParOf" srcId="{12000BB7-0BBF-4AAB-9D4E-A7C66CB7C7B9}" destId="{9110210A-E0B0-4F1D-A4C9-6F62CEA2DF5D}" srcOrd="1" destOrd="0" presId="urn:microsoft.com/office/officeart/2005/8/layout/hierarchy1"/>
-    <dgm:cxn modelId="{E9D41E9D-F539-4745-AFE9-9C4202266EC8}" type="presParOf" srcId="{3F260DFB-5ABF-4275-814B-6CA866A48C30}" destId="{7C075B43-4E67-4EAE-86B9-39EE7FEFAA5C}" srcOrd="6" destOrd="0" presId="urn:microsoft.com/office/officeart/2005/8/layout/hierarchy1"/>
-    <dgm:cxn modelId="{CB6BBB3E-0882-4E15-8E38-7C6C531FFBCB}" type="presParOf" srcId="{3F260DFB-5ABF-4275-814B-6CA866A48C30}" destId="{A38FCC50-83AD-471F-B47D-5647D88C4657}" srcOrd="7" destOrd="0" presId="urn:microsoft.com/office/officeart/2005/8/layout/hierarchy1"/>
-    <dgm:cxn modelId="{09DF1A43-79CD-4574-92E9-41D742611ED7}" type="presParOf" srcId="{A38FCC50-83AD-471F-B47D-5647D88C4657}" destId="{C402F4BE-3A42-4109-BA8A-94B6DC01C3DF}" srcOrd="0" destOrd="0" presId="urn:microsoft.com/office/officeart/2005/8/layout/hierarchy1"/>
-    <dgm:cxn modelId="{7CEF096A-D467-4369-B1FA-2872AFF4EE12}" type="presParOf" srcId="{C402F4BE-3A42-4109-BA8A-94B6DC01C3DF}" destId="{DE562702-AE10-4785-A5F7-5C1A7BB6DBF4}" srcOrd="0" destOrd="0" presId="urn:microsoft.com/office/officeart/2005/8/layout/hierarchy1"/>
-    <dgm:cxn modelId="{ECF73B1C-0CA1-40E6-B787-7C9A5014E8D8}" type="presParOf" srcId="{C402F4BE-3A42-4109-BA8A-94B6DC01C3DF}" destId="{CD1E9182-80B4-4D03-AFAF-D86DF0EFA449}" srcOrd="1" destOrd="0" presId="urn:microsoft.com/office/officeart/2005/8/layout/hierarchy1"/>
-    <dgm:cxn modelId="{69122970-7402-4814-9D49-E2F21FC84DD3}" type="presParOf" srcId="{A38FCC50-83AD-471F-B47D-5647D88C4657}" destId="{08B0EE49-3AB2-4F05-88D1-BE87A7B58786}" srcOrd="1" destOrd="0" presId="urn:microsoft.com/office/officeart/2005/8/layout/hierarchy1"/>
-    <dgm:cxn modelId="{D27BAA2D-B371-44E0-A9EC-EAABAFF51BCD}" type="presParOf" srcId="{3F260DFB-5ABF-4275-814B-6CA866A48C30}" destId="{D0FFC9F1-48B9-42E9-8E3F-80CA9F25B8BC}" srcOrd="8" destOrd="0" presId="urn:microsoft.com/office/officeart/2005/8/layout/hierarchy1"/>
-    <dgm:cxn modelId="{16B116C2-1B43-42CC-8F63-0408F8D993A2}" type="presParOf" srcId="{3F260DFB-5ABF-4275-814B-6CA866A48C30}" destId="{401EC78F-4ECD-4C11-9ED6-14ABF7C99AC8}" srcOrd="9" destOrd="0" presId="urn:microsoft.com/office/officeart/2005/8/layout/hierarchy1"/>
-    <dgm:cxn modelId="{53BD1A85-4AD5-46D0-8B1E-F1DE8EC51E26}" type="presParOf" srcId="{401EC78F-4ECD-4C11-9ED6-14ABF7C99AC8}" destId="{69C3B284-CC88-4748-AB79-47B858449617}" srcOrd="0" destOrd="0" presId="urn:microsoft.com/office/officeart/2005/8/layout/hierarchy1"/>
-    <dgm:cxn modelId="{E1D7C802-0A24-42E9-893B-8AE34E2A3ABB}" type="presParOf" srcId="{69C3B284-CC88-4748-AB79-47B858449617}" destId="{63B964DD-E058-40B7-AE49-F96E1393E605}" srcOrd="0" destOrd="0" presId="urn:microsoft.com/office/officeart/2005/8/layout/hierarchy1"/>
-    <dgm:cxn modelId="{1A7E8E66-9167-4BDF-B752-21C00A53EE9A}" type="presParOf" srcId="{69C3B284-CC88-4748-AB79-47B858449617}" destId="{E30DCAE9-8458-40B1-BAE8-37F2DD22113D}" srcOrd="1" destOrd="0" presId="urn:microsoft.com/office/officeart/2005/8/layout/hierarchy1"/>
-    <dgm:cxn modelId="{BAA07693-5FC8-4570-A765-9C56ACE59006}" type="presParOf" srcId="{401EC78F-4ECD-4C11-9ED6-14ABF7C99AC8}" destId="{73F018D6-B5CB-4E52-B154-52204182F689}" srcOrd="1" destOrd="0" presId="urn:microsoft.com/office/officeart/2005/8/layout/hierarchy1"/>
+    <dgm:cxn modelId="{1ACF2F69-0826-4276-9F9C-A3E900F1D55C}" type="presOf" srcId="{AA34FE71-C41B-41E8-BB8A-866739A6C8DC}" destId="{CD1E9182-80B4-4D03-AFAF-D86DF0EFA449}" srcOrd="0" destOrd="0" presId="urn:microsoft.com/office/officeart/2005/8/layout/hierarchy1"/>
+    <dgm:cxn modelId="{F85DCB22-C4BA-4B2E-BADD-91FC65CF15E4}" type="presOf" srcId="{D6418393-0ED3-4F11-BC68-619F9C588FC8}" destId="{9730873F-0240-4AEC-82EE-D6FF4C4BCA93}" srcOrd="0" destOrd="0" presId="urn:microsoft.com/office/officeart/2005/8/layout/hierarchy1"/>
+    <dgm:cxn modelId="{F7AFC25D-EE6F-40A3-8EEC-DCF725D35CEA}" type="presOf" srcId="{46E93044-E032-4014-973B-77C3359FC39C}" destId="{23B3F93B-C622-46C5-9349-F1DB872EC73A}" srcOrd="0" destOrd="0" presId="urn:microsoft.com/office/officeart/2005/8/layout/hierarchy1"/>
+    <dgm:cxn modelId="{364D2D02-A485-40C5-8379-D430569DD3C9}" type="presParOf" srcId="{23B3F93B-C622-46C5-9349-F1DB872EC73A}" destId="{1E28D18C-3FE9-4428-BB49-B59E88D5A2CF}" srcOrd="0" destOrd="0" presId="urn:microsoft.com/office/officeart/2005/8/layout/hierarchy1"/>
+    <dgm:cxn modelId="{4E1BF5A4-E15B-447D-B371-9F73CE677566}" type="presParOf" srcId="{1E28D18C-3FE9-4428-BB49-B59E88D5A2CF}" destId="{0FB1C179-D851-4B36-8D24-55E641FF9ED6}" srcOrd="0" destOrd="0" presId="urn:microsoft.com/office/officeart/2005/8/layout/hierarchy1"/>
+    <dgm:cxn modelId="{A5C4DF8B-8E20-4968-912C-A4F527FCDB86}" type="presParOf" srcId="{0FB1C179-D851-4B36-8D24-55E641FF9ED6}" destId="{94134673-2AF7-458B-A903-9548A57A7A4D}" srcOrd="0" destOrd="0" presId="urn:microsoft.com/office/officeart/2005/8/layout/hierarchy1"/>
+    <dgm:cxn modelId="{7E3B46EA-F4DE-4DED-9167-DEF82A08A606}" type="presParOf" srcId="{0FB1C179-D851-4B36-8D24-55E641FF9ED6}" destId="{3EA23DB4-BCB8-4551-A2D6-238D79A260DA}" srcOrd="1" destOrd="0" presId="urn:microsoft.com/office/officeart/2005/8/layout/hierarchy1"/>
+    <dgm:cxn modelId="{2A8D6E10-AB4C-4F4D-9F9B-0FB67F49FBB0}" type="presParOf" srcId="{1E28D18C-3FE9-4428-BB49-B59E88D5A2CF}" destId="{AB651EFC-73CE-4CD2-AE9C-3DAEF82CDF46}" srcOrd="1" destOrd="0" presId="urn:microsoft.com/office/officeart/2005/8/layout/hierarchy1"/>
+    <dgm:cxn modelId="{6BBCF7C1-15A5-4256-9C67-77A6B821FB76}" type="presParOf" srcId="{23B3F93B-C622-46C5-9349-F1DB872EC73A}" destId="{D647EFB3-8ED2-4336-B5D0-25B8017A6255}" srcOrd="1" destOrd="0" presId="urn:microsoft.com/office/officeart/2005/8/layout/hierarchy1"/>
+    <dgm:cxn modelId="{99DC6563-CA53-464A-8191-4CC7B20601F0}" type="presParOf" srcId="{D647EFB3-8ED2-4336-B5D0-25B8017A6255}" destId="{686C85E3-9BDC-4B7D-9C32-234973ABDA74}" srcOrd="0" destOrd="0" presId="urn:microsoft.com/office/officeart/2005/8/layout/hierarchy1"/>
+    <dgm:cxn modelId="{2B5592DC-AEA2-4551-B91F-F148B9B68CF5}" type="presParOf" srcId="{686C85E3-9BDC-4B7D-9C32-234973ABDA74}" destId="{80E78AAE-1DF0-4B4A-994D-9943E8E0FDBD}" srcOrd="0" destOrd="0" presId="urn:microsoft.com/office/officeart/2005/8/layout/hierarchy1"/>
+    <dgm:cxn modelId="{08F1228D-B2BA-47F7-B432-D1B1FA4FE86B}" type="presParOf" srcId="{686C85E3-9BDC-4B7D-9C32-234973ABDA74}" destId="{532D1C00-2314-4518-964D-B66D2BE6B03B}" srcOrd="1" destOrd="0" presId="urn:microsoft.com/office/officeart/2005/8/layout/hierarchy1"/>
+    <dgm:cxn modelId="{615C1385-F38F-4F8F-8035-CE98E162C538}" type="presParOf" srcId="{D647EFB3-8ED2-4336-B5D0-25B8017A6255}" destId="{3F260DFB-5ABF-4275-814B-6CA866A48C30}" srcOrd="1" destOrd="0" presId="urn:microsoft.com/office/officeart/2005/8/layout/hierarchy1"/>
+    <dgm:cxn modelId="{61B8764B-B49D-46EC-BAAD-8155D8C6BCE6}" type="presParOf" srcId="{3F260DFB-5ABF-4275-814B-6CA866A48C30}" destId="{5BC75A19-D310-485E-BC32-DD142EF71EC1}" srcOrd="0" destOrd="0" presId="urn:microsoft.com/office/officeart/2005/8/layout/hierarchy1"/>
+    <dgm:cxn modelId="{795C9BA5-94D3-442D-95B7-526A55E12AE3}" type="presParOf" srcId="{3F260DFB-5ABF-4275-814B-6CA866A48C30}" destId="{D307C2F3-679E-47B2-B1DC-27A32D285057}" srcOrd="1" destOrd="0" presId="urn:microsoft.com/office/officeart/2005/8/layout/hierarchy1"/>
+    <dgm:cxn modelId="{71D1F9AA-862E-469D-B57F-EE8562CE35C8}" type="presParOf" srcId="{D307C2F3-679E-47B2-B1DC-27A32D285057}" destId="{EFA42AD1-8AC4-425C-B032-0B5235B63B79}" srcOrd="0" destOrd="0" presId="urn:microsoft.com/office/officeart/2005/8/layout/hierarchy1"/>
+    <dgm:cxn modelId="{EECC598E-BE6A-4C0C-B08C-2105D2B4F3F0}" type="presParOf" srcId="{EFA42AD1-8AC4-425C-B032-0B5235B63B79}" destId="{BC546952-C4DF-43F4-9379-F999E5300BFB}" srcOrd="0" destOrd="0" presId="urn:microsoft.com/office/officeart/2005/8/layout/hierarchy1"/>
+    <dgm:cxn modelId="{7DF2FDF8-A15E-4452-BFF7-CEB165A10B78}" type="presParOf" srcId="{EFA42AD1-8AC4-425C-B032-0B5235B63B79}" destId="{7EB7CE0E-D6B8-493C-8EF8-E0674B351B2F}" srcOrd="1" destOrd="0" presId="urn:microsoft.com/office/officeart/2005/8/layout/hierarchy1"/>
+    <dgm:cxn modelId="{F9F483D9-8614-451A-8A17-FE86F59044D3}" type="presParOf" srcId="{D307C2F3-679E-47B2-B1DC-27A32D285057}" destId="{D5617298-9828-4734-9585-E65BCFD851C2}" srcOrd="1" destOrd="0" presId="urn:microsoft.com/office/officeart/2005/8/layout/hierarchy1"/>
+    <dgm:cxn modelId="{FBC1D950-CCEC-442C-B496-6B5603700A4B}" type="presParOf" srcId="{3F260DFB-5ABF-4275-814B-6CA866A48C30}" destId="{BA55C1A4-48B8-43AB-8021-E3DF3F96B473}" srcOrd="2" destOrd="0" presId="urn:microsoft.com/office/officeart/2005/8/layout/hierarchy1"/>
+    <dgm:cxn modelId="{9DF799A3-0F40-4286-97C4-0F61728D07FA}" type="presParOf" srcId="{3F260DFB-5ABF-4275-814B-6CA866A48C30}" destId="{4D378C54-6CA4-4625-B11B-C115908ACAC1}" srcOrd="3" destOrd="0" presId="urn:microsoft.com/office/officeart/2005/8/layout/hierarchy1"/>
+    <dgm:cxn modelId="{C7FFB172-C6CA-4D10-89DB-87C5D0B83149}" type="presParOf" srcId="{4D378C54-6CA4-4625-B11B-C115908ACAC1}" destId="{E41219B1-694C-4503-B6CD-979F6CB77E3B}" srcOrd="0" destOrd="0" presId="urn:microsoft.com/office/officeart/2005/8/layout/hierarchy1"/>
+    <dgm:cxn modelId="{8593CC45-5CA6-482D-8359-406179FD8461}" type="presParOf" srcId="{E41219B1-694C-4503-B6CD-979F6CB77E3B}" destId="{6B2914B4-6D72-433E-9670-A57539E715D4}" srcOrd="0" destOrd="0" presId="urn:microsoft.com/office/officeart/2005/8/layout/hierarchy1"/>
+    <dgm:cxn modelId="{4D7E423B-BFB1-413E-8F4C-C35313C72E18}" type="presParOf" srcId="{E41219B1-694C-4503-B6CD-979F6CB77E3B}" destId="{696924CB-059F-4B5F-A6BB-B319BAAEA1B7}" srcOrd="1" destOrd="0" presId="urn:microsoft.com/office/officeart/2005/8/layout/hierarchy1"/>
+    <dgm:cxn modelId="{CB4DD3AB-E592-48EC-9477-6C9B0DE49DD7}" type="presParOf" srcId="{4D378C54-6CA4-4625-B11B-C115908ACAC1}" destId="{9B00BFD5-CFF3-4D88-99EE-308D7004C267}" srcOrd="1" destOrd="0" presId="urn:microsoft.com/office/officeart/2005/8/layout/hierarchy1"/>
+    <dgm:cxn modelId="{E1679247-1DE7-46A3-A8C5-E62BD651F567}" type="presParOf" srcId="{3F260DFB-5ABF-4275-814B-6CA866A48C30}" destId="{1D45FCB6-832A-4300-8927-4D99B5DD1A04}" srcOrd="4" destOrd="0" presId="urn:microsoft.com/office/officeart/2005/8/layout/hierarchy1"/>
+    <dgm:cxn modelId="{55689FE0-AFB7-4E3A-BF1A-BC18815D20B1}" type="presParOf" srcId="{3F260DFB-5ABF-4275-814B-6CA866A48C30}" destId="{12000BB7-0BBF-4AAB-9D4E-A7C66CB7C7B9}" srcOrd="5" destOrd="0" presId="urn:microsoft.com/office/officeart/2005/8/layout/hierarchy1"/>
+    <dgm:cxn modelId="{8C5F3729-2D57-427E-A537-B010A5FEC9C5}" type="presParOf" srcId="{12000BB7-0BBF-4AAB-9D4E-A7C66CB7C7B9}" destId="{05E1082B-D147-43DD-87BA-2AD8ACA336B6}" srcOrd="0" destOrd="0" presId="urn:microsoft.com/office/officeart/2005/8/layout/hierarchy1"/>
+    <dgm:cxn modelId="{8D6181D6-1F55-4D40-9FA8-1D3EC5001BFF}" type="presParOf" srcId="{05E1082B-D147-43DD-87BA-2AD8ACA336B6}" destId="{01FCB2EC-B868-4E86-A3E8-A77C59F04632}" srcOrd="0" destOrd="0" presId="urn:microsoft.com/office/officeart/2005/8/layout/hierarchy1"/>
+    <dgm:cxn modelId="{685A45F0-42D0-49CA-85CA-59B8FA89BF1F}" type="presParOf" srcId="{05E1082B-D147-43DD-87BA-2AD8ACA336B6}" destId="{9730873F-0240-4AEC-82EE-D6FF4C4BCA93}" srcOrd="1" destOrd="0" presId="urn:microsoft.com/office/officeart/2005/8/layout/hierarchy1"/>
+    <dgm:cxn modelId="{D8FBEE12-DFCA-4C74-BE79-BFB68245FF0B}" type="presParOf" srcId="{12000BB7-0BBF-4AAB-9D4E-A7C66CB7C7B9}" destId="{9110210A-E0B0-4F1D-A4C9-6F62CEA2DF5D}" srcOrd="1" destOrd="0" presId="urn:microsoft.com/office/officeart/2005/8/layout/hierarchy1"/>
+    <dgm:cxn modelId="{63019CF2-EC0F-43FF-AB12-28A35E1DFF44}" type="presParOf" srcId="{3F260DFB-5ABF-4275-814B-6CA866A48C30}" destId="{7C075B43-4E67-4EAE-86B9-39EE7FEFAA5C}" srcOrd="6" destOrd="0" presId="urn:microsoft.com/office/officeart/2005/8/layout/hierarchy1"/>
+    <dgm:cxn modelId="{2E6B970B-814F-4727-8621-DF0C2531295C}" type="presParOf" srcId="{3F260DFB-5ABF-4275-814B-6CA866A48C30}" destId="{A38FCC50-83AD-471F-B47D-5647D88C4657}" srcOrd="7" destOrd="0" presId="urn:microsoft.com/office/officeart/2005/8/layout/hierarchy1"/>
+    <dgm:cxn modelId="{2571D67F-EC7D-4A34-80BA-DDBCA94BB2B6}" type="presParOf" srcId="{A38FCC50-83AD-471F-B47D-5647D88C4657}" destId="{C402F4BE-3A42-4109-BA8A-94B6DC01C3DF}" srcOrd="0" destOrd="0" presId="urn:microsoft.com/office/officeart/2005/8/layout/hierarchy1"/>
+    <dgm:cxn modelId="{B3D8C13E-9E56-40C1-9806-B44B05C9B224}" type="presParOf" srcId="{C402F4BE-3A42-4109-BA8A-94B6DC01C3DF}" destId="{DE562702-AE10-4785-A5F7-5C1A7BB6DBF4}" srcOrd="0" destOrd="0" presId="urn:microsoft.com/office/officeart/2005/8/layout/hierarchy1"/>
+    <dgm:cxn modelId="{F6D95C79-72FC-46C8-A48B-FC60EB309A25}" type="presParOf" srcId="{C402F4BE-3A42-4109-BA8A-94B6DC01C3DF}" destId="{CD1E9182-80B4-4D03-AFAF-D86DF0EFA449}" srcOrd="1" destOrd="0" presId="urn:microsoft.com/office/officeart/2005/8/layout/hierarchy1"/>
+    <dgm:cxn modelId="{1ED8BC93-BC22-4351-8941-3C09CD66877B}" type="presParOf" srcId="{A38FCC50-83AD-471F-B47D-5647D88C4657}" destId="{08B0EE49-3AB2-4F05-88D1-BE87A7B58786}" srcOrd="1" destOrd="0" presId="urn:microsoft.com/office/officeart/2005/8/layout/hierarchy1"/>
+    <dgm:cxn modelId="{DF146191-8F73-4D25-82F0-4B03272E2839}" type="presParOf" srcId="{3F260DFB-5ABF-4275-814B-6CA866A48C30}" destId="{D0FFC9F1-48B9-42E9-8E3F-80CA9F25B8BC}" srcOrd="8" destOrd="0" presId="urn:microsoft.com/office/officeart/2005/8/layout/hierarchy1"/>
+    <dgm:cxn modelId="{961582D6-0CCA-4155-A9C8-A81DF55EF093}" type="presParOf" srcId="{3F260DFB-5ABF-4275-814B-6CA866A48C30}" destId="{401EC78F-4ECD-4C11-9ED6-14ABF7C99AC8}" srcOrd="9" destOrd="0" presId="urn:microsoft.com/office/officeart/2005/8/layout/hierarchy1"/>
+    <dgm:cxn modelId="{48C71DFF-C253-42B3-B8B6-064037EF88B9}" type="presParOf" srcId="{401EC78F-4ECD-4C11-9ED6-14ABF7C99AC8}" destId="{69C3B284-CC88-4748-AB79-47B858449617}" srcOrd="0" destOrd="0" presId="urn:microsoft.com/office/officeart/2005/8/layout/hierarchy1"/>
+    <dgm:cxn modelId="{1F1DAFAF-CBE9-4892-A0E2-C6C0D2DDC0A5}" type="presParOf" srcId="{69C3B284-CC88-4748-AB79-47B858449617}" destId="{63B964DD-E058-40B7-AE49-F96E1393E605}" srcOrd="0" destOrd="0" presId="urn:microsoft.com/office/officeart/2005/8/layout/hierarchy1"/>
+    <dgm:cxn modelId="{267D0F5A-D022-4C7A-B761-DBE77CDB2558}" type="presParOf" srcId="{69C3B284-CC88-4748-AB79-47B858449617}" destId="{E30DCAE9-8458-40B1-BAE8-37F2DD22113D}" srcOrd="1" destOrd="0" presId="urn:microsoft.com/office/officeart/2005/8/layout/hierarchy1"/>
+    <dgm:cxn modelId="{3EF5F5C4-823E-43FB-8251-B979CF7616FF}" type="presParOf" srcId="{401EC78F-4ECD-4C11-9ED6-14ABF7C99AC8}" destId="{73F018D6-B5CB-4E52-B154-52204182F689}" srcOrd="1" destOrd="0" presId="urn:microsoft.com/office/officeart/2005/8/layout/hierarchy1"/>
   </dgm:cxnLst>
   <dgm:bg/>
   <dgm:whole/>
@@ -17153,7 +17632,7 @@
     </a:clrScheme>
     <a:fontScheme name="Office">
       <a:majorFont>
-        <a:latin typeface="Calibri Light" panose="020F0302020204030204"/>
+        <a:latin typeface="Calibri Light"/>
         <a:ea typeface=""/>
         <a:cs typeface=""/>
         <a:font script="Jpan" typeface="ＭＳ ゴシック"/>
@@ -17188,7 +17667,7 @@
         <a:font script="Geor" typeface="Sylfaen"/>
       </a:majorFont>
       <a:minorFont>
-        <a:latin typeface="Calibri" panose="020F0502020204030204"/>
+        <a:latin typeface="Calibri"/>
         <a:ea typeface=""/>
         <a:cs typeface=""/>
         <a:font script="Jpan" typeface="ＭＳ 明朝"/>
@@ -17395,7 +17874,7 @@
 </file>
 
 <file path=customXml/itemProps2.xml><?xml version="1.0" encoding="utf-8"?>
-<ds:datastoreItem xmlns:ds="http://schemas.openxmlformats.org/officeDocument/2006/customXml" ds:itemID="{719D27B8-75BC-45F9-A41A-BE1333D70D82}">
+<ds:datastoreItem xmlns:ds="http://schemas.openxmlformats.org/officeDocument/2006/customXml" ds:itemID="{9E2D7DA5-69C6-4E00-8944-059B53935638}">
   <ds:schemaRefs>
     <ds:schemaRef ds:uri="http://schemas.openxmlformats.org/officeDocument/2006/bibliography"/>
   </ds:schemaRefs>

</xml_diff>

<commit_message>
last change for week 3
</commit_message>
<xml_diff>
--- a/Doc/Project Plan ProCP.docx
+++ b/Doc/Project Plan ProCP.docx
@@ -1080,111 +1080,64 @@
           <w:r>
             <w:fldChar w:fldCharType="separate"/>
           </w:r>
-          <w:bookmarkStart w:id="0" w:name="_GoBack"/>
-          <w:bookmarkEnd w:id="0"/>
-          <w:r>
-            <w:rPr>
-              <w:rStyle w:val="Hyperlink"/>
-              <w:noProof/>
-            </w:rPr>
-            <w:fldChar w:fldCharType="begin"/>
-          </w:r>
-          <w:r>
-            <w:rPr>
-              <w:rStyle w:val="Hyperlink"/>
-              <w:noProof/>
-            </w:rPr>
-            <w:instrText xml:space="preserve"> </w:instrText>
-          </w:r>
-          <w:r>
-            <w:rPr>
-              <w:noProof/>
-            </w:rPr>
-            <w:instrText>HYPERLINK \l "_Toc413141840"</w:instrText>
-          </w:r>
-          <w:r>
-            <w:rPr>
-              <w:rStyle w:val="Hyperlink"/>
-              <w:noProof/>
-            </w:rPr>
-            <w:instrText xml:space="preserve"> </w:instrText>
-          </w:r>
-          <w:r>
-            <w:rPr>
-              <w:rStyle w:val="Hyperlink"/>
-              <w:noProof/>
-            </w:rPr>
-          </w:r>
-          <w:r>
-            <w:rPr>
-              <w:rStyle w:val="Hyperlink"/>
-              <w:noProof/>
-            </w:rPr>
-            <w:fldChar w:fldCharType="separate"/>
-          </w:r>
-          <w:r>
-            <w:rPr>
-              <w:rStyle w:val="Hyperlink"/>
-              <w:b/>
-              <w:noProof/>
-            </w:rPr>
-            <w:t>INTRODUCTION</w:t>
-          </w:r>
-          <w:r>
-            <w:rPr>
-              <w:noProof/>
-              <w:webHidden/>
-            </w:rPr>
-            <w:tab/>
-          </w:r>
-          <w:r>
-            <w:rPr>
-              <w:noProof/>
-              <w:webHidden/>
-            </w:rPr>
-            <w:fldChar w:fldCharType="begin"/>
-          </w:r>
-          <w:r>
-            <w:rPr>
-              <w:noProof/>
-              <w:webHidden/>
-            </w:rPr>
-            <w:instrText xml:space="preserve"> PAGEREF _Toc413141840 \h </w:instrText>
-          </w:r>
-          <w:r>
-            <w:rPr>
-              <w:noProof/>
-              <w:webHidden/>
-            </w:rPr>
-          </w:r>
-          <w:r>
-            <w:rPr>
-              <w:noProof/>
-              <w:webHidden/>
-            </w:rPr>
-            <w:fldChar w:fldCharType="separate"/>
-          </w:r>
-          <w:r>
-            <w:rPr>
-              <w:noProof/>
-              <w:webHidden/>
-            </w:rPr>
-            <w:t>2</w:t>
-          </w:r>
-          <w:r>
-            <w:rPr>
-              <w:noProof/>
-              <w:webHidden/>
-            </w:rPr>
-            <w:fldChar w:fldCharType="end"/>
-          </w:r>
-          <w:r>
-            <w:rPr>
-              <w:rStyle w:val="Hyperlink"/>
-              <w:noProof/>
-            </w:rPr>
-            <w:fldChar w:fldCharType="end"/>
-          </w:r>
+          <w:hyperlink w:anchor="_Toc413141840" w:history="1">
+            <w:r>
+              <w:rPr>
+                <w:rStyle w:val="Hyperlink"/>
+                <w:b/>
+                <w:noProof/>
+              </w:rPr>
+              <w:t>INTRODUCTION</w:t>
+            </w:r>
+            <w:r>
+              <w:rPr>
+                <w:noProof/>
+                <w:webHidden/>
+              </w:rPr>
+              <w:tab/>
+            </w:r>
+            <w:r>
+              <w:rPr>
+                <w:noProof/>
+                <w:webHidden/>
+              </w:rPr>
+              <w:fldChar w:fldCharType="begin"/>
+            </w:r>
+            <w:r>
+              <w:rPr>
+                <w:noProof/>
+                <w:webHidden/>
+              </w:rPr>
+              <w:instrText xml:space="preserve"> PAGEREF _Toc413141840 \h </w:instrText>
+            </w:r>
+            <w:r>
+              <w:rPr>
+                <w:noProof/>
+                <w:webHidden/>
+              </w:rPr>
+            </w:r>
+            <w:r>
+              <w:rPr>
+                <w:noProof/>
+                <w:webHidden/>
+              </w:rPr>
+              <w:fldChar w:fldCharType="separate"/>
+            </w:r>
+            <w:r>
+              <w:rPr>
+                <w:noProof/>
+                <w:webHidden/>
+              </w:rPr>
+              <w:t>2</w:t>
+            </w:r>
+            <w:r>
+              <w:rPr>
+                <w:noProof/>
+                <w:webHidden/>
+              </w:rPr>
+              <w:fldChar w:fldCharType="end"/>
+            </w:r>
+          </w:hyperlink>
         </w:p>
         <w:p>
           <w:pPr>
@@ -3358,7 +3311,7 @@
           <w:szCs w:val="22"/>
         </w:rPr>
       </w:pPr>
-      <w:bookmarkStart w:id="1" w:name="_Toc413141840"/>
+      <w:bookmarkStart w:id="0" w:name="_Toc413141840"/>
       <w:r>
         <w:rPr>
           <w:b/>
@@ -3367,7 +3320,7 @@
         </w:rPr>
         <w:t>INTRODUCTION</w:t>
       </w:r>
-      <w:bookmarkEnd w:id="1"/>
+      <w:bookmarkEnd w:id="0"/>
     </w:p>
     <w:p/>
     <w:p>
@@ -3433,7 +3386,7 @@
           <w:szCs w:val="22"/>
         </w:rPr>
       </w:pPr>
-      <w:bookmarkStart w:id="2" w:name="_Toc413141841"/>
+      <w:bookmarkStart w:id="1" w:name="_Toc413141841"/>
       <w:r>
         <w:rPr>
           <w:b/>
@@ -3443,7 +3396,7 @@
         <w:lastRenderedPageBreak/>
         <w:t>PROJECT STATEMENT</w:t>
       </w:r>
-      <w:bookmarkEnd w:id="2"/>
+      <w:bookmarkEnd w:id="1"/>
       <w:r>
         <w:rPr>
           <w:b/>
@@ -3466,9 +3419,9 @@
           <w:szCs w:val="22"/>
         </w:rPr>
       </w:pPr>
-      <w:bookmarkStart w:id="3" w:name="_Toc411893192"/>
-      <w:bookmarkStart w:id="4" w:name="_Toc411899475"/>
-      <w:bookmarkStart w:id="5" w:name="_Toc413141842"/>
+      <w:bookmarkStart w:id="2" w:name="_Toc411893192"/>
+      <w:bookmarkStart w:id="3" w:name="_Toc411899475"/>
+      <w:bookmarkStart w:id="4" w:name="_Toc413141842"/>
       <w:r>
         <w:rPr>
           <w:sz w:val="22"/>
@@ -3476,9 +3429,9 @@
         </w:rPr>
         <w:t>Formal Client</w:t>
       </w:r>
+      <w:bookmarkEnd w:id="2"/>
       <w:bookmarkEnd w:id="3"/>
       <w:bookmarkEnd w:id="4"/>
-      <w:bookmarkEnd w:id="5"/>
     </w:p>
     <w:p>
       <w:pPr>
@@ -3506,7 +3459,7 @@
           <w:szCs w:val="22"/>
         </w:rPr>
       </w:pPr>
-      <w:bookmarkStart w:id="6" w:name="_Toc413141843"/>
+      <w:bookmarkStart w:id="5" w:name="_Toc413141843"/>
       <w:r>
         <w:rPr>
           <w:sz w:val="22"/>
@@ -3514,7 +3467,7 @@
         </w:rPr>
         <w:t>Project Leader</w:t>
       </w:r>
-      <w:bookmarkEnd w:id="6"/>
+      <w:bookmarkEnd w:id="5"/>
     </w:p>
     <w:p>
       <w:pPr>
@@ -3548,7 +3501,7 @@
           <w:szCs w:val="22"/>
         </w:rPr>
       </w:pPr>
-      <w:bookmarkStart w:id="7" w:name="_Toc413141844"/>
+      <w:bookmarkStart w:id="6" w:name="_Toc413141844"/>
       <w:r>
         <w:rPr>
           <w:sz w:val="22"/>
@@ -3556,7 +3509,7 @@
         </w:rPr>
         <w:t>Current Situation</w:t>
       </w:r>
-      <w:bookmarkEnd w:id="7"/>
+      <w:bookmarkEnd w:id="6"/>
       <w:r>
         <w:rPr>
           <w:sz w:val="22"/>
@@ -3609,7 +3562,7 @@
           <w:szCs w:val="22"/>
         </w:rPr>
       </w:pPr>
-      <w:bookmarkStart w:id="8" w:name="_Toc413141845"/>
+      <w:bookmarkStart w:id="7" w:name="_Toc413141845"/>
       <w:r>
         <w:rPr>
           <w:sz w:val="22"/>
@@ -3617,7 +3570,7 @@
         </w:rPr>
         <w:t>Project justification</w:t>
       </w:r>
-      <w:bookmarkEnd w:id="8"/>
+      <w:bookmarkEnd w:id="7"/>
     </w:p>
     <w:p>
       <w:pPr>
@@ -3640,7 +3593,7 @@
           <w:szCs w:val="22"/>
         </w:rPr>
       </w:pPr>
-      <w:bookmarkStart w:id="9" w:name="_Toc413141846"/>
+      <w:bookmarkStart w:id="8" w:name="_Toc413141846"/>
       <w:r>
         <w:rPr>
           <w:sz w:val="22"/>
@@ -3648,7 +3601,7 @@
         </w:rPr>
         <w:t>Project Product</w:t>
       </w:r>
-      <w:bookmarkEnd w:id="9"/>
+      <w:bookmarkEnd w:id="8"/>
       <w:r>
         <w:rPr>
           <w:sz w:val="22"/>
@@ -3695,7 +3648,7 @@
           <w:color w:val="2E74B5" w:themeColor="accent1" w:themeShade="BF"/>
         </w:rPr>
       </w:pPr>
-      <w:bookmarkStart w:id="10" w:name="_Toc413141847"/>
+      <w:bookmarkStart w:id="9" w:name="_Toc413141847"/>
       <w:r>
         <w:rPr>
           <w:rStyle w:val="Heading2Char"/>
@@ -3704,17 +3657,17 @@
         </w:rPr>
         <w:t>Project deliverable and non-deliverable</w:t>
       </w:r>
-      <w:bookmarkEnd w:id="10"/>
+      <w:bookmarkEnd w:id="9"/>
     </w:p>
     <w:p>
       <w:pPr>
         <w:pStyle w:val="Heading3"/>
       </w:pPr>
-      <w:bookmarkStart w:id="11" w:name="_Toc413141848"/>
+      <w:bookmarkStart w:id="10" w:name="_Toc413141848"/>
       <w:r>
         <w:t>Deliverables:</w:t>
       </w:r>
-      <w:bookmarkEnd w:id="11"/>
+      <w:bookmarkEnd w:id="10"/>
     </w:p>
     <w:p>
       <w:pPr>
@@ -3823,11 +3776,11 @@
         <w:pStyle w:val="Heading3"/>
         <w:ind w:left="142"/>
       </w:pPr>
-      <w:bookmarkStart w:id="12" w:name="_Toc413141849"/>
+      <w:bookmarkStart w:id="11" w:name="_Toc413141849"/>
       <w:r>
         <w:t>Non-Deliverable:</w:t>
       </w:r>
-      <w:bookmarkEnd w:id="12"/>
+      <w:bookmarkEnd w:id="11"/>
     </w:p>
     <w:p>
       <w:pPr>
@@ -3969,7 +3922,7 @@
           <w:szCs w:val="22"/>
         </w:rPr>
       </w:pPr>
-      <w:bookmarkStart w:id="13" w:name="_Toc413141850"/>
+      <w:bookmarkStart w:id="12" w:name="_Toc413141850"/>
       <w:r>
         <w:rPr>
           <w:b/>
@@ -3979,23 +3932,23 @@
         <w:lastRenderedPageBreak/>
         <w:t>Project Constraint</w:t>
       </w:r>
-      <w:bookmarkEnd w:id="13"/>
+      <w:bookmarkEnd w:id="12"/>
     </w:p>
     <w:p>
       <w:pPr>
         <w:pStyle w:val="Heading3"/>
       </w:pPr>
-      <w:bookmarkStart w:id="14" w:name="_Toc379536155"/>
-      <w:bookmarkStart w:id="15" w:name="_Toc379537499"/>
-      <w:bookmarkStart w:id="16" w:name="_Toc380961850"/>
-      <w:bookmarkStart w:id="17" w:name="_Toc413141851"/>
+      <w:bookmarkStart w:id="13" w:name="_Toc379536155"/>
+      <w:bookmarkStart w:id="14" w:name="_Toc379537499"/>
+      <w:bookmarkStart w:id="15" w:name="_Toc380961850"/>
+      <w:bookmarkStart w:id="16" w:name="_Toc413141851"/>
       <w:r>
         <w:t>Time</w:t>
       </w:r>
+      <w:bookmarkEnd w:id="13"/>
       <w:bookmarkEnd w:id="14"/>
       <w:bookmarkEnd w:id="15"/>
       <w:bookmarkEnd w:id="16"/>
-      <w:bookmarkEnd w:id="17"/>
       <w:r>
         <w:t xml:space="preserve"> </w:t>
       </w:r>
@@ -4019,82 +3972,79 @@
       <w:pPr>
         <w:pStyle w:val="Heading3"/>
       </w:pPr>
-      <w:bookmarkStart w:id="18" w:name="_Toc379536157"/>
-      <w:bookmarkStart w:id="19" w:name="_Toc379537501"/>
-      <w:bookmarkStart w:id="20" w:name="_Toc380961852"/>
-      <w:bookmarkStart w:id="21" w:name="_Toc413141852"/>
+      <w:bookmarkStart w:id="17" w:name="_Toc379536157"/>
+      <w:bookmarkStart w:id="18" w:name="_Toc379537501"/>
+      <w:bookmarkStart w:id="19" w:name="_Toc380961852"/>
+      <w:bookmarkStart w:id="20" w:name="_Toc413141852"/>
       <w:r>
         <w:t>Programming techniques and tools for development</w:t>
       </w:r>
+      <w:bookmarkEnd w:id="17"/>
       <w:bookmarkEnd w:id="18"/>
       <w:bookmarkEnd w:id="19"/>
       <w:bookmarkEnd w:id="20"/>
+    </w:p>
+    <w:p>
+      <w:pPr>
+        <w:spacing w:after="0" w:line="264" w:lineRule="auto"/>
+      </w:pPr>
+      <w:r>
+        <w:t>We will use C# Language to develop the software.</w:t>
+      </w:r>
+    </w:p>
+    <w:p>
+      <w:pPr>
+        <w:pStyle w:val="ListParagraph"/>
+        <w:spacing w:after="200" w:line="276" w:lineRule="auto"/>
+        <w:ind w:left="1455"/>
+        <w:rPr>
+          <w:rFonts w:cstheme="minorHAnsi"/>
+          <w:color w:val="2E74B5" w:themeColor="accent1" w:themeShade="BF"/>
+        </w:rPr>
+      </w:pPr>
+    </w:p>
+    <w:p>
+      <w:pPr>
+        <w:spacing w:after="200" w:line="276" w:lineRule="auto"/>
+        <w:rPr>
+          <w:rFonts w:cstheme="minorHAnsi"/>
+        </w:rPr>
+      </w:pPr>
+    </w:p>
+    <w:p>
+      <w:pPr>
+        <w:pStyle w:val="Heading2"/>
+        <w:rPr>
+          <w:sz w:val="22"/>
+          <w:szCs w:val="22"/>
+        </w:rPr>
+      </w:pPr>
+      <w:bookmarkStart w:id="21" w:name="_Toc413141853"/>
+      <w:r>
+        <w:rPr>
+          <w:b/>
+          <w:sz w:val="22"/>
+          <w:szCs w:val="22"/>
+        </w:rPr>
+        <w:t>Risks</w:t>
+      </w:r>
       <w:bookmarkEnd w:id="21"/>
     </w:p>
     <w:p>
       <w:pPr>
-        <w:spacing w:after="0" w:line="264" w:lineRule="auto"/>
-      </w:pPr>
-      <w:r>
-        <w:t>We will use C# Language to develop the software.</w:t>
-      </w:r>
-    </w:p>
-    <w:p>
-      <w:pPr>
-        <w:pStyle w:val="ListParagraph"/>
-        <w:spacing w:after="200" w:line="276" w:lineRule="auto"/>
-        <w:ind w:left="1455"/>
-        <w:rPr>
-          <w:rFonts w:cstheme="minorHAnsi"/>
-          <w:color w:val="2E74B5" w:themeColor="accent1" w:themeShade="BF"/>
-        </w:rPr>
-      </w:pPr>
-    </w:p>
-    <w:p>
-      <w:pPr>
-        <w:spacing w:after="200" w:line="276" w:lineRule="auto"/>
-        <w:rPr>
-          <w:rFonts w:cstheme="minorHAnsi"/>
-        </w:rPr>
-      </w:pPr>
-    </w:p>
-    <w:p>
-      <w:pPr>
-        <w:pStyle w:val="Heading2"/>
-        <w:rPr>
-          <w:sz w:val="22"/>
-          <w:szCs w:val="22"/>
-        </w:rPr>
-      </w:pPr>
-      <w:bookmarkStart w:id="22" w:name="_Toc413141853"/>
-      <w:r>
-        <w:rPr>
-          <w:b/>
-          <w:sz w:val="22"/>
-          <w:szCs w:val="22"/>
-        </w:rPr>
-        <w:t>Risks</w:t>
+        <w:pStyle w:val="Heading3"/>
+      </w:pPr>
+      <w:bookmarkStart w:id="22" w:name="_Toc413141854"/>
+      <w:r>
+        <w:t>1.</w:t>
+      </w:r>
+      <w:r>
+        <w:t xml:space="preserve"> </w:t>
+      </w:r>
+      <w:r>
+        <w:t>Problem to manage time</w:t>
       </w:r>
       <w:bookmarkEnd w:id="22"/>
-    </w:p>
-    <w:p>
-      <w:pPr>
-        <w:pStyle w:val="Heading3"/>
-      </w:pPr>
-      <w:bookmarkStart w:id="23" w:name="_Toc413141854"/>
-      <w:r>
-        <w:t>1</w:t>
-      </w:r>
-      <w:r>
-        <w:t>.</w:t>
-      </w:r>
-      <w:r>
-        <w:t xml:space="preserve"> </w:t>
-      </w:r>
-      <w:r>
-        <w:t>Problem to manage time</w:t>
-      </w:r>
-      <w:bookmarkEnd w:id="23"/>
     </w:p>
     <w:p>
       <w:pPr>
@@ -4230,13 +4180,7 @@
         <w:t xml:space="preserve">     </w:t>
       </w:r>
       <w:r>
-        <w:t xml:space="preserve">We will try not to include those time as a working time in our project plan </w:t>
-      </w:r>
-      <w:r>
-        <w:t>.</w:t>
-      </w:r>
-      <w:r>
-        <w:t xml:space="preserve">Will give more time on it.    </w:t>
+        <w:t xml:space="preserve">We will try not to include those time as a working time in our project plan .Will give more time on it.    </w:t>
       </w:r>
     </w:p>
     <w:p>
@@ -4255,7 +4199,7 @@
       <w:r>
         <w:t xml:space="preserve">        </w:t>
       </w:r>
-      <w:bookmarkStart w:id="24" w:name="_Toc413141855"/>
+      <w:bookmarkStart w:id="23" w:name="_Toc413141855"/>
       <w:proofErr w:type="gramStart"/>
       <w:r>
         <w:t>2.</w:t>
@@ -4266,6 +4210,246 @@
       <w:proofErr w:type="gramEnd"/>
       <w:r>
         <w:t xml:space="preserve"> of file</w:t>
+      </w:r>
+      <w:bookmarkEnd w:id="23"/>
+    </w:p>
+    <w:p>
+      <w:pPr>
+        <w:jc w:val="both"/>
+        <w:rPr>
+          <w:iCs/>
+        </w:rPr>
+      </w:pPr>
+      <w:r>
+        <w:rPr>
+          <w:b/>
+          <w:bCs/>
+          <w:iCs/>
+        </w:rPr>
+        <w:tab/>
+      </w:r>
+      <w:r>
+        <w:rPr>
+          <w:b/>
+          <w:bCs/>
+          <w:iCs/>
+        </w:rPr>
+        <w:tab/>
+      </w:r>
+      <w:r>
+        <w:rPr>
+          <w:iCs/>
+        </w:rPr>
+        <w:t xml:space="preserve">Since all works are done in computer, the project files may </w:t>
+      </w:r>
+      <w:proofErr w:type="gramStart"/>
+      <w:r>
+        <w:rPr>
+          <w:iCs/>
+        </w:rPr>
+        <w:t>lost</w:t>
+      </w:r>
+      <w:proofErr w:type="gramEnd"/>
+      <w:r>
+        <w:rPr>
+          <w:iCs/>
+        </w:rPr>
+        <w:t xml:space="preserve"> because of some problems on computer like hard disk crash.</w:t>
+      </w:r>
+    </w:p>
+    <w:p>
+      <w:pPr>
+        <w:jc w:val="both"/>
+        <w:rPr>
+          <w:iCs/>
+        </w:rPr>
+      </w:pPr>
+      <w:r>
+        <w:rPr>
+          <w:iCs/>
+        </w:rPr>
+        <w:t xml:space="preserve">    </w:t>
+      </w:r>
+      <w:r>
+        <w:rPr>
+          <w:b/>
+          <w:bCs/>
+          <w:i/>
+        </w:rPr>
+        <w:t>Effect:</w:t>
+      </w:r>
+      <w:r>
+        <w:rPr>
+          <w:iCs/>
+        </w:rPr>
+        <w:t xml:space="preserve"> </w:t>
+      </w:r>
+      <w:r>
+        <w:rPr>
+          <w:iCs/>
+        </w:rPr>
+        <w:t xml:space="preserve">It will completely </w:t>
+      </w:r>
+      <w:proofErr w:type="gramStart"/>
+      <w:r>
+        <w:rPr>
+          <w:iCs/>
+        </w:rPr>
+        <w:t>effect</w:t>
+      </w:r>
+      <w:proofErr w:type="gramEnd"/>
+      <w:r>
+        <w:rPr>
+          <w:iCs/>
+        </w:rPr>
+        <w:t xml:space="preserve"> our work. We have to do all the work again.</w:t>
+      </w:r>
+    </w:p>
+    <w:p>
+      <w:pPr>
+        <w:jc w:val="both"/>
+        <w:rPr>
+          <w:iCs/>
+        </w:rPr>
+      </w:pPr>
+      <w:r>
+        <w:rPr>
+          <w:iCs/>
+        </w:rPr>
+        <w:t xml:space="preserve">    </w:t>
+      </w:r>
+      <w:r>
+        <w:rPr>
+          <w:b/>
+          <w:bCs/>
+          <w:i/>
+        </w:rPr>
+        <w:t>Chances:</w:t>
+      </w:r>
+      <w:r>
+        <w:rPr>
+          <w:iCs/>
+        </w:rPr>
+        <w:t xml:space="preserve"> There is very less chances of occurring the problem</w:t>
+      </w:r>
+    </w:p>
+    <w:p>
+      <w:pPr>
+        <w:jc w:val="both"/>
+        <w:rPr>
+          <w:iCs/>
+        </w:rPr>
+      </w:pPr>
+      <w:r>
+        <w:rPr>
+          <w:iCs/>
+        </w:rPr>
+        <w:t xml:space="preserve">    </w:t>
+      </w:r>
+      <w:r>
+        <w:rPr>
+          <w:b/>
+          <w:bCs/>
+          <w:i/>
+        </w:rPr>
+        <w:t>Solution</w:t>
+      </w:r>
+      <w:r>
+        <w:rPr>
+          <w:b/>
+          <w:bCs/>
+          <w:i/>
+        </w:rPr>
+        <w:t xml:space="preserve">: </w:t>
+      </w:r>
+      <w:r>
+        <w:rPr>
+          <w:iCs/>
+        </w:rPr>
+        <w:t>W</w:t>
+      </w:r>
+      <w:r>
+        <w:rPr>
+          <w:iCs/>
+        </w:rPr>
+        <w:t>e share all our work with grou</w:t>
+      </w:r>
+      <w:r>
+        <w:rPr>
+          <w:iCs/>
+        </w:rPr>
+        <w:t>p member and use cloud like GitHub</w:t>
+      </w:r>
+      <w:r>
+        <w:rPr>
+          <w:iCs/>
+        </w:rPr>
+        <w:t xml:space="preserve"> to store our work.</w:t>
+      </w:r>
+    </w:p>
+    <w:p>
+      <w:pPr>
+        <w:jc w:val="both"/>
+        <w:rPr>
+          <w:iCs/>
+        </w:rPr>
+      </w:pPr>
+      <w:r>
+        <w:rPr>
+          <w:iCs/>
+        </w:rPr>
+        <w:t xml:space="preserve">   </w:t>
+      </w:r>
+    </w:p>
+    <w:p>
+      <w:pPr>
+        <w:tabs>
+          <w:tab w:val="left" w:pos="6180"/>
+        </w:tabs>
+        <w:rPr>
+          <w:iCs/>
+        </w:rPr>
+      </w:pPr>
+    </w:p>
+    <w:p>
+      <w:pPr>
+        <w:tabs>
+          <w:tab w:val="left" w:pos="6180"/>
+        </w:tabs>
+        <w:rPr>
+          <w:iCs/>
+        </w:rPr>
+      </w:pPr>
+    </w:p>
+    <w:p/>
+    <w:p>
+      <w:pPr>
+        <w:jc w:val="both"/>
+        <w:rPr>
+          <w:bCs/>
+          <w:iCs/>
+        </w:rPr>
+      </w:pPr>
+    </w:p>
+    <w:p>
+      <w:pPr>
+        <w:pStyle w:val="Heading3"/>
+      </w:pPr>
+      <w:r>
+        <w:t xml:space="preserve">        </w:t>
+      </w:r>
+      <w:bookmarkStart w:id="24" w:name="_Toc413141856"/>
+      <w:r>
+        <w:t>3</w:t>
+      </w:r>
+      <w:r>
+        <w:t>.</w:t>
+      </w:r>
+      <w:r>
+        <w:t xml:space="preserve"> </w:t>
+      </w:r>
+      <w:r>
+        <w:t>Requirement</w:t>
       </w:r>
       <w:bookmarkEnd w:id="24"/>
     </w:p>
@@ -4296,21 +4480,19 @@
         <w:rPr>
           <w:iCs/>
         </w:rPr>
-        <w:t xml:space="preserve">Since all works are done in computer, the project files may </w:t>
-      </w:r>
-      <w:proofErr w:type="gramStart"/>
+        <w:t>Client may increase the requirement of function of the application.</w:t>
+      </w:r>
       <w:r>
         <w:rPr>
           <w:iCs/>
         </w:rPr>
-        <w:t>lost</w:t>
-      </w:r>
-      <w:proofErr w:type="gramEnd"/>
+        <w:tab/>
+      </w:r>
       <w:r>
         <w:rPr>
           <w:iCs/>
         </w:rPr>
-        <w:t xml:space="preserve"> because of some problems on computer like hard disk crash.</w:t>
+        <w:tab/>
       </w:r>
     </w:p>
     <w:p>
@@ -4324,7 +4506,7 @@
         <w:rPr>
           <w:iCs/>
         </w:rPr>
-        <w:t xml:space="preserve">    </w:t>
+        <w:tab/>
       </w:r>
       <w:r>
         <w:rPr>
@@ -4338,28 +4520,28 @@
         <w:rPr>
           <w:iCs/>
         </w:rPr>
-        <w:t xml:space="preserve"> </w:t>
+        <w:t xml:space="preserve"> will affect our project as</w:t>
       </w:r>
       <w:r>
         <w:rPr>
           <w:iCs/>
         </w:rPr>
-        <w:t xml:space="preserve">It will completely </w:t>
+        <w:t xml:space="preserve"> we have limited </w:t>
       </w:r>
       <w:proofErr w:type="gramStart"/>
       <w:r>
         <w:rPr>
           <w:iCs/>
         </w:rPr>
-        <w:t>effect</w:t>
+        <w:t xml:space="preserve">time </w:t>
+      </w:r>
+      <w:r>
+        <w:rPr>
+          <w:iCs/>
+        </w:rPr>
+        <w:t>.</w:t>
       </w:r>
       <w:proofErr w:type="gramEnd"/>
-      <w:r>
-        <w:rPr>
-          <w:iCs/>
-        </w:rPr>
-        <w:t xml:space="preserve"> our work. We have to do all the work again.</w:t>
-      </w:r>
     </w:p>
     <w:p>
       <w:pPr>
@@ -4372,7 +4554,7 @@
         <w:rPr>
           <w:iCs/>
         </w:rPr>
-        <w:t xml:space="preserve">    </w:t>
+        <w:tab/>
       </w:r>
       <w:r>
         <w:rPr>
@@ -4380,27 +4562,7 @@
           <w:bCs/>
           <w:i/>
         </w:rPr>
-        <w:t>Chances:</w:t>
-      </w:r>
-      <w:r>
-        <w:rPr>
-          <w:iCs/>
-        </w:rPr>
-        <w:t xml:space="preserve"> There is very less chances of occurring the problem</w:t>
-      </w:r>
-    </w:p>
-    <w:p>
-      <w:pPr>
-        <w:jc w:val="both"/>
-        <w:rPr>
-          <w:iCs/>
-        </w:rPr>
-      </w:pPr>
-      <w:r>
-        <w:rPr>
-          <w:iCs/>
-        </w:rPr>
-        <w:t xml:space="preserve">    </w:t>
+        <w:t>Chances</w:t>
       </w:r>
       <w:r>
         <w:rPr>
@@ -4408,7 +4570,48 @@
           <w:bCs/>
           <w:i/>
         </w:rPr>
-        <w:t>Solution</w:t>
+        <w:t xml:space="preserve">: </w:t>
+      </w:r>
+      <w:r>
+        <w:rPr>
+          <w:iCs/>
+        </w:rPr>
+        <w:t xml:space="preserve">I see there </w:t>
+      </w:r>
+      <w:r>
+        <w:rPr>
+          <w:iCs/>
+        </w:rPr>
+        <w:t>is less</w:t>
+      </w:r>
+      <w:r>
+        <w:rPr>
+          <w:iCs/>
+        </w:rPr>
+        <w:t xml:space="preserve"> chances that client will increase the requirement of project because </w:t>
+      </w:r>
+      <w:r>
+        <w:rPr>
+          <w:iCs/>
+        </w:rPr>
+        <w:t>we already discussed what we will deliver</w:t>
+      </w:r>
+      <w:r>
+        <w:rPr>
+          <w:iCs/>
+        </w:rPr>
+        <w:t>.</w:t>
+      </w:r>
+    </w:p>
+    <w:p>
+      <w:pPr>
+        <w:jc w:val="both"/>
+      </w:pPr>
+      <w:r>
+        <w:rPr>
+          <w:iCs/>
+        </w:rPr>
+        <w:tab/>
       </w:r>
       <w:r>
         <w:rPr>
@@ -4416,277 +4619,18 @@
           <w:bCs/>
           <w:i/>
         </w:rPr>
-        <w:t xml:space="preserve">: </w:t>
+        <w:t xml:space="preserve">Solution: </w:t>
       </w:r>
       <w:r>
         <w:rPr>
           <w:iCs/>
         </w:rPr>
-        <w:t>W</w:t>
-      </w:r>
-      <w:r>
-        <w:rPr>
-          <w:iCs/>
-        </w:rPr>
-        <w:t>e share all our work with grou</w:t>
-      </w:r>
-      <w:r>
-        <w:rPr>
-          <w:iCs/>
-        </w:rPr>
-        <w:t>p member and use cloud like GitHub</w:t>
-      </w:r>
-      <w:r>
-        <w:rPr>
-          <w:iCs/>
-        </w:rPr>
-        <w:t xml:space="preserve"> to store our work.</w:t>
-      </w:r>
-    </w:p>
-    <w:p>
-      <w:pPr>
-        <w:jc w:val="both"/>
-        <w:rPr>
-          <w:iCs/>
-        </w:rPr>
-      </w:pPr>
-      <w:r>
-        <w:rPr>
-          <w:iCs/>
-        </w:rPr>
-        <w:t xml:space="preserve">   </w:t>
-      </w:r>
-    </w:p>
-    <w:p>
-      <w:pPr>
-        <w:tabs>
-          <w:tab w:val="left" w:pos="6180"/>
-        </w:tabs>
-        <w:rPr>
-          <w:iCs/>
-        </w:rPr>
-      </w:pPr>
-    </w:p>
-    <w:p>
-      <w:pPr>
-        <w:tabs>
-          <w:tab w:val="left" w:pos="6180"/>
-        </w:tabs>
-        <w:rPr>
-          <w:iCs/>
-        </w:rPr>
-      </w:pPr>
+        <w:t>will make a MOSCOW list and approve from client which are must requirement for this project</w:t>
+      </w:r>
     </w:p>
     <w:p/>
     <w:p>
       <w:pPr>
-        <w:jc w:val="both"/>
-        <w:rPr>
-          <w:bCs/>
-          <w:iCs/>
-        </w:rPr>
-      </w:pPr>
-    </w:p>
-    <w:p>
-      <w:pPr>
-        <w:pStyle w:val="Heading3"/>
-      </w:pPr>
-      <w:r>
-        <w:t xml:space="preserve">        </w:t>
-      </w:r>
-      <w:bookmarkStart w:id="25" w:name="_Toc413141856"/>
-      <w:r>
-        <w:t>3</w:t>
-      </w:r>
-      <w:r>
-        <w:t>.</w:t>
-      </w:r>
-      <w:r>
-        <w:t xml:space="preserve"> </w:t>
-      </w:r>
-      <w:r>
-        <w:t>Requirement</w:t>
-      </w:r>
-      <w:bookmarkEnd w:id="25"/>
-    </w:p>
-    <w:p>
-      <w:pPr>
-        <w:jc w:val="both"/>
-        <w:rPr>
-          <w:iCs/>
-        </w:rPr>
-      </w:pPr>
-      <w:r>
-        <w:rPr>
-          <w:b/>
-          <w:bCs/>
-          <w:iCs/>
-        </w:rPr>
-        <w:tab/>
-      </w:r>
-      <w:r>
-        <w:rPr>
-          <w:b/>
-          <w:bCs/>
-          <w:iCs/>
-        </w:rPr>
-        <w:tab/>
-      </w:r>
-      <w:r>
-        <w:rPr>
-          <w:iCs/>
-        </w:rPr>
-        <w:t>Client may increase the requirement of function of the application.</w:t>
-      </w:r>
-      <w:r>
-        <w:rPr>
-          <w:iCs/>
-        </w:rPr>
-        <w:tab/>
-      </w:r>
-      <w:r>
-        <w:rPr>
-          <w:iCs/>
-        </w:rPr>
-        <w:tab/>
-      </w:r>
-    </w:p>
-    <w:p>
-      <w:pPr>
-        <w:jc w:val="both"/>
-        <w:rPr>
-          <w:iCs/>
-        </w:rPr>
-      </w:pPr>
-      <w:r>
-        <w:rPr>
-          <w:iCs/>
-        </w:rPr>
-        <w:tab/>
-      </w:r>
-      <w:r>
-        <w:rPr>
-          <w:b/>
-          <w:bCs/>
-          <w:i/>
-        </w:rPr>
-        <w:t>Effect:</w:t>
-      </w:r>
-      <w:r>
-        <w:rPr>
-          <w:iCs/>
-        </w:rPr>
-        <w:t xml:space="preserve"> will affect our project as</w:t>
-      </w:r>
-      <w:r>
-        <w:rPr>
-          <w:iCs/>
-        </w:rPr>
-        <w:t xml:space="preserve"> we have limited </w:t>
-      </w:r>
-      <w:proofErr w:type="gramStart"/>
-      <w:r>
-        <w:rPr>
-          <w:iCs/>
-        </w:rPr>
-        <w:t xml:space="preserve">time </w:t>
-      </w:r>
-      <w:r>
-        <w:rPr>
-          <w:iCs/>
-        </w:rPr>
-        <w:t>.</w:t>
-      </w:r>
-      <w:proofErr w:type="gramEnd"/>
-    </w:p>
-    <w:p>
-      <w:pPr>
-        <w:jc w:val="both"/>
-        <w:rPr>
-          <w:iCs/>
-        </w:rPr>
-      </w:pPr>
-      <w:r>
-        <w:rPr>
-          <w:iCs/>
-        </w:rPr>
-        <w:tab/>
-      </w:r>
-      <w:r>
-        <w:rPr>
-          <w:b/>
-          <w:bCs/>
-          <w:i/>
-        </w:rPr>
-        <w:t>Chances</w:t>
-      </w:r>
-      <w:r>
-        <w:rPr>
-          <w:b/>
-          <w:bCs/>
-          <w:i/>
-        </w:rPr>
-        <w:t xml:space="preserve">: </w:t>
-      </w:r>
-      <w:r>
-        <w:rPr>
-          <w:iCs/>
-        </w:rPr>
-        <w:t xml:space="preserve">I see there </w:t>
-      </w:r>
-      <w:r>
-        <w:rPr>
-          <w:iCs/>
-        </w:rPr>
-        <w:t>is less</w:t>
-      </w:r>
-      <w:r>
-        <w:rPr>
-          <w:iCs/>
-        </w:rPr>
-        <w:t xml:space="preserve"> chances that client will increase the requirement of project because </w:t>
-      </w:r>
-      <w:r>
-        <w:rPr>
-          <w:iCs/>
-        </w:rPr>
-        <w:t>we already discussed what we will deliver</w:t>
-      </w:r>
-      <w:r>
-        <w:rPr>
-          <w:iCs/>
-        </w:rPr>
-        <w:t>.</w:t>
-      </w:r>
-    </w:p>
-    <w:p>
-      <w:pPr>
-        <w:jc w:val="both"/>
-      </w:pPr>
-      <w:r>
-        <w:rPr>
-          <w:iCs/>
-        </w:rPr>
-        <w:tab/>
-      </w:r>
-      <w:r>
-        <w:rPr>
-          <w:b/>
-          <w:bCs/>
-          <w:i/>
-        </w:rPr>
-        <w:t xml:space="preserve">Solution: </w:t>
-      </w:r>
-      <w:r>
-        <w:rPr>
-          <w:iCs/>
-        </w:rPr>
-        <w:t>will make a MOSCOW list and approve from client which are must requirement for this project</w:t>
-      </w:r>
-    </w:p>
-    <w:p/>
-    <w:p>
-      <w:pPr>
         <w:rPr>
           <w:bCs/>
         </w:rPr>
@@ -4714,7 +4658,7 @@
           <w:szCs w:val="22"/>
         </w:rPr>
       </w:pPr>
-      <w:bookmarkStart w:id="26" w:name="_Toc413141857"/>
+      <w:bookmarkStart w:id="25" w:name="_Toc413141857"/>
       <w:r>
         <w:rPr>
           <w:b/>
@@ -4723,7 +4667,7 @@
         </w:rPr>
         <w:t>Project Phasing</w:t>
       </w:r>
-      <w:bookmarkEnd w:id="26"/>
+      <w:bookmarkEnd w:id="25"/>
     </w:p>
     <w:p>
       <w:pPr>
@@ -4792,7 +4736,7 @@
           <w:szCs w:val="22"/>
         </w:rPr>
       </w:pPr>
-      <w:bookmarkStart w:id="27" w:name="_Toc413141858"/>
+      <w:bookmarkStart w:id="26" w:name="_Toc413141858"/>
       <w:r>
         <w:rPr>
           <w:sz w:val="22"/>
@@ -4800,7 +4744,7 @@
         </w:rPr>
         <w:t>Phase 1:  Requirement Gatherings</w:t>
       </w:r>
-      <w:bookmarkEnd w:id="27"/>
+      <w:bookmarkEnd w:id="26"/>
     </w:p>
     <w:p>
       <w:r>
@@ -5022,7 +4966,7 @@
           <w:szCs w:val="22"/>
         </w:rPr>
       </w:pPr>
-      <w:bookmarkStart w:id="28" w:name="_Toc413141859"/>
+      <w:bookmarkStart w:id="27" w:name="_Toc413141859"/>
       <w:r>
         <w:rPr>
           <w:sz w:val="22"/>
@@ -5030,7 +4974,7 @@
         </w:rPr>
         <w:t>Phase 2:  Initiations</w:t>
       </w:r>
-      <w:bookmarkEnd w:id="28"/>
+      <w:bookmarkEnd w:id="27"/>
     </w:p>
     <w:p>
       <w:r>
@@ -5207,7 +5151,7 @@
           <w:szCs w:val="22"/>
         </w:rPr>
       </w:pPr>
-      <w:bookmarkStart w:id="29" w:name="_Toc413141860"/>
+      <w:bookmarkStart w:id="28" w:name="_Toc413141860"/>
       <w:r>
         <w:rPr>
           <w:sz w:val="22"/>
@@ -5215,7 +5159,7 @@
         </w:rPr>
         <w:t>Phase 3:  Building</w:t>
       </w:r>
-      <w:bookmarkEnd w:id="29"/>
+      <w:bookmarkEnd w:id="28"/>
     </w:p>
     <w:p>
       <w:r>
@@ -5352,7 +5296,7 @@
           <w:szCs w:val="22"/>
         </w:rPr>
       </w:pPr>
-      <w:bookmarkStart w:id="30" w:name="_Toc413141861"/>
+      <w:bookmarkStart w:id="29" w:name="_Toc413141861"/>
       <w:r>
         <w:rPr>
           <w:sz w:val="22"/>
@@ -5360,7 +5304,7 @@
         </w:rPr>
         <w:t>Phase 4:  Finalization</w:t>
       </w:r>
-      <w:bookmarkEnd w:id="30"/>
+      <w:bookmarkEnd w:id="29"/>
     </w:p>
     <w:p>
       <w:r>
@@ -5485,7 +5429,7 @@
           <w:szCs w:val="22"/>
         </w:rPr>
       </w:pPr>
-      <w:bookmarkStart w:id="31" w:name="_Toc413141862"/>
+      <w:bookmarkStart w:id="30" w:name="_Toc413141862"/>
       <w:r>
         <w:rPr>
           <w:b/>
@@ -5494,7 +5438,7 @@
         </w:rPr>
         <w:t>Project Management</w:t>
       </w:r>
-      <w:bookmarkEnd w:id="31"/>
+      <w:bookmarkEnd w:id="30"/>
     </w:p>
     <w:p/>
     <w:p>
@@ -5546,17 +5490,17 @@
       <w:pPr>
         <w:pStyle w:val="Heading3"/>
       </w:pPr>
-      <w:bookmarkStart w:id="32" w:name="_Toc379536169"/>
-      <w:bookmarkStart w:id="33" w:name="_Toc379537513"/>
-      <w:bookmarkStart w:id="34" w:name="_Toc380961865"/>
-      <w:bookmarkStart w:id="35" w:name="_Toc413141863"/>
+      <w:bookmarkStart w:id="31" w:name="_Toc379536169"/>
+      <w:bookmarkStart w:id="32" w:name="_Toc379537513"/>
+      <w:bookmarkStart w:id="33" w:name="_Toc380961865"/>
+      <w:bookmarkStart w:id="34" w:name="_Toc413141863"/>
       <w:r>
         <w:t>Skills</w:t>
       </w:r>
+      <w:bookmarkEnd w:id="31"/>
       <w:bookmarkEnd w:id="32"/>
       <w:bookmarkEnd w:id="33"/>
       <w:bookmarkEnd w:id="34"/>
-      <w:bookmarkEnd w:id="35"/>
     </w:p>
     <w:p>
       <w:pPr>
@@ -5733,17 +5677,17 @@
       <w:pPr>
         <w:pStyle w:val="Heading3"/>
       </w:pPr>
-      <w:bookmarkStart w:id="36" w:name="_Toc379536170"/>
-      <w:bookmarkStart w:id="37" w:name="_Toc379537514"/>
-      <w:bookmarkStart w:id="38" w:name="_Toc380961866"/>
-      <w:bookmarkStart w:id="39" w:name="_Toc413141864"/>
+      <w:bookmarkStart w:id="35" w:name="_Toc379536170"/>
+      <w:bookmarkStart w:id="36" w:name="_Toc379537514"/>
+      <w:bookmarkStart w:id="37" w:name="_Toc380961866"/>
+      <w:bookmarkStart w:id="38" w:name="_Toc413141864"/>
       <w:r>
         <w:t>Quality</w:t>
       </w:r>
+      <w:bookmarkEnd w:id="35"/>
       <w:bookmarkEnd w:id="36"/>
       <w:bookmarkEnd w:id="37"/>
       <w:bookmarkEnd w:id="38"/>
-      <w:bookmarkEnd w:id="39"/>
     </w:p>
     <w:p>
       <w:r>
@@ -6384,18 +6328,18 @@
       <w:pPr>
         <w:pStyle w:val="Heading3"/>
       </w:pPr>
-      <w:bookmarkStart w:id="40" w:name="_Toc379536171"/>
-      <w:bookmarkStart w:id="41" w:name="_Toc379537515"/>
-      <w:bookmarkStart w:id="42" w:name="_Toc380961867"/>
-      <w:bookmarkStart w:id="43" w:name="_Toc413141865"/>
+      <w:bookmarkStart w:id="39" w:name="_Toc379536171"/>
+      <w:bookmarkStart w:id="40" w:name="_Toc379537515"/>
+      <w:bookmarkStart w:id="41" w:name="_Toc380961867"/>
+      <w:bookmarkStart w:id="42" w:name="_Toc413141865"/>
       <w:r>
         <w:lastRenderedPageBreak/>
         <w:t>Time</w:t>
       </w:r>
+      <w:bookmarkEnd w:id="39"/>
       <w:bookmarkEnd w:id="40"/>
       <w:bookmarkEnd w:id="41"/>
       <w:bookmarkEnd w:id="42"/>
-      <w:bookmarkEnd w:id="43"/>
     </w:p>
     <w:p>
       <w:pPr>
@@ -6582,11 +6526,11 @@
       <w:pPr>
         <w:pStyle w:val="Heading3"/>
       </w:pPr>
-      <w:bookmarkStart w:id="44" w:name="_Toc413141866"/>
+      <w:bookmarkStart w:id="43" w:name="_Toc413141866"/>
       <w:r>
         <w:t>Time schedule</w:t>
       </w:r>
-      <w:bookmarkEnd w:id="44"/>
+      <w:bookmarkEnd w:id="43"/>
     </w:p>
     <w:tbl>
       <w:tblPr>
@@ -7514,22 +7458,22 @@
       <w:pPr>
         <w:pStyle w:val="Heading3"/>
       </w:pPr>
-      <w:bookmarkStart w:id="45" w:name="_Toc379536172"/>
-      <w:bookmarkStart w:id="46" w:name="_Toc379537516"/>
-      <w:bookmarkStart w:id="47" w:name="_Toc380961868"/>
+      <w:bookmarkStart w:id="44" w:name="_Toc379536172"/>
+      <w:bookmarkStart w:id="45" w:name="_Toc379537516"/>
+      <w:bookmarkStart w:id="46" w:name="_Toc380961868"/>
     </w:p>
     <w:p>
       <w:pPr>
         <w:pStyle w:val="Heading3"/>
       </w:pPr>
-      <w:bookmarkStart w:id="48" w:name="_Toc413141867"/>
+      <w:bookmarkStart w:id="47" w:name="_Toc413141867"/>
       <w:r>
         <w:t>Information</w:t>
       </w:r>
+      <w:bookmarkEnd w:id="44"/>
       <w:bookmarkEnd w:id="45"/>
       <w:bookmarkEnd w:id="46"/>
       <w:bookmarkEnd w:id="47"/>
-      <w:bookmarkEnd w:id="48"/>
       <w:r>
         <w:t xml:space="preserve"> </w:t>
       </w:r>
@@ -8591,17 +8535,17 @@
       <w:pPr>
         <w:pStyle w:val="Heading3"/>
       </w:pPr>
-      <w:bookmarkStart w:id="49" w:name="_Toc379536173"/>
-      <w:bookmarkStart w:id="50" w:name="_Toc379537517"/>
-      <w:bookmarkStart w:id="51" w:name="_Toc380961869"/>
-      <w:bookmarkStart w:id="52" w:name="_Toc413141868"/>
+      <w:bookmarkStart w:id="48" w:name="_Toc379536173"/>
+      <w:bookmarkStart w:id="49" w:name="_Toc379537517"/>
+      <w:bookmarkStart w:id="50" w:name="_Toc380961869"/>
+      <w:bookmarkStart w:id="51" w:name="_Toc413141868"/>
       <w:r>
         <w:t>Abbreviations</w:t>
       </w:r>
+      <w:bookmarkEnd w:id="48"/>
       <w:bookmarkEnd w:id="49"/>
       <w:bookmarkEnd w:id="50"/>
       <w:bookmarkEnd w:id="51"/>
-      <w:bookmarkEnd w:id="52"/>
       <w:r>
         <w:t xml:space="preserve"> </w:t>
       </w:r>
@@ -8849,15 +8793,15 @@
       <w:pPr>
         <w:pStyle w:val="Heading3"/>
       </w:pPr>
-      <w:bookmarkStart w:id="53" w:name="_Toc379537518"/>
-      <w:bookmarkStart w:id="54" w:name="_Toc380961870"/>
-      <w:bookmarkStart w:id="55" w:name="_Toc413141869"/>
+      <w:bookmarkStart w:id="52" w:name="_Toc379537518"/>
+      <w:bookmarkStart w:id="53" w:name="_Toc380961870"/>
+      <w:bookmarkStart w:id="54" w:name="_Toc413141869"/>
       <w:r>
         <w:t>Organization</w:t>
       </w:r>
+      <w:bookmarkEnd w:id="52"/>
       <w:bookmarkEnd w:id="53"/>
       <w:bookmarkEnd w:id="54"/>
-      <w:bookmarkEnd w:id="55"/>
     </w:p>
     <w:p>
       <w:r>
@@ -8953,8 +8897,12 @@
       </w:r>
     </w:p>
     <w:sectPr>
-      <w:headerReference w:type="default" r:id="rId16"/>
-      <w:footerReference w:type="default" r:id="rId17"/>
+      <w:headerReference w:type="even" r:id="rId16"/>
+      <w:headerReference w:type="default" r:id="rId17"/>
+      <w:footerReference w:type="even" r:id="rId18"/>
+      <w:footerReference w:type="default" r:id="rId19"/>
+      <w:headerReference w:type="first" r:id="rId20"/>
+      <w:footerReference w:type="first" r:id="rId21"/>
       <w:pgSz w:w="12240" w:h="15840"/>
       <w:pgMar w:top="1440" w:right="1440" w:bottom="1440" w:left="1440" w:header="720" w:footer="720" w:gutter="0"/>
       <w:pgNumType w:start="0"/>
@@ -8997,10 +8945,67 @@
     <w:pPr>
       <w:pStyle w:val="Footer"/>
     </w:pPr>
-    <w:r>
-      <w:t>Project Core phase</w:t>
-    </w:r>
   </w:p>
+</w:ftr>
+</file>
+
+<file path=word/footer2.xml><?xml version="1.0" encoding="utf-8"?>
+<w:ftr xmlns:wpc="http://schemas.microsoft.com/office/word/2010/wordprocessingCanvas" xmlns:mc="http://schemas.openxmlformats.org/markup-compatibility/2006" xmlns:o="urn:schemas-microsoft-com:office:office" xmlns:r="http://schemas.openxmlformats.org/officeDocument/2006/relationships" xmlns:m="http://schemas.openxmlformats.org/officeDocument/2006/math" xmlns:v="urn:schemas-microsoft-com:vml" xmlns:wp14="http://schemas.microsoft.com/office/word/2010/wordprocessingDrawing" xmlns:wp="http://schemas.openxmlformats.org/drawingml/2006/wordprocessingDrawing" xmlns:w10="urn:schemas-microsoft-com:office:word" xmlns:w="http://schemas.openxmlformats.org/wordprocessingml/2006/main" xmlns:w14="http://schemas.microsoft.com/office/word/2010/wordml" xmlns:wpg="http://schemas.microsoft.com/office/word/2010/wordprocessingGroup" xmlns:wpi="http://schemas.microsoft.com/office/word/2010/wordprocessingInk" xmlns:wne="http://schemas.microsoft.com/office/word/2006/wordml" xmlns:wps="http://schemas.microsoft.com/office/word/2010/wordprocessingShape" mc:Ignorable="w14 wp14">
+  <w:sdt>
+    <w:sdtPr>
+      <w:id w:val="1857536507"/>
+      <w:docPartObj>
+        <w:docPartGallery w:val="Page Numbers (Bottom of Page)"/>
+        <w:docPartUnique/>
+      </w:docPartObj>
+    </w:sdtPr>
+    <w:sdtEndPr>
+      <w:rPr>
+        <w:noProof/>
+      </w:rPr>
+    </w:sdtEndPr>
+    <w:sdtContent>
+      <w:bookmarkStart w:id="55" w:name="_GoBack" w:displacedByCustomXml="prev"/>
+      <w:bookmarkEnd w:id="55" w:displacedByCustomXml="prev"/>
+      <w:p>
+        <w:pPr>
+          <w:pStyle w:val="Footer"/>
+          <w:jc w:val="right"/>
+        </w:pPr>
+        <w:r>
+          <w:fldChar w:fldCharType="begin"/>
+        </w:r>
+        <w:r>
+          <w:instrText xml:space="preserve"> PAGE   \* MERGEFORMAT </w:instrText>
+        </w:r>
+        <w:r>
+          <w:fldChar w:fldCharType="separate"/>
+        </w:r>
+        <w:r>
+          <w:rPr>
+            <w:noProof/>
+          </w:rPr>
+          <w:t>2</w:t>
+        </w:r>
+        <w:r>
+          <w:rPr>
+            <w:noProof/>
+          </w:rPr>
+          <w:fldChar w:fldCharType="end"/>
+        </w:r>
+      </w:p>
+    </w:sdtContent>
+  </w:sdt>
+  <w:p>
+    <w:pPr>
+      <w:pStyle w:val="Footer"/>
+    </w:pPr>
+  </w:p>
+</w:ftr>
+</file>
+
+<file path=word/footer3.xml><?xml version="1.0" encoding="utf-8"?>
+<w:ftr xmlns:wpc="http://schemas.microsoft.com/office/word/2010/wordprocessingCanvas" xmlns:mc="http://schemas.openxmlformats.org/markup-compatibility/2006" xmlns:o="urn:schemas-microsoft-com:office:office" xmlns:r="http://schemas.openxmlformats.org/officeDocument/2006/relationships" xmlns:m="http://schemas.openxmlformats.org/officeDocument/2006/math" xmlns:v="urn:schemas-microsoft-com:vml" xmlns:wp14="http://schemas.microsoft.com/office/word/2010/wordprocessingDrawing" xmlns:wp="http://schemas.openxmlformats.org/drawingml/2006/wordprocessingDrawing" xmlns:w10="urn:schemas-microsoft-com:office:word" xmlns:w="http://schemas.openxmlformats.org/wordprocessingml/2006/main" xmlns:w14="http://schemas.microsoft.com/office/word/2010/wordml" xmlns:wpg="http://schemas.microsoft.com/office/word/2010/wordprocessingGroup" xmlns:wpi="http://schemas.microsoft.com/office/word/2010/wordprocessingInk" xmlns:wne="http://schemas.microsoft.com/office/word/2006/wordml" xmlns:wps="http://schemas.microsoft.com/office/word/2010/wordprocessingShape" mc:Ignorable="w14 wp14">
   <w:p>
     <w:pPr>
       <w:pStyle w:val="Footer"/>
@@ -9035,6 +9040,16 @@
 </file>
 
 <file path=word/header1.xml><?xml version="1.0" encoding="utf-8"?>
+<w:hdr xmlns:wpc="http://schemas.microsoft.com/office/word/2010/wordprocessingCanvas" xmlns:mc="http://schemas.openxmlformats.org/markup-compatibility/2006" xmlns:o="urn:schemas-microsoft-com:office:office" xmlns:r="http://schemas.openxmlformats.org/officeDocument/2006/relationships" xmlns:m="http://schemas.openxmlformats.org/officeDocument/2006/math" xmlns:v="urn:schemas-microsoft-com:vml" xmlns:wp14="http://schemas.microsoft.com/office/word/2010/wordprocessingDrawing" xmlns:wp="http://schemas.openxmlformats.org/drawingml/2006/wordprocessingDrawing" xmlns:w10="urn:schemas-microsoft-com:office:word" xmlns:w="http://schemas.openxmlformats.org/wordprocessingml/2006/main" xmlns:w14="http://schemas.microsoft.com/office/word/2010/wordml" xmlns:wpg="http://schemas.microsoft.com/office/word/2010/wordprocessingGroup" xmlns:wpi="http://schemas.microsoft.com/office/word/2010/wordprocessingInk" xmlns:wne="http://schemas.microsoft.com/office/word/2006/wordml" xmlns:wps="http://schemas.microsoft.com/office/word/2010/wordprocessingShape" mc:Ignorable="w14 wp14">
+  <w:p>
+    <w:pPr>
+      <w:pStyle w:val="Header"/>
+    </w:pPr>
+  </w:p>
+</w:hdr>
+</file>
+
+<file path=word/header2.xml><?xml version="1.0" encoding="utf-8"?>
 <w:hdr xmlns:wpc="http://schemas.microsoft.com/office/word/2010/wordprocessingCanvas" xmlns:mc="http://schemas.openxmlformats.org/markup-compatibility/2006" xmlns:o="urn:schemas-microsoft-com:office:office" xmlns:r="http://schemas.openxmlformats.org/officeDocument/2006/relationships" xmlns:m="http://schemas.openxmlformats.org/officeDocument/2006/math" xmlns:v="urn:schemas-microsoft-com:vml" xmlns:wp14="http://schemas.microsoft.com/office/word/2010/wordprocessingDrawing" xmlns:wp="http://schemas.openxmlformats.org/drawingml/2006/wordprocessingDrawing" xmlns:w10="urn:schemas-microsoft-com:office:word" xmlns:w="http://schemas.openxmlformats.org/wordprocessingml/2006/main" xmlns:w14="http://schemas.microsoft.com/office/word/2010/wordml" xmlns:wpg="http://schemas.microsoft.com/office/word/2010/wordprocessingGroup" xmlns:wpi="http://schemas.microsoft.com/office/word/2010/wordprocessingInk" xmlns:wne="http://schemas.microsoft.com/office/word/2006/wordml" xmlns:wps="http://schemas.microsoft.com/office/word/2010/wordprocessingShape" mc:Ignorable="w14 wp14">
   <w:p>
     <w:pPr>
@@ -9049,7 +9064,7 @@
       <mc:AlternateContent>
         <mc:Choice Requires="wps">
           <w:drawing>
-            <wp:anchor distT="0" distB="0" distL="114300" distR="114300" simplePos="0" relativeHeight="251659264" behindDoc="0" locked="0" layoutInCell="1" allowOverlap="1">
+            <wp:anchor distT="0" distB="0" distL="114300" distR="114300" simplePos="0" relativeHeight="251659264" behindDoc="0" locked="0" layoutInCell="1" allowOverlap="1" wp14:anchorId="7B36E994" wp14:editId="04ABCAF4">
               <wp:simplePos x="0" y="0"/>
               <wp:positionH relativeFrom="page">
                 <wp:align>center</wp:align>
@@ -9151,6 +9166,16 @@
       </w:sdtContent>
     </w:sdt>
   </w:p>
+  <w:p>
+    <w:pPr>
+      <w:pStyle w:val="Header"/>
+    </w:pPr>
+  </w:p>
+</w:hdr>
+</file>
+
+<file path=word/header3.xml><?xml version="1.0" encoding="utf-8"?>
+<w:hdr xmlns:wpc="http://schemas.microsoft.com/office/word/2010/wordprocessingCanvas" xmlns:mc="http://schemas.openxmlformats.org/markup-compatibility/2006" xmlns:o="urn:schemas-microsoft-com:office:office" xmlns:r="http://schemas.openxmlformats.org/officeDocument/2006/relationships" xmlns:m="http://schemas.openxmlformats.org/officeDocument/2006/math" xmlns:v="urn:schemas-microsoft-com:vml" xmlns:wp14="http://schemas.microsoft.com/office/word/2010/wordprocessingDrawing" xmlns:wp="http://schemas.openxmlformats.org/drawingml/2006/wordprocessingDrawing" xmlns:w10="urn:schemas-microsoft-com:office:word" xmlns:w="http://schemas.openxmlformats.org/wordprocessingml/2006/main" xmlns:w14="http://schemas.microsoft.com/office/word/2010/wordml" xmlns:wpg="http://schemas.microsoft.com/office/word/2010/wordprocessingGroup" xmlns:wpi="http://schemas.microsoft.com/office/word/2010/wordprocessingInk" xmlns:wne="http://schemas.microsoft.com/office/word/2006/wordml" xmlns:wps="http://schemas.microsoft.com/office/word/2010/wordprocessingShape" mc:Ignorable="w14 wp14">
   <w:p>
     <w:pPr>
       <w:pStyle w:val="Header"/>
@@ -14609,66 +14634,66 @@
     </dgm:pt>
   </dgm:ptLst>
   <dgm:cxnLst>
-    <dgm:cxn modelId="{686681B9-7032-4375-B7EC-4F1BF1F5034B}" type="presOf" srcId="{03D4F510-B852-4A87-BA11-728EED2B1778}" destId="{696924CB-059F-4B5F-A6BB-B319BAAEA1B7}" srcOrd="0" destOrd="0" presId="urn:microsoft.com/office/officeart/2005/8/layout/hierarchy1"/>
-    <dgm:cxn modelId="{B007E5E9-EBE6-48B4-9680-2C93ACC8F988}" type="presOf" srcId="{16DE992B-2174-4BC4-B3C3-DBBC2B454A1B}" destId="{3EA23DB4-BCB8-4551-A2D6-238D79A260DA}" srcOrd="0" destOrd="0" presId="urn:microsoft.com/office/officeart/2005/8/layout/hierarchy1"/>
+    <dgm:cxn modelId="{1D21D895-62A4-4AF7-B8C8-407B2177DDA3}" type="presOf" srcId="{76BE864B-454B-459F-AF39-3B5841406DBD}" destId="{5BC75A19-D310-485E-BC32-DD142EF71EC1}" srcOrd="0" destOrd="0" presId="urn:microsoft.com/office/officeart/2005/8/layout/hierarchy1"/>
+    <dgm:cxn modelId="{8BEE1034-CD20-4087-9352-C31565D3DE12}" type="presOf" srcId="{1073FB07-AA12-41AE-B7E0-5831E1FD7193}" destId="{BA55C1A4-48B8-43AB-8021-E3DF3F96B473}" srcOrd="0" destOrd="0" presId="urn:microsoft.com/office/officeart/2005/8/layout/hierarchy1"/>
+    <dgm:cxn modelId="{CA518314-10AF-4A7B-9294-5571430A8BB7}" type="presOf" srcId="{866E958C-CD0E-4E00-B883-4E0895544E98}" destId="{E30DCAE9-8458-40B1-BAE8-37F2DD22113D}" srcOrd="0" destOrd="0" presId="urn:microsoft.com/office/officeart/2005/8/layout/hierarchy1"/>
     <dgm:cxn modelId="{FE404360-9846-4B25-BDC4-D47308BDA9D9}" srcId="{0F522662-21A2-43C3-8ADC-62A9D385AAEB}" destId="{1BBAF529-C354-41CF-B7CC-CAB5AA61774D}" srcOrd="0" destOrd="0" parTransId="{76BE864B-454B-459F-AF39-3B5841406DBD}" sibTransId="{17E7A6A4-54C8-4F27-8786-755E1E5E938B}"/>
-    <dgm:cxn modelId="{11AC7363-B8AB-447F-97BF-C709A6683027}" type="presOf" srcId="{1073FB07-AA12-41AE-B7E0-5831E1FD7193}" destId="{BA55C1A4-48B8-43AB-8021-E3DF3F96B473}" srcOrd="0" destOrd="0" presId="urn:microsoft.com/office/officeart/2005/8/layout/hierarchy1"/>
-    <dgm:cxn modelId="{B7BB3842-943B-4D24-82E2-A88168AE6FBB}" type="presOf" srcId="{76BE864B-454B-459F-AF39-3B5841406DBD}" destId="{5BC75A19-D310-485E-BC32-DD142EF71EC1}" srcOrd="0" destOrd="0" presId="urn:microsoft.com/office/officeart/2005/8/layout/hierarchy1"/>
+    <dgm:cxn modelId="{2C4A0318-5ECB-4FF6-9357-4BDA3FABE08B}" type="presOf" srcId="{2C37E01E-B798-4AE4-BB49-D931ED5A238C}" destId="{D0FFC9F1-48B9-42E9-8E3F-80CA9F25B8BC}" srcOrd="0" destOrd="0" presId="urn:microsoft.com/office/officeart/2005/8/layout/hierarchy1"/>
     <dgm:cxn modelId="{B73378D0-A0F7-494B-9D7F-06D18A573297}" srcId="{0F522662-21A2-43C3-8ADC-62A9D385AAEB}" destId="{866E958C-CD0E-4E00-B883-4E0895544E98}" srcOrd="4" destOrd="0" parTransId="{2C37E01E-B798-4AE4-BB49-D931ED5A238C}" sibTransId="{A967BD47-EC93-4FDF-BCBD-C5E723264EA9}"/>
-    <dgm:cxn modelId="{DA8278DF-6884-4D18-A618-F045DFEC984B}" type="presOf" srcId="{C61D8027-07F7-4361-9AF0-6FA5BB647530}" destId="{7C075B43-4E67-4EAE-86B9-39EE7FEFAA5C}" srcOrd="0" destOrd="0" presId="urn:microsoft.com/office/officeart/2005/8/layout/hierarchy1"/>
-    <dgm:cxn modelId="{39D0AFD9-EB3D-4A12-B5BE-566EEDF1547E}" type="presOf" srcId="{2C37E01E-B798-4AE4-BB49-D931ED5A238C}" destId="{D0FFC9F1-48B9-42E9-8E3F-80CA9F25B8BC}" srcOrd="0" destOrd="0" presId="urn:microsoft.com/office/officeart/2005/8/layout/hierarchy1"/>
-    <dgm:cxn modelId="{3FA085BF-28CB-4A39-A618-4C15F8F6C5CA}" type="presOf" srcId="{0F522662-21A2-43C3-8ADC-62A9D385AAEB}" destId="{532D1C00-2314-4518-964D-B66D2BE6B03B}" srcOrd="0" destOrd="0" presId="urn:microsoft.com/office/officeart/2005/8/layout/hierarchy1"/>
-    <dgm:cxn modelId="{AC2CB2F0-2A46-47F3-9332-ED4133D0DA3D}" type="presOf" srcId="{D470D3A2-C11E-4D3B-8987-144264C81EB1}" destId="{1D45FCB6-832A-4300-8927-4D99B5DD1A04}" srcOrd="0" destOrd="0" presId="urn:microsoft.com/office/officeart/2005/8/layout/hierarchy1"/>
+    <dgm:cxn modelId="{DBBE393B-E4F6-4090-BB8C-E636AC888C24}" type="presOf" srcId="{03D4F510-B852-4A87-BA11-728EED2B1778}" destId="{696924CB-059F-4B5F-A6BB-B319BAAEA1B7}" srcOrd="0" destOrd="0" presId="urn:microsoft.com/office/officeart/2005/8/layout/hierarchy1"/>
+    <dgm:cxn modelId="{2F9CA907-A8D6-42B0-81D0-5355476BE935}" type="presOf" srcId="{0F522662-21A2-43C3-8ADC-62A9D385AAEB}" destId="{532D1C00-2314-4518-964D-B66D2BE6B03B}" srcOrd="0" destOrd="0" presId="urn:microsoft.com/office/officeart/2005/8/layout/hierarchy1"/>
     <dgm:cxn modelId="{D600A9F1-1AFC-4319-9DD3-E876DAC84041}" srcId="{0F522662-21A2-43C3-8ADC-62A9D385AAEB}" destId="{AA34FE71-C41B-41E8-BB8A-866739A6C8DC}" srcOrd="3" destOrd="0" parTransId="{C61D8027-07F7-4361-9AF0-6FA5BB647530}" sibTransId="{65ECB39A-8FF5-447C-989E-ABD18D26F720}"/>
     <dgm:cxn modelId="{E50AF915-6E15-43BB-851C-B4FA73C2D0E6}" srcId="{0F522662-21A2-43C3-8ADC-62A9D385AAEB}" destId="{03D4F510-B852-4A87-BA11-728EED2B1778}" srcOrd="1" destOrd="0" parTransId="{1073FB07-AA12-41AE-B7E0-5831E1FD7193}" sibTransId="{F94999BD-119E-4398-A67F-B41C06F9FB6B}"/>
-    <dgm:cxn modelId="{9B653076-9270-48F5-945B-E356B46D950D}" type="presOf" srcId="{1BBAF529-C354-41CF-B7CC-CAB5AA61774D}" destId="{7EB7CE0E-D6B8-493C-8EF8-E0674B351B2F}" srcOrd="0" destOrd="0" presId="urn:microsoft.com/office/officeart/2005/8/layout/hierarchy1"/>
+    <dgm:cxn modelId="{0C3BC39E-54E2-45E2-905F-2194ED22A111}" type="presOf" srcId="{46E93044-E032-4014-973B-77C3359FC39C}" destId="{23B3F93B-C622-46C5-9349-F1DB872EC73A}" srcOrd="0" destOrd="0" presId="urn:microsoft.com/office/officeart/2005/8/layout/hierarchy1"/>
     <dgm:cxn modelId="{B2548A0B-4F64-49F1-8DBF-492D363A620C}" srcId="{0F522662-21A2-43C3-8ADC-62A9D385AAEB}" destId="{D6418393-0ED3-4F11-BC68-619F9C588FC8}" srcOrd="2" destOrd="0" parTransId="{D470D3A2-C11E-4D3B-8987-144264C81EB1}" sibTransId="{CF4D086A-3D49-4E9A-B4C9-CD787976AAD8}"/>
-    <dgm:cxn modelId="{278B6277-CCB4-4B56-B79F-853F756E273E}" type="presOf" srcId="{866E958C-CD0E-4E00-B883-4E0895544E98}" destId="{E30DCAE9-8458-40B1-BAE8-37F2DD22113D}" srcOrd="0" destOrd="0" presId="urn:microsoft.com/office/officeart/2005/8/layout/hierarchy1"/>
+    <dgm:cxn modelId="{9A7A20EE-D0D1-4421-B9D9-E4C462523256}" type="presOf" srcId="{1BBAF529-C354-41CF-B7CC-CAB5AA61774D}" destId="{7EB7CE0E-D6B8-493C-8EF8-E0674B351B2F}" srcOrd="0" destOrd="0" presId="urn:microsoft.com/office/officeart/2005/8/layout/hierarchy1"/>
+    <dgm:cxn modelId="{5A5EDEC4-E785-4A4C-BEB5-5C9B3F29B358}" type="presOf" srcId="{AA34FE71-C41B-41E8-BB8A-866739A6C8DC}" destId="{CD1E9182-80B4-4D03-AFAF-D86DF0EFA449}" srcOrd="0" destOrd="0" presId="urn:microsoft.com/office/officeart/2005/8/layout/hierarchy1"/>
+    <dgm:cxn modelId="{93CD06F0-F6F3-4D49-AFE0-CF1833B88C73}" type="presOf" srcId="{C61D8027-07F7-4361-9AF0-6FA5BB647530}" destId="{7C075B43-4E67-4EAE-86B9-39EE7FEFAA5C}" srcOrd="0" destOrd="0" presId="urn:microsoft.com/office/officeart/2005/8/layout/hierarchy1"/>
+    <dgm:cxn modelId="{494F824F-DB14-4B2F-A04D-C2862E887355}" type="presOf" srcId="{D470D3A2-C11E-4D3B-8987-144264C81EB1}" destId="{1D45FCB6-832A-4300-8927-4D99B5DD1A04}" srcOrd="0" destOrd="0" presId="urn:microsoft.com/office/officeart/2005/8/layout/hierarchy1"/>
+    <dgm:cxn modelId="{228DBE4A-90EC-409F-B1B6-17C588A4D8DC}" type="presOf" srcId="{D6418393-0ED3-4F11-BC68-619F9C588FC8}" destId="{9730873F-0240-4AEC-82EE-D6FF4C4BCA93}" srcOrd="0" destOrd="0" presId="urn:microsoft.com/office/officeart/2005/8/layout/hierarchy1"/>
+    <dgm:cxn modelId="{9F7BA4F6-16F6-45A0-A989-B5050DB574B2}" type="presOf" srcId="{16DE992B-2174-4BC4-B3C3-DBBC2B454A1B}" destId="{3EA23DB4-BCB8-4551-A2D6-238D79A260DA}" srcOrd="0" destOrd="0" presId="urn:microsoft.com/office/officeart/2005/8/layout/hierarchy1"/>
     <dgm:cxn modelId="{24AB810B-A558-4BAB-B8F3-BA2A78D59B5A}" srcId="{46E93044-E032-4014-973B-77C3359FC39C}" destId="{0F522662-21A2-43C3-8ADC-62A9D385AAEB}" srcOrd="1" destOrd="0" parTransId="{F9BB9C5C-0404-4534-8128-9424DE0DDE05}" sibTransId="{00B2E145-6AAA-447F-8C07-5E3345FA64D5}"/>
     <dgm:cxn modelId="{5070A7C0-B59D-4E0F-BCFF-0CC1BF40B105}" srcId="{46E93044-E032-4014-973B-77C3359FC39C}" destId="{16DE992B-2174-4BC4-B3C3-DBBC2B454A1B}" srcOrd="0" destOrd="0" parTransId="{872B141B-3530-453E-ABA5-70D6B9B9613D}" sibTransId="{8693E1C2-48EA-4D79-8B08-6BD3EE2DE11C}"/>
-    <dgm:cxn modelId="{1ACF2F69-0826-4276-9F9C-A3E900F1D55C}" type="presOf" srcId="{AA34FE71-C41B-41E8-BB8A-866739A6C8DC}" destId="{CD1E9182-80B4-4D03-AFAF-D86DF0EFA449}" srcOrd="0" destOrd="0" presId="urn:microsoft.com/office/officeart/2005/8/layout/hierarchy1"/>
-    <dgm:cxn modelId="{F85DCB22-C4BA-4B2E-BADD-91FC65CF15E4}" type="presOf" srcId="{D6418393-0ED3-4F11-BC68-619F9C588FC8}" destId="{9730873F-0240-4AEC-82EE-D6FF4C4BCA93}" srcOrd="0" destOrd="0" presId="urn:microsoft.com/office/officeart/2005/8/layout/hierarchy1"/>
-    <dgm:cxn modelId="{F7AFC25D-EE6F-40A3-8EEC-DCF725D35CEA}" type="presOf" srcId="{46E93044-E032-4014-973B-77C3359FC39C}" destId="{23B3F93B-C622-46C5-9349-F1DB872EC73A}" srcOrd="0" destOrd="0" presId="urn:microsoft.com/office/officeart/2005/8/layout/hierarchy1"/>
-    <dgm:cxn modelId="{364D2D02-A485-40C5-8379-D430569DD3C9}" type="presParOf" srcId="{23B3F93B-C622-46C5-9349-F1DB872EC73A}" destId="{1E28D18C-3FE9-4428-BB49-B59E88D5A2CF}" srcOrd="0" destOrd="0" presId="urn:microsoft.com/office/officeart/2005/8/layout/hierarchy1"/>
-    <dgm:cxn modelId="{4E1BF5A4-E15B-447D-B371-9F73CE677566}" type="presParOf" srcId="{1E28D18C-3FE9-4428-BB49-B59E88D5A2CF}" destId="{0FB1C179-D851-4B36-8D24-55E641FF9ED6}" srcOrd="0" destOrd="0" presId="urn:microsoft.com/office/officeart/2005/8/layout/hierarchy1"/>
-    <dgm:cxn modelId="{A5C4DF8B-8E20-4968-912C-A4F527FCDB86}" type="presParOf" srcId="{0FB1C179-D851-4B36-8D24-55E641FF9ED6}" destId="{94134673-2AF7-458B-A903-9548A57A7A4D}" srcOrd="0" destOrd="0" presId="urn:microsoft.com/office/officeart/2005/8/layout/hierarchy1"/>
-    <dgm:cxn modelId="{7E3B46EA-F4DE-4DED-9167-DEF82A08A606}" type="presParOf" srcId="{0FB1C179-D851-4B36-8D24-55E641FF9ED6}" destId="{3EA23DB4-BCB8-4551-A2D6-238D79A260DA}" srcOrd="1" destOrd="0" presId="urn:microsoft.com/office/officeart/2005/8/layout/hierarchy1"/>
-    <dgm:cxn modelId="{2A8D6E10-AB4C-4F4D-9F9B-0FB67F49FBB0}" type="presParOf" srcId="{1E28D18C-3FE9-4428-BB49-B59E88D5A2CF}" destId="{AB651EFC-73CE-4CD2-AE9C-3DAEF82CDF46}" srcOrd="1" destOrd="0" presId="urn:microsoft.com/office/officeart/2005/8/layout/hierarchy1"/>
-    <dgm:cxn modelId="{6BBCF7C1-15A5-4256-9C67-77A6B821FB76}" type="presParOf" srcId="{23B3F93B-C622-46C5-9349-F1DB872EC73A}" destId="{D647EFB3-8ED2-4336-B5D0-25B8017A6255}" srcOrd="1" destOrd="0" presId="urn:microsoft.com/office/officeart/2005/8/layout/hierarchy1"/>
-    <dgm:cxn modelId="{99DC6563-CA53-464A-8191-4CC7B20601F0}" type="presParOf" srcId="{D647EFB3-8ED2-4336-B5D0-25B8017A6255}" destId="{686C85E3-9BDC-4B7D-9C32-234973ABDA74}" srcOrd="0" destOrd="0" presId="urn:microsoft.com/office/officeart/2005/8/layout/hierarchy1"/>
-    <dgm:cxn modelId="{2B5592DC-AEA2-4551-B91F-F148B9B68CF5}" type="presParOf" srcId="{686C85E3-9BDC-4B7D-9C32-234973ABDA74}" destId="{80E78AAE-1DF0-4B4A-994D-9943E8E0FDBD}" srcOrd="0" destOrd="0" presId="urn:microsoft.com/office/officeart/2005/8/layout/hierarchy1"/>
-    <dgm:cxn modelId="{08F1228D-B2BA-47F7-B432-D1B1FA4FE86B}" type="presParOf" srcId="{686C85E3-9BDC-4B7D-9C32-234973ABDA74}" destId="{532D1C00-2314-4518-964D-B66D2BE6B03B}" srcOrd="1" destOrd="0" presId="urn:microsoft.com/office/officeart/2005/8/layout/hierarchy1"/>
-    <dgm:cxn modelId="{615C1385-F38F-4F8F-8035-CE98E162C538}" type="presParOf" srcId="{D647EFB3-8ED2-4336-B5D0-25B8017A6255}" destId="{3F260DFB-5ABF-4275-814B-6CA866A48C30}" srcOrd="1" destOrd="0" presId="urn:microsoft.com/office/officeart/2005/8/layout/hierarchy1"/>
-    <dgm:cxn modelId="{61B8764B-B49D-46EC-BAAD-8155D8C6BCE6}" type="presParOf" srcId="{3F260DFB-5ABF-4275-814B-6CA866A48C30}" destId="{5BC75A19-D310-485E-BC32-DD142EF71EC1}" srcOrd="0" destOrd="0" presId="urn:microsoft.com/office/officeart/2005/8/layout/hierarchy1"/>
-    <dgm:cxn modelId="{795C9BA5-94D3-442D-95B7-526A55E12AE3}" type="presParOf" srcId="{3F260DFB-5ABF-4275-814B-6CA866A48C30}" destId="{D307C2F3-679E-47B2-B1DC-27A32D285057}" srcOrd="1" destOrd="0" presId="urn:microsoft.com/office/officeart/2005/8/layout/hierarchy1"/>
-    <dgm:cxn modelId="{71D1F9AA-862E-469D-B57F-EE8562CE35C8}" type="presParOf" srcId="{D307C2F3-679E-47B2-B1DC-27A32D285057}" destId="{EFA42AD1-8AC4-425C-B032-0B5235B63B79}" srcOrd="0" destOrd="0" presId="urn:microsoft.com/office/officeart/2005/8/layout/hierarchy1"/>
-    <dgm:cxn modelId="{EECC598E-BE6A-4C0C-B08C-2105D2B4F3F0}" type="presParOf" srcId="{EFA42AD1-8AC4-425C-B032-0B5235B63B79}" destId="{BC546952-C4DF-43F4-9379-F999E5300BFB}" srcOrd="0" destOrd="0" presId="urn:microsoft.com/office/officeart/2005/8/layout/hierarchy1"/>
-    <dgm:cxn modelId="{7DF2FDF8-A15E-4452-BFF7-CEB165A10B78}" type="presParOf" srcId="{EFA42AD1-8AC4-425C-B032-0B5235B63B79}" destId="{7EB7CE0E-D6B8-493C-8EF8-E0674B351B2F}" srcOrd="1" destOrd="0" presId="urn:microsoft.com/office/officeart/2005/8/layout/hierarchy1"/>
-    <dgm:cxn modelId="{F9F483D9-8614-451A-8A17-FE86F59044D3}" type="presParOf" srcId="{D307C2F3-679E-47B2-B1DC-27A32D285057}" destId="{D5617298-9828-4734-9585-E65BCFD851C2}" srcOrd="1" destOrd="0" presId="urn:microsoft.com/office/officeart/2005/8/layout/hierarchy1"/>
-    <dgm:cxn modelId="{FBC1D950-CCEC-442C-B496-6B5603700A4B}" type="presParOf" srcId="{3F260DFB-5ABF-4275-814B-6CA866A48C30}" destId="{BA55C1A4-48B8-43AB-8021-E3DF3F96B473}" srcOrd="2" destOrd="0" presId="urn:microsoft.com/office/officeart/2005/8/layout/hierarchy1"/>
-    <dgm:cxn modelId="{9DF799A3-0F40-4286-97C4-0F61728D07FA}" type="presParOf" srcId="{3F260DFB-5ABF-4275-814B-6CA866A48C30}" destId="{4D378C54-6CA4-4625-B11B-C115908ACAC1}" srcOrd="3" destOrd="0" presId="urn:microsoft.com/office/officeart/2005/8/layout/hierarchy1"/>
-    <dgm:cxn modelId="{C7FFB172-C6CA-4D10-89DB-87C5D0B83149}" type="presParOf" srcId="{4D378C54-6CA4-4625-B11B-C115908ACAC1}" destId="{E41219B1-694C-4503-B6CD-979F6CB77E3B}" srcOrd="0" destOrd="0" presId="urn:microsoft.com/office/officeart/2005/8/layout/hierarchy1"/>
-    <dgm:cxn modelId="{8593CC45-5CA6-482D-8359-406179FD8461}" type="presParOf" srcId="{E41219B1-694C-4503-B6CD-979F6CB77E3B}" destId="{6B2914B4-6D72-433E-9670-A57539E715D4}" srcOrd="0" destOrd="0" presId="urn:microsoft.com/office/officeart/2005/8/layout/hierarchy1"/>
-    <dgm:cxn modelId="{4D7E423B-BFB1-413E-8F4C-C35313C72E18}" type="presParOf" srcId="{E41219B1-694C-4503-B6CD-979F6CB77E3B}" destId="{696924CB-059F-4B5F-A6BB-B319BAAEA1B7}" srcOrd="1" destOrd="0" presId="urn:microsoft.com/office/officeart/2005/8/layout/hierarchy1"/>
-    <dgm:cxn modelId="{CB4DD3AB-E592-48EC-9477-6C9B0DE49DD7}" type="presParOf" srcId="{4D378C54-6CA4-4625-B11B-C115908ACAC1}" destId="{9B00BFD5-CFF3-4D88-99EE-308D7004C267}" srcOrd="1" destOrd="0" presId="urn:microsoft.com/office/officeart/2005/8/layout/hierarchy1"/>
-    <dgm:cxn modelId="{E1679247-1DE7-46A3-A8C5-E62BD651F567}" type="presParOf" srcId="{3F260DFB-5ABF-4275-814B-6CA866A48C30}" destId="{1D45FCB6-832A-4300-8927-4D99B5DD1A04}" srcOrd="4" destOrd="0" presId="urn:microsoft.com/office/officeart/2005/8/layout/hierarchy1"/>
-    <dgm:cxn modelId="{55689FE0-AFB7-4E3A-BF1A-BC18815D20B1}" type="presParOf" srcId="{3F260DFB-5ABF-4275-814B-6CA866A48C30}" destId="{12000BB7-0BBF-4AAB-9D4E-A7C66CB7C7B9}" srcOrd="5" destOrd="0" presId="urn:microsoft.com/office/officeart/2005/8/layout/hierarchy1"/>
-    <dgm:cxn modelId="{8C5F3729-2D57-427E-A537-B010A5FEC9C5}" type="presParOf" srcId="{12000BB7-0BBF-4AAB-9D4E-A7C66CB7C7B9}" destId="{05E1082B-D147-43DD-87BA-2AD8ACA336B6}" srcOrd="0" destOrd="0" presId="urn:microsoft.com/office/officeart/2005/8/layout/hierarchy1"/>
-    <dgm:cxn modelId="{8D6181D6-1F55-4D40-9FA8-1D3EC5001BFF}" type="presParOf" srcId="{05E1082B-D147-43DD-87BA-2AD8ACA336B6}" destId="{01FCB2EC-B868-4E86-A3E8-A77C59F04632}" srcOrd="0" destOrd="0" presId="urn:microsoft.com/office/officeart/2005/8/layout/hierarchy1"/>
-    <dgm:cxn modelId="{685A45F0-42D0-49CA-85CA-59B8FA89BF1F}" type="presParOf" srcId="{05E1082B-D147-43DD-87BA-2AD8ACA336B6}" destId="{9730873F-0240-4AEC-82EE-D6FF4C4BCA93}" srcOrd="1" destOrd="0" presId="urn:microsoft.com/office/officeart/2005/8/layout/hierarchy1"/>
-    <dgm:cxn modelId="{D8FBEE12-DFCA-4C74-BE79-BFB68245FF0B}" type="presParOf" srcId="{12000BB7-0BBF-4AAB-9D4E-A7C66CB7C7B9}" destId="{9110210A-E0B0-4F1D-A4C9-6F62CEA2DF5D}" srcOrd="1" destOrd="0" presId="urn:microsoft.com/office/officeart/2005/8/layout/hierarchy1"/>
-    <dgm:cxn modelId="{63019CF2-EC0F-43FF-AB12-28A35E1DFF44}" type="presParOf" srcId="{3F260DFB-5ABF-4275-814B-6CA866A48C30}" destId="{7C075B43-4E67-4EAE-86B9-39EE7FEFAA5C}" srcOrd="6" destOrd="0" presId="urn:microsoft.com/office/officeart/2005/8/layout/hierarchy1"/>
-    <dgm:cxn modelId="{2E6B970B-814F-4727-8621-DF0C2531295C}" type="presParOf" srcId="{3F260DFB-5ABF-4275-814B-6CA866A48C30}" destId="{A38FCC50-83AD-471F-B47D-5647D88C4657}" srcOrd="7" destOrd="0" presId="urn:microsoft.com/office/officeart/2005/8/layout/hierarchy1"/>
-    <dgm:cxn modelId="{2571D67F-EC7D-4A34-80BA-DDBCA94BB2B6}" type="presParOf" srcId="{A38FCC50-83AD-471F-B47D-5647D88C4657}" destId="{C402F4BE-3A42-4109-BA8A-94B6DC01C3DF}" srcOrd="0" destOrd="0" presId="urn:microsoft.com/office/officeart/2005/8/layout/hierarchy1"/>
-    <dgm:cxn modelId="{B3D8C13E-9E56-40C1-9806-B44B05C9B224}" type="presParOf" srcId="{C402F4BE-3A42-4109-BA8A-94B6DC01C3DF}" destId="{DE562702-AE10-4785-A5F7-5C1A7BB6DBF4}" srcOrd="0" destOrd="0" presId="urn:microsoft.com/office/officeart/2005/8/layout/hierarchy1"/>
-    <dgm:cxn modelId="{F6D95C79-72FC-46C8-A48B-FC60EB309A25}" type="presParOf" srcId="{C402F4BE-3A42-4109-BA8A-94B6DC01C3DF}" destId="{CD1E9182-80B4-4D03-AFAF-D86DF0EFA449}" srcOrd="1" destOrd="0" presId="urn:microsoft.com/office/officeart/2005/8/layout/hierarchy1"/>
-    <dgm:cxn modelId="{1ED8BC93-BC22-4351-8941-3C09CD66877B}" type="presParOf" srcId="{A38FCC50-83AD-471F-B47D-5647D88C4657}" destId="{08B0EE49-3AB2-4F05-88D1-BE87A7B58786}" srcOrd="1" destOrd="0" presId="urn:microsoft.com/office/officeart/2005/8/layout/hierarchy1"/>
-    <dgm:cxn modelId="{DF146191-8F73-4D25-82F0-4B03272E2839}" type="presParOf" srcId="{3F260DFB-5ABF-4275-814B-6CA866A48C30}" destId="{D0FFC9F1-48B9-42E9-8E3F-80CA9F25B8BC}" srcOrd="8" destOrd="0" presId="urn:microsoft.com/office/officeart/2005/8/layout/hierarchy1"/>
-    <dgm:cxn modelId="{961582D6-0CCA-4155-A9C8-A81DF55EF093}" type="presParOf" srcId="{3F260DFB-5ABF-4275-814B-6CA866A48C30}" destId="{401EC78F-4ECD-4C11-9ED6-14ABF7C99AC8}" srcOrd="9" destOrd="0" presId="urn:microsoft.com/office/officeart/2005/8/layout/hierarchy1"/>
-    <dgm:cxn modelId="{48C71DFF-C253-42B3-B8B6-064037EF88B9}" type="presParOf" srcId="{401EC78F-4ECD-4C11-9ED6-14ABF7C99AC8}" destId="{69C3B284-CC88-4748-AB79-47B858449617}" srcOrd="0" destOrd="0" presId="urn:microsoft.com/office/officeart/2005/8/layout/hierarchy1"/>
-    <dgm:cxn modelId="{1F1DAFAF-CBE9-4892-A0E2-C6C0D2DDC0A5}" type="presParOf" srcId="{69C3B284-CC88-4748-AB79-47B858449617}" destId="{63B964DD-E058-40B7-AE49-F96E1393E605}" srcOrd="0" destOrd="0" presId="urn:microsoft.com/office/officeart/2005/8/layout/hierarchy1"/>
-    <dgm:cxn modelId="{267D0F5A-D022-4C7A-B761-DBE77CDB2558}" type="presParOf" srcId="{69C3B284-CC88-4748-AB79-47B858449617}" destId="{E30DCAE9-8458-40B1-BAE8-37F2DD22113D}" srcOrd="1" destOrd="0" presId="urn:microsoft.com/office/officeart/2005/8/layout/hierarchy1"/>
-    <dgm:cxn modelId="{3EF5F5C4-823E-43FB-8251-B979CF7616FF}" type="presParOf" srcId="{401EC78F-4ECD-4C11-9ED6-14ABF7C99AC8}" destId="{73F018D6-B5CB-4E52-B154-52204182F689}" srcOrd="1" destOrd="0" presId="urn:microsoft.com/office/officeart/2005/8/layout/hierarchy1"/>
+    <dgm:cxn modelId="{55ECF6D4-89E1-48A4-88A8-56EF6BB7C47A}" type="presParOf" srcId="{23B3F93B-C622-46C5-9349-F1DB872EC73A}" destId="{1E28D18C-3FE9-4428-BB49-B59E88D5A2CF}" srcOrd="0" destOrd="0" presId="urn:microsoft.com/office/officeart/2005/8/layout/hierarchy1"/>
+    <dgm:cxn modelId="{7310C9BD-AA70-4350-8BD8-CB03EE6418C8}" type="presParOf" srcId="{1E28D18C-3FE9-4428-BB49-B59E88D5A2CF}" destId="{0FB1C179-D851-4B36-8D24-55E641FF9ED6}" srcOrd="0" destOrd="0" presId="urn:microsoft.com/office/officeart/2005/8/layout/hierarchy1"/>
+    <dgm:cxn modelId="{FFE88A8D-8757-46B6-8DB9-3307CD2B9261}" type="presParOf" srcId="{0FB1C179-D851-4B36-8D24-55E641FF9ED6}" destId="{94134673-2AF7-458B-A903-9548A57A7A4D}" srcOrd="0" destOrd="0" presId="urn:microsoft.com/office/officeart/2005/8/layout/hierarchy1"/>
+    <dgm:cxn modelId="{B4A99287-F0CE-4763-B899-A462EC252C08}" type="presParOf" srcId="{0FB1C179-D851-4B36-8D24-55E641FF9ED6}" destId="{3EA23DB4-BCB8-4551-A2D6-238D79A260DA}" srcOrd="1" destOrd="0" presId="urn:microsoft.com/office/officeart/2005/8/layout/hierarchy1"/>
+    <dgm:cxn modelId="{9C6203F0-D76C-4F5A-8EC6-FA4F8B8D553D}" type="presParOf" srcId="{1E28D18C-3FE9-4428-BB49-B59E88D5A2CF}" destId="{AB651EFC-73CE-4CD2-AE9C-3DAEF82CDF46}" srcOrd="1" destOrd="0" presId="urn:microsoft.com/office/officeart/2005/8/layout/hierarchy1"/>
+    <dgm:cxn modelId="{4EE5C99C-F127-4BEF-8B9C-BF8665075AAC}" type="presParOf" srcId="{23B3F93B-C622-46C5-9349-F1DB872EC73A}" destId="{D647EFB3-8ED2-4336-B5D0-25B8017A6255}" srcOrd="1" destOrd="0" presId="urn:microsoft.com/office/officeart/2005/8/layout/hierarchy1"/>
+    <dgm:cxn modelId="{A031AF3B-EE6B-45FE-9AED-1D97247F9C9B}" type="presParOf" srcId="{D647EFB3-8ED2-4336-B5D0-25B8017A6255}" destId="{686C85E3-9BDC-4B7D-9C32-234973ABDA74}" srcOrd="0" destOrd="0" presId="urn:microsoft.com/office/officeart/2005/8/layout/hierarchy1"/>
+    <dgm:cxn modelId="{036CC9A9-953C-4D50-A5A8-6785405F7818}" type="presParOf" srcId="{686C85E3-9BDC-4B7D-9C32-234973ABDA74}" destId="{80E78AAE-1DF0-4B4A-994D-9943E8E0FDBD}" srcOrd="0" destOrd="0" presId="urn:microsoft.com/office/officeart/2005/8/layout/hierarchy1"/>
+    <dgm:cxn modelId="{BCF4D723-B4C8-4AAA-81CD-AAEB01B3F60E}" type="presParOf" srcId="{686C85E3-9BDC-4B7D-9C32-234973ABDA74}" destId="{532D1C00-2314-4518-964D-B66D2BE6B03B}" srcOrd="1" destOrd="0" presId="urn:microsoft.com/office/officeart/2005/8/layout/hierarchy1"/>
+    <dgm:cxn modelId="{216F4E93-1DA7-4358-BD37-513C0605BDE2}" type="presParOf" srcId="{D647EFB3-8ED2-4336-B5D0-25B8017A6255}" destId="{3F260DFB-5ABF-4275-814B-6CA866A48C30}" srcOrd="1" destOrd="0" presId="urn:microsoft.com/office/officeart/2005/8/layout/hierarchy1"/>
+    <dgm:cxn modelId="{3798DF9D-0ACA-4593-9ED3-F00268DD17D3}" type="presParOf" srcId="{3F260DFB-5ABF-4275-814B-6CA866A48C30}" destId="{5BC75A19-D310-485E-BC32-DD142EF71EC1}" srcOrd="0" destOrd="0" presId="urn:microsoft.com/office/officeart/2005/8/layout/hierarchy1"/>
+    <dgm:cxn modelId="{802409BD-11A6-4856-8802-46518BBD08B7}" type="presParOf" srcId="{3F260DFB-5ABF-4275-814B-6CA866A48C30}" destId="{D307C2F3-679E-47B2-B1DC-27A32D285057}" srcOrd="1" destOrd="0" presId="urn:microsoft.com/office/officeart/2005/8/layout/hierarchy1"/>
+    <dgm:cxn modelId="{EA209E93-1E69-47BC-95B9-DC5EF725F937}" type="presParOf" srcId="{D307C2F3-679E-47B2-B1DC-27A32D285057}" destId="{EFA42AD1-8AC4-425C-B032-0B5235B63B79}" srcOrd="0" destOrd="0" presId="urn:microsoft.com/office/officeart/2005/8/layout/hierarchy1"/>
+    <dgm:cxn modelId="{8D38C9BB-5F36-4162-BD0D-42120C744C4D}" type="presParOf" srcId="{EFA42AD1-8AC4-425C-B032-0B5235B63B79}" destId="{BC546952-C4DF-43F4-9379-F999E5300BFB}" srcOrd="0" destOrd="0" presId="urn:microsoft.com/office/officeart/2005/8/layout/hierarchy1"/>
+    <dgm:cxn modelId="{30C94A63-40B9-44D8-9658-4530C695F04C}" type="presParOf" srcId="{EFA42AD1-8AC4-425C-B032-0B5235B63B79}" destId="{7EB7CE0E-D6B8-493C-8EF8-E0674B351B2F}" srcOrd="1" destOrd="0" presId="urn:microsoft.com/office/officeart/2005/8/layout/hierarchy1"/>
+    <dgm:cxn modelId="{755F01DF-491A-42AB-9133-5822E79BEAB2}" type="presParOf" srcId="{D307C2F3-679E-47B2-B1DC-27A32D285057}" destId="{D5617298-9828-4734-9585-E65BCFD851C2}" srcOrd="1" destOrd="0" presId="urn:microsoft.com/office/officeart/2005/8/layout/hierarchy1"/>
+    <dgm:cxn modelId="{606FAB2A-3C8C-433D-A467-8BE9AF121589}" type="presParOf" srcId="{3F260DFB-5ABF-4275-814B-6CA866A48C30}" destId="{BA55C1A4-48B8-43AB-8021-E3DF3F96B473}" srcOrd="2" destOrd="0" presId="urn:microsoft.com/office/officeart/2005/8/layout/hierarchy1"/>
+    <dgm:cxn modelId="{FE617FEF-52BF-4536-A42F-EBBF64778567}" type="presParOf" srcId="{3F260DFB-5ABF-4275-814B-6CA866A48C30}" destId="{4D378C54-6CA4-4625-B11B-C115908ACAC1}" srcOrd="3" destOrd="0" presId="urn:microsoft.com/office/officeart/2005/8/layout/hierarchy1"/>
+    <dgm:cxn modelId="{89CEB9B1-68E9-4F03-8B5C-428AEA8E22B4}" type="presParOf" srcId="{4D378C54-6CA4-4625-B11B-C115908ACAC1}" destId="{E41219B1-694C-4503-B6CD-979F6CB77E3B}" srcOrd="0" destOrd="0" presId="urn:microsoft.com/office/officeart/2005/8/layout/hierarchy1"/>
+    <dgm:cxn modelId="{CCB2A68F-FC51-4272-AB8B-6628AED3BD9C}" type="presParOf" srcId="{E41219B1-694C-4503-B6CD-979F6CB77E3B}" destId="{6B2914B4-6D72-433E-9670-A57539E715D4}" srcOrd="0" destOrd="0" presId="urn:microsoft.com/office/officeart/2005/8/layout/hierarchy1"/>
+    <dgm:cxn modelId="{23E75EA5-7AB8-4CC9-943B-ED43E3292BB2}" type="presParOf" srcId="{E41219B1-694C-4503-B6CD-979F6CB77E3B}" destId="{696924CB-059F-4B5F-A6BB-B319BAAEA1B7}" srcOrd="1" destOrd="0" presId="urn:microsoft.com/office/officeart/2005/8/layout/hierarchy1"/>
+    <dgm:cxn modelId="{389A2648-E6A9-4F53-B50B-6FC62EC6BA9E}" type="presParOf" srcId="{4D378C54-6CA4-4625-B11B-C115908ACAC1}" destId="{9B00BFD5-CFF3-4D88-99EE-308D7004C267}" srcOrd="1" destOrd="0" presId="urn:microsoft.com/office/officeart/2005/8/layout/hierarchy1"/>
+    <dgm:cxn modelId="{FF3AF78B-CB82-4F18-9C3C-871247E7414C}" type="presParOf" srcId="{3F260DFB-5ABF-4275-814B-6CA866A48C30}" destId="{1D45FCB6-832A-4300-8927-4D99B5DD1A04}" srcOrd="4" destOrd="0" presId="urn:microsoft.com/office/officeart/2005/8/layout/hierarchy1"/>
+    <dgm:cxn modelId="{D6A1800B-DFD4-4E2C-8537-BA6EF271F10A}" type="presParOf" srcId="{3F260DFB-5ABF-4275-814B-6CA866A48C30}" destId="{12000BB7-0BBF-4AAB-9D4E-A7C66CB7C7B9}" srcOrd="5" destOrd="0" presId="urn:microsoft.com/office/officeart/2005/8/layout/hierarchy1"/>
+    <dgm:cxn modelId="{8169DC64-5839-4126-9A6F-5195D3511134}" type="presParOf" srcId="{12000BB7-0BBF-4AAB-9D4E-A7C66CB7C7B9}" destId="{05E1082B-D147-43DD-87BA-2AD8ACA336B6}" srcOrd="0" destOrd="0" presId="urn:microsoft.com/office/officeart/2005/8/layout/hierarchy1"/>
+    <dgm:cxn modelId="{DC06DFFE-2F5E-4DF9-823B-27E8B1719DC8}" type="presParOf" srcId="{05E1082B-D147-43DD-87BA-2AD8ACA336B6}" destId="{01FCB2EC-B868-4E86-A3E8-A77C59F04632}" srcOrd="0" destOrd="0" presId="urn:microsoft.com/office/officeart/2005/8/layout/hierarchy1"/>
+    <dgm:cxn modelId="{A500EF9B-46E8-42CE-889F-4C530A5D1736}" type="presParOf" srcId="{05E1082B-D147-43DD-87BA-2AD8ACA336B6}" destId="{9730873F-0240-4AEC-82EE-D6FF4C4BCA93}" srcOrd="1" destOrd="0" presId="urn:microsoft.com/office/officeart/2005/8/layout/hierarchy1"/>
+    <dgm:cxn modelId="{33384A3D-BDFE-439E-B408-A28C2FFDD02D}" type="presParOf" srcId="{12000BB7-0BBF-4AAB-9D4E-A7C66CB7C7B9}" destId="{9110210A-E0B0-4F1D-A4C9-6F62CEA2DF5D}" srcOrd="1" destOrd="0" presId="urn:microsoft.com/office/officeart/2005/8/layout/hierarchy1"/>
+    <dgm:cxn modelId="{DDFB4297-5956-49A8-A402-447B8FF32103}" type="presParOf" srcId="{3F260DFB-5ABF-4275-814B-6CA866A48C30}" destId="{7C075B43-4E67-4EAE-86B9-39EE7FEFAA5C}" srcOrd="6" destOrd="0" presId="urn:microsoft.com/office/officeart/2005/8/layout/hierarchy1"/>
+    <dgm:cxn modelId="{3AE54639-E581-4D9B-8D62-AC5C8CBEFF52}" type="presParOf" srcId="{3F260DFB-5ABF-4275-814B-6CA866A48C30}" destId="{A38FCC50-83AD-471F-B47D-5647D88C4657}" srcOrd="7" destOrd="0" presId="urn:microsoft.com/office/officeart/2005/8/layout/hierarchy1"/>
+    <dgm:cxn modelId="{B2964C45-0F23-4C71-9873-1F40A2D34DD3}" type="presParOf" srcId="{A38FCC50-83AD-471F-B47D-5647D88C4657}" destId="{C402F4BE-3A42-4109-BA8A-94B6DC01C3DF}" srcOrd="0" destOrd="0" presId="urn:microsoft.com/office/officeart/2005/8/layout/hierarchy1"/>
+    <dgm:cxn modelId="{6C668C7F-46B0-43D8-97F6-F6DE9838BE75}" type="presParOf" srcId="{C402F4BE-3A42-4109-BA8A-94B6DC01C3DF}" destId="{DE562702-AE10-4785-A5F7-5C1A7BB6DBF4}" srcOrd="0" destOrd="0" presId="urn:microsoft.com/office/officeart/2005/8/layout/hierarchy1"/>
+    <dgm:cxn modelId="{E5E4374B-5B5B-4B9F-827B-6A135AA44309}" type="presParOf" srcId="{C402F4BE-3A42-4109-BA8A-94B6DC01C3DF}" destId="{CD1E9182-80B4-4D03-AFAF-D86DF0EFA449}" srcOrd="1" destOrd="0" presId="urn:microsoft.com/office/officeart/2005/8/layout/hierarchy1"/>
+    <dgm:cxn modelId="{7F5FACE1-7EDA-4AB5-8E18-9BEBBACC39B6}" type="presParOf" srcId="{A38FCC50-83AD-471F-B47D-5647D88C4657}" destId="{08B0EE49-3AB2-4F05-88D1-BE87A7B58786}" srcOrd="1" destOrd="0" presId="urn:microsoft.com/office/officeart/2005/8/layout/hierarchy1"/>
+    <dgm:cxn modelId="{9029DAAE-FDA5-41C8-A53C-588B9F04D1C9}" type="presParOf" srcId="{3F260DFB-5ABF-4275-814B-6CA866A48C30}" destId="{D0FFC9F1-48B9-42E9-8E3F-80CA9F25B8BC}" srcOrd="8" destOrd="0" presId="urn:microsoft.com/office/officeart/2005/8/layout/hierarchy1"/>
+    <dgm:cxn modelId="{8622F4AB-F9EB-43DC-8C60-5E152566E459}" type="presParOf" srcId="{3F260DFB-5ABF-4275-814B-6CA866A48C30}" destId="{401EC78F-4ECD-4C11-9ED6-14ABF7C99AC8}" srcOrd="9" destOrd="0" presId="urn:microsoft.com/office/officeart/2005/8/layout/hierarchy1"/>
+    <dgm:cxn modelId="{67C502D6-8793-46A8-97D1-C5122AB9CAF1}" type="presParOf" srcId="{401EC78F-4ECD-4C11-9ED6-14ABF7C99AC8}" destId="{69C3B284-CC88-4748-AB79-47B858449617}" srcOrd="0" destOrd="0" presId="urn:microsoft.com/office/officeart/2005/8/layout/hierarchy1"/>
+    <dgm:cxn modelId="{4E389C60-3FDE-4835-B82C-3927A8550805}" type="presParOf" srcId="{69C3B284-CC88-4748-AB79-47B858449617}" destId="{63B964DD-E058-40B7-AE49-F96E1393E605}" srcOrd="0" destOrd="0" presId="urn:microsoft.com/office/officeart/2005/8/layout/hierarchy1"/>
+    <dgm:cxn modelId="{2AFC19FD-48E3-4149-AF86-F760E8918BF2}" type="presParOf" srcId="{69C3B284-CC88-4748-AB79-47B858449617}" destId="{E30DCAE9-8458-40B1-BAE8-37F2DD22113D}" srcOrd="1" destOrd="0" presId="urn:microsoft.com/office/officeart/2005/8/layout/hierarchy1"/>
+    <dgm:cxn modelId="{48A6E2F4-3E46-432B-A4C0-24E08C500BFF}" type="presParOf" srcId="{401EC78F-4ECD-4C11-9ED6-14ABF7C99AC8}" destId="{73F018D6-B5CB-4E52-B154-52204182F689}" srcOrd="1" destOrd="0" presId="urn:microsoft.com/office/officeart/2005/8/layout/hierarchy1"/>
   </dgm:cxnLst>
   <dgm:bg/>
   <dgm:whole/>
@@ -17844,7 +17869,7 @@
   <a:extraClrSchemeLst/>
   <a:extLst>
     <a:ext uri="{05A4C25C-085E-4340-85A3-A5531E510DB2}">
-      <thm15:themeFamily xmlns:thm15="http://schemas.microsoft.com/office/thememl/2012/main" xmlns="" name="Office Theme" id="{62F939B6-93AF-4DB8-9C6B-D6C7DFDC589F}" vid="{4A3C46E8-61CC-4603-A589-7422A47A8E4A}"/>
+      <thm15:themeFamily xmlns="" xmlns:thm15="http://schemas.microsoft.com/office/thememl/2012/main" name="Office Theme" id="{62F939B6-93AF-4DB8-9C6B-D6C7DFDC589F}" vid="{4A3C46E8-61CC-4603-A589-7422A47A8E4A}"/>
     </a:ext>
   </a:extLst>
 </a:theme>
@@ -17874,7 +17899,7 @@
 </file>
 
 <file path=customXml/itemProps2.xml><?xml version="1.0" encoding="utf-8"?>
-<ds:datastoreItem xmlns:ds="http://schemas.openxmlformats.org/officeDocument/2006/customXml" ds:itemID="{9E2D7DA5-69C6-4E00-8944-059B53935638}">
+<ds:datastoreItem xmlns:ds="http://schemas.openxmlformats.org/officeDocument/2006/customXml" ds:itemID="{6A33CC58-C810-477A-AEFD-57578C4644B0}">
   <ds:schemaRefs>
     <ds:schemaRef ds:uri="http://schemas.openxmlformats.org/officeDocument/2006/bibliography"/>
   </ds:schemaRefs>

</xml_diff>